<commit_message>
Req 1, 2, 4, 5, 6 terminados
</commit_message>
<xml_diff>
--- a/Docs/Reto 2 - Grupo 2.docx
+++ b/Docs/Reto 2 - Grupo 2.docx
@@ -201,23 +201,78 @@
         <w:rPr>
           <w:rFonts w:ascii="Times New Roman" w:hAnsi="Times New Roman" w:cs="Times New Roman"/>
         </w:rPr>
-        <w:t>La función SortArtists tiene una complejidad temporal</w:t>
-      </w:r>
-      <w:r>
-        <w:rPr>
-          <w:rFonts w:ascii="Times New Roman" w:hAnsi="Times New Roman" w:cs="Times New Roman"/>
-        </w:rPr>
-        <w:t>.</w:t>
-      </w:r>
-    </w:p>
-    <w:p>
-      <w:pPr>
-        <w:pStyle w:val="Prrafodelista"/>
-        <w:spacing w:line="360" w:lineRule="auto"/>
-        <w:rPr>
-          <w:rFonts w:ascii="Times New Roman" w:hAnsi="Times New Roman" w:cs="Times New Roman"/>
-        </w:rPr>
-      </w:pPr>
+        <w:t xml:space="preserve">La función </w:t>
+      </w:r>
+      <w:proofErr w:type="spellStart"/>
+      <w:r>
+        <w:rPr>
+          <w:rFonts w:ascii="Times New Roman" w:hAnsi="Times New Roman" w:cs="Times New Roman"/>
+        </w:rPr>
+        <w:t>SortArtists</w:t>
+      </w:r>
+      <w:proofErr w:type="spellEnd"/>
+      <w:r>
+        <w:rPr>
+          <w:rFonts w:ascii="Times New Roman" w:hAnsi="Times New Roman" w:cs="Times New Roman"/>
+        </w:rPr>
+        <w:t xml:space="preserve"> tiene una complejidad temporal</w:t>
+      </w:r>
+      <w:r>
+        <w:rPr>
+          <w:rFonts w:ascii="Times New Roman" w:hAnsi="Times New Roman" w:cs="Times New Roman"/>
+        </w:rPr>
+        <w:t xml:space="preserve"> de O(n). Inicialmente se realiza un recorrido del rango de años ingresado por el usuario para </w:t>
+      </w:r>
+      <w:r>
+        <w:rPr>
+          <w:rFonts w:ascii="Times New Roman" w:hAnsi="Times New Roman" w:cs="Times New Roman"/>
+        </w:rPr>
+        <w:t xml:space="preserve">poder extraer cada </w:t>
+      </w:r>
+      <w:proofErr w:type="spellStart"/>
+      <w:r>
+        <w:rPr>
+          <w:rFonts w:ascii="Times New Roman" w:hAnsi="Times New Roman" w:cs="Times New Roman"/>
+        </w:rPr>
+        <w:t>sublista</w:t>
+      </w:r>
+      <w:proofErr w:type="spellEnd"/>
+      <w:r>
+        <w:rPr>
+          <w:rFonts w:ascii="Times New Roman" w:hAnsi="Times New Roman" w:cs="Times New Roman"/>
+        </w:rPr>
+        <w:t xml:space="preserve"> de artistas, tomando como índice </w:t>
+      </w:r>
+      <w:r>
+        <w:rPr>
+          <w:rFonts w:ascii="Times New Roman" w:hAnsi="Times New Roman" w:cs="Times New Roman"/>
+        </w:rPr>
+        <w:t>los años del rango,</w:t>
+      </w:r>
+      <w:r>
+        <w:rPr>
+          <w:rFonts w:ascii="Times New Roman" w:hAnsi="Times New Roman" w:cs="Times New Roman"/>
+        </w:rPr>
+        <w:t xml:space="preserve"> y ya que el recorrido el rango de años </w:t>
+      </w:r>
+      <w:r>
+        <w:rPr>
+          <w:rFonts w:ascii="Times New Roman" w:hAnsi="Times New Roman" w:cs="Times New Roman"/>
+        </w:rPr>
+        <w:t xml:space="preserve">va del primer año al último, no hay necesidad de usar ningún algoritmo de ordenamiento, pues va a quedar ordenado a medida que se extraigan los datos. </w:t>
+      </w:r>
+      <w:r>
+        <w:rPr>
+          <w:rFonts w:ascii="Times New Roman" w:hAnsi="Times New Roman" w:cs="Times New Roman"/>
+        </w:rPr>
+        <w:t>Dentro de este ciclo se recorre cada</w:t>
+      </w:r>
+      <w:r>
+        <w:rPr>
+          <w:rFonts w:ascii="Times New Roman" w:hAnsi="Times New Roman" w:cs="Times New Roman"/>
+        </w:rPr>
+        <w:t xml:space="preserve"> artista por sub lista de artistas, para agregarlo a una lista más grande que se retorna al usuario. </w:t>
+      </w:r>
       <w:r>
         <w:rPr>
           <w:rFonts w:ascii="Times New Roman" w:hAnsi="Times New Roman" w:cs="Times New Roman"/>
@@ -238,7 +293,7 @@
         <w:rPr>
           <w:rFonts w:ascii="Times New Roman" w:hAnsi="Times New Roman" w:cs="Times New Roman"/>
         </w:rPr>
-        <w:t>O(n log(n)) + O(n)</w:t>
+        <w:t>O(n)</w:t>
       </w:r>
     </w:p>
     <w:p>
@@ -369,8 +424,18 @@
                 <w:sz w:val="20"/>
                 <w:szCs w:val="20"/>
               </w:rPr>
-              <w:t>20 pct</w:t>
+              <w:t xml:space="preserve">20 </w:t>
             </w:r>
+            <w:proofErr w:type="spellStart"/>
+            <w:r>
+              <w:rPr>
+                <w:rFonts w:ascii="Times New Roman" w:hAnsi="Times New Roman" w:cs="Times New Roman"/>
+                <w:sz w:val="20"/>
+                <w:szCs w:val="20"/>
+              </w:rPr>
+              <w:t>pct</w:t>
+            </w:r>
+            <w:proofErr w:type="spellEnd"/>
           </w:p>
         </w:tc>
         <w:tc>
@@ -396,8 +461,18 @@
                 <w:sz w:val="20"/>
                 <w:szCs w:val="20"/>
               </w:rPr>
-              <w:t>50 pct</w:t>
+              <w:t xml:space="preserve">50 </w:t>
             </w:r>
+            <w:proofErr w:type="spellStart"/>
+            <w:r>
+              <w:rPr>
+                <w:rFonts w:ascii="Times New Roman" w:hAnsi="Times New Roman" w:cs="Times New Roman"/>
+                <w:sz w:val="20"/>
+                <w:szCs w:val="20"/>
+              </w:rPr>
+              <w:t>pct</w:t>
+            </w:r>
+            <w:proofErr w:type="spellEnd"/>
           </w:p>
         </w:tc>
         <w:tc>
@@ -423,8 +498,18 @@
                 <w:sz w:val="20"/>
                 <w:szCs w:val="20"/>
               </w:rPr>
-              <w:t>80 pct</w:t>
+              <w:t xml:space="preserve">80 </w:t>
             </w:r>
+            <w:proofErr w:type="spellStart"/>
+            <w:r>
+              <w:rPr>
+                <w:rFonts w:ascii="Times New Roman" w:hAnsi="Times New Roman" w:cs="Times New Roman"/>
+                <w:sz w:val="20"/>
+                <w:szCs w:val="20"/>
+              </w:rPr>
+              <w:t>pct</w:t>
+            </w:r>
+            <w:proofErr w:type="spellEnd"/>
           </w:p>
         </w:tc>
         <w:tc>
@@ -444,6 +529,7 @@
                 <w:szCs w:val="20"/>
               </w:rPr>
             </w:pPr>
+            <w:proofErr w:type="spellStart"/>
             <w:r>
               <w:rPr>
                 <w:rFonts w:ascii="Times New Roman" w:hAnsi="Times New Roman" w:cs="Times New Roman"/>
@@ -452,6 +538,7 @@
               </w:rPr>
               <w:t>Large</w:t>
             </w:r>
+            <w:proofErr w:type="spellEnd"/>
           </w:p>
         </w:tc>
       </w:tr>
@@ -817,6 +904,7 @@
           <w:rFonts w:ascii="Times New Roman" w:hAnsi="Times New Roman" w:cs="Times New Roman"/>
           <w:noProof/>
         </w:rPr>
+        <w:lastRenderedPageBreak/>
         <w:drawing>
           <wp:inline distT="0" distB="0" distL="0" distR="0" wp14:anchorId="3AE1B636" wp14:editId="11ED752B">
             <wp:extent cx="5486400" cy="3200400"/>
@@ -881,7 +969,6 @@
         <w:rPr>
           <w:rFonts w:ascii="Times New Roman" w:hAnsi="Times New Roman" w:cs="Times New Roman"/>
         </w:rPr>
-        <w:lastRenderedPageBreak/>
         <w:t>Análisis complejidad temporal:</w:t>
       </w:r>
     </w:p>
@@ -897,13 +984,92 @@
         <w:rPr>
           <w:rFonts w:ascii="Times New Roman" w:hAnsi="Times New Roman" w:cs="Times New Roman"/>
         </w:rPr>
-        <w:t>La función SortArtworks tiene una complejidad temporal de</w:t>
-      </w:r>
-      <w:r>
-        <w:rPr>
-          <w:rFonts w:ascii="Times New Roman" w:hAnsi="Times New Roman" w:cs="Times New Roman"/>
-        </w:rPr>
-        <w:t xml:space="preserve">. </w:t>
+        <w:t xml:space="preserve">La función </w:t>
+      </w:r>
+      <w:proofErr w:type="spellStart"/>
+      <w:r>
+        <w:rPr>
+          <w:rFonts w:ascii="Times New Roman" w:hAnsi="Times New Roman" w:cs="Times New Roman"/>
+        </w:rPr>
+        <w:t>SortArtworks</w:t>
+      </w:r>
+      <w:proofErr w:type="spellEnd"/>
+      <w:r>
+        <w:rPr>
+          <w:rFonts w:ascii="Times New Roman" w:hAnsi="Times New Roman" w:cs="Times New Roman"/>
+        </w:rPr>
+        <w:t xml:space="preserve"> tiene una complejidad temporal de</w:t>
+      </w:r>
+      <w:r>
+        <w:t xml:space="preserve"> </w:t>
+      </w:r>
+      <w:r>
+        <w:rPr>
+          <w:rFonts w:ascii="Times New Roman" w:hAnsi="Times New Roman" w:cs="Times New Roman"/>
+        </w:rPr>
+        <w:t>O(m log(m)) + O(m)</w:t>
+      </w:r>
+      <w:r>
+        <w:rPr>
+          <w:rFonts w:ascii="Times New Roman" w:hAnsi="Times New Roman" w:cs="Times New Roman"/>
+        </w:rPr>
+        <w:t xml:space="preserve">. Inicialmente </w:t>
+      </w:r>
+      <w:r>
+        <w:rPr>
+          <w:rFonts w:ascii="Times New Roman" w:hAnsi="Times New Roman" w:cs="Times New Roman"/>
+        </w:rPr>
+        <w:t xml:space="preserve">filtra las llaves (fechas de adquisición de cada obra) en el rango de fechas que ingrese el usuario, teniendo en el peor de los casos </w:t>
+      </w:r>
+      <w:r>
+        <w:rPr>
+          <w:rFonts w:ascii="Times New Roman" w:hAnsi="Times New Roman" w:cs="Times New Roman"/>
+        </w:rPr>
+        <w:t>O</w:t>
+      </w:r>
+      <w:r>
+        <w:rPr>
+          <w:rFonts w:ascii="Times New Roman" w:hAnsi="Times New Roman" w:cs="Times New Roman"/>
+        </w:rPr>
+        <w:t>(m</w:t>
+      </w:r>
+      <w:r>
+        <w:rPr>
+          <w:rFonts w:ascii="Times New Roman" w:hAnsi="Times New Roman" w:cs="Times New Roman"/>
+        </w:rPr>
+        <w:t xml:space="preserve">). Posteriormente usa la función </w:t>
+      </w:r>
+      <w:proofErr w:type="spellStart"/>
+      <w:r>
+        <w:rPr>
+          <w:rFonts w:ascii="Times New Roman" w:hAnsi="Times New Roman" w:cs="Times New Roman"/>
+        </w:rPr>
+        <w:t>MergeSort</w:t>
+      </w:r>
+      <w:proofErr w:type="spellEnd"/>
+      <w:r>
+        <w:rPr>
+          <w:rFonts w:ascii="Times New Roman" w:hAnsi="Times New Roman" w:cs="Times New Roman"/>
+        </w:rPr>
+        <w:t xml:space="preserve"> para ordenar que tiene una complejidad de </w:t>
+      </w:r>
+      <w:r>
+        <w:rPr>
+          <w:rFonts w:ascii="Times New Roman" w:hAnsi="Times New Roman" w:cs="Times New Roman"/>
+        </w:rPr>
+        <w:t>O(m log(m))</w:t>
+      </w:r>
+      <w:r>
+        <w:rPr>
+          <w:rFonts w:ascii="Times New Roman" w:hAnsi="Times New Roman" w:cs="Times New Roman"/>
+        </w:rPr>
+        <w:t>.</w:t>
+      </w:r>
+      <w:r>
+        <w:rPr>
+          <w:rFonts w:ascii="Times New Roman" w:hAnsi="Times New Roman" w:cs="Times New Roman"/>
+        </w:rPr>
+        <w:t xml:space="preserve"> Finalmente se recorre cada llave y para cada llave se recorren las obras asociadas para agregarlas a una lista más grande que se retorna al usuario, esto es también complejidad O(m).</w:t>
       </w:r>
     </w:p>
     <w:p>
@@ -942,13 +1108,15 @@
           <w:rFonts w:ascii="Times New Roman" w:hAnsi="Times New Roman" w:cs="Times New Roman"/>
         </w:rPr>
       </w:pPr>
-      <w:r>
-        <w:rPr>
-          <w:rFonts w:ascii="Times New Roman" w:hAnsi="Times New Roman" w:cs="Times New Roman"/>
-        </w:rPr>
-        <w:t>O(m log(m)) + O(m*n)</w:t>
+      <w:bookmarkStart w:id="0" w:name="_Hlk85572841"/>
+      <w:r>
+        <w:rPr>
+          <w:rFonts w:ascii="Times New Roman" w:hAnsi="Times New Roman" w:cs="Times New Roman"/>
+        </w:rPr>
+        <w:t>O(m log(m)) + O(m)</w:t>
       </w:r>
     </w:p>
+    <w:bookmarkEnd w:id="0"/>
     <w:p>
       <w:pPr>
         <w:pStyle w:val="Prrafodelista"/>
@@ -1077,8 +1245,18 @@
                 <w:sz w:val="20"/>
                 <w:szCs w:val="20"/>
               </w:rPr>
-              <w:t>20 pct</w:t>
+              <w:t xml:space="preserve">20 </w:t>
             </w:r>
+            <w:proofErr w:type="spellStart"/>
+            <w:r>
+              <w:rPr>
+                <w:rFonts w:ascii="Times New Roman" w:hAnsi="Times New Roman" w:cs="Times New Roman"/>
+                <w:sz w:val="20"/>
+                <w:szCs w:val="20"/>
+              </w:rPr>
+              <w:t>pct</w:t>
+            </w:r>
+            <w:proofErr w:type="spellEnd"/>
           </w:p>
         </w:tc>
         <w:tc>
@@ -1104,8 +1282,18 @@
                 <w:sz w:val="20"/>
                 <w:szCs w:val="20"/>
               </w:rPr>
-              <w:t>50 pct</w:t>
+              <w:t xml:space="preserve">50 </w:t>
             </w:r>
+            <w:proofErr w:type="spellStart"/>
+            <w:r>
+              <w:rPr>
+                <w:rFonts w:ascii="Times New Roman" w:hAnsi="Times New Roman" w:cs="Times New Roman"/>
+                <w:sz w:val="20"/>
+                <w:szCs w:val="20"/>
+              </w:rPr>
+              <w:t>pct</w:t>
+            </w:r>
+            <w:proofErr w:type="spellEnd"/>
           </w:p>
         </w:tc>
         <w:tc>
@@ -1131,8 +1319,18 @@
                 <w:sz w:val="20"/>
                 <w:szCs w:val="20"/>
               </w:rPr>
-              <w:t>80 pct</w:t>
+              <w:t xml:space="preserve">80 </w:t>
             </w:r>
+            <w:proofErr w:type="spellStart"/>
+            <w:r>
+              <w:rPr>
+                <w:rFonts w:ascii="Times New Roman" w:hAnsi="Times New Roman" w:cs="Times New Roman"/>
+                <w:sz w:val="20"/>
+                <w:szCs w:val="20"/>
+              </w:rPr>
+              <w:t>pct</w:t>
+            </w:r>
+            <w:proofErr w:type="spellEnd"/>
           </w:p>
         </w:tc>
         <w:tc>
@@ -1152,6 +1350,7 @@
                 <w:szCs w:val="20"/>
               </w:rPr>
             </w:pPr>
+            <w:proofErr w:type="spellStart"/>
             <w:r>
               <w:rPr>
                 <w:rFonts w:ascii="Times New Roman" w:hAnsi="Times New Roman" w:cs="Times New Roman"/>
@@ -1160,6 +1359,7 @@
               </w:rPr>
               <w:t>Large</w:t>
             </w:r>
+            <w:proofErr w:type="spellEnd"/>
           </w:p>
         </w:tc>
       </w:tr>
@@ -1509,6 +1709,7 @@
         <w:rPr>
           <w:rFonts w:ascii="Times New Roman" w:hAnsi="Times New Roman" w:cs="Times New Roman"/>
         </w:rPr>
+        <w:lastRenderedPageBreak/>
         <w:t>Gráficas</w:t>
       </w:r>
       <w:r>
@@ -1723,8 +1924,18 @@
                 <w:sz w:val="20"/>
                 <w:szCs w:val="20"/>
               </w:rPr>
-              <w:t>20 pct</w:t>
+              <w:t xml:space="preserve">20 </w:t>
             </w:r>
+            <w:proofErr w:type="spellStart"/>
+            <w:r>
+              <w:rPr>
+                <w:rFonts w:ascii="Times New Roman" w:hAnsi="Times New Roman" w:cs="Times New Roman"/>
+                <w:sz w:val="20"/>
+                <w:szCs w:val="20"/>
+              </w:rPr>
+              <w:t>pct</w:t>
+            </w:r>
+            <w:proofErr w:type="spellEnd"/>
           </w:p>
         </w:tc>
         <w:tc>
@@ -1750,8 +1961,18 @@
                 <w:sz w:val="20"/>
                 <w:szCs w:val="20"/>
               </w:rPr>
-              <w:t>50 pct</w:t>
+              <w:t xml:space="preserve">50 </w:t>
             </w:r>
+            <w:proofErr w:type="spellStart"/>
+            <w:r>
+              <w:rPr>
+                <w:rFonts w:ascii="Times New Roman" w:hAnsi="Times New Roman" w:cs="Times New Roman"/>
+                <w:sz w:val="20"/>
+                <w:szCs w:val="20"/>
+              </w:rPr>
+              <w:t>pct</w:t>
+            </w:r>
+            <w:proofErr w:type="spellEnd"/>
           </w:p>
         </w:tc>
         <w:tc>
@@ -1777,8 +1998,18 @@
                 <w:sz w:val="20"/>
                 <w:szCs w:val="20"/>
               </w:rPr>
-              <w:t>80 pct</w:t>
+              <w:t xml:space="preserve">80 </w:t>
             </w:r>
+            <w:proofErr w:type="spellStart"/>
+            <w:r>
+              <w:rPr>
+                <w:rFonts w:ascii="Times New Roman" w:hAnsi="Times New Roman" w:cs="Times New Roman"/>
+                <w:sz w:val="20"/>
+                <w:szCs w:val="20"/>
+              </w:rPr>
+              <w:t>pct</w:t>
+            </w:r>
+            <w:proofErr w:type="spellEnd"/>
           </w:p>
         </w:tc>
         <w:tc>
@@ -1798,6 +2029,7 @@
                 <w:szCs w:val="20"/>
               </w:rPr>
             </w:pPr>
+            <w:proofErr w:type="spellStart"/>
             <w:r>
               <w:rPr>
                 <w:rFonts w:ascii="Times New Roman" w:hAnsi="Times New Roman" w:cs="Times New Roman"/>
@@ -1806,6 +2038,7 @@
               </w:rPr>
               <w:t>Large</w:t>
             </w:r>
+            <w:proofErr w:type="spellEnd"/>
           </w:p>
         </w:tc>
       </w:tr>
@@ -1985,7 +2218,6 @@
           <w:b/>
           <w:bCs/>
         </w:rPr>
-        <w:lastRenderedPageBreak/>
         <w:t>Requerimiento 4</w:t>
       </w:r>
       <w:r>
@@ -2043,33 +2275,16 @@
         <w:rPr>
           <w:rFonts w:ascii="Times New Roman" w:hAnsi="Times New Roman" w:cs="Times New Roman"/>
         </w:rPr>
-        <w:t>Q = Número de artistas de la nacionalidad con el mayor número de obras</w:t>
-      </w:r>
-    </w:p>
-    <w:p>
-      <w:pPr>
-        <w:pStyle w:val="Prrafodelista"/>
-        <w:numPr>
-          <w:ilvl w:val="0"/>
-          <w:numId w:val="1"/>
-        </w:numPr>
-        <w:spacing w:line="360" w:lineRule="auto"/>
-        <w:rPr>
-          <w:rFonts w:ascii="Times New Roman" w:hAnsi="Times New Roman" w:cs="Times New Roman"/>
-        </w:rPr>
-      </w:pPr>
-      <w:r>
-        <w:rPr>
-          <w:rFonts w:ascii="Times New Roman" w:hAnsi="Times New Roman" w:cs="Times New Roman"/>
-        </w:rPr>
         <w:t xml:space="preserve">La función </w:t>
       </w:r>
+      <w:proofErr w:type="spellStart"/>
       <w:r>
         <w:rPr>
           <w:rFonts w:ascii="Times New Roman" w:hAnsi="Times New Roman" w:cs="Times New Roman"/>
         </w:rPr>
         <w:t>ArtworksNacionalidad</w:t>
       </w:r>
+      <w:proofErr w:type="spellEnd"/>
       <w:r>
         <w:rPr>
           <w:rFonts w:ascii="Times New Roman" w:hAnsi="Times New Roman" w:cs="Times New Roman"/>
@@ -2080,139 +2295,76 @@
         <w:rPr>
           <w:rFonts w:ascii="Times New Roman" w:hAnsi="Times New Roman" w:cs="Times New Roman"/>
         </w:rPr>
-        <w:t>2*O(m*n) + O(p) + O(p log(p))</w:t>
-      </w:r>
-      <w:r>
-        <w:rPr>
-          <w:rFonts w:ascii="Times New Roman" w:hAnsi="Times New Roman" w:cs="Times New Roman"/>
-        </w:rPr>
-        <w:t xml:space="preserve"> + O(q)</w:t>
-      </w:r>
-      <w:r>
-        <w:rPr>
-          <w:rFonts w:ascii="Times New Roman" w:hAnsi="Times New Roman" w:cs="Times New Roman"/>
-        </w:rPr>
-        <w:t>, el primer O(m*n) surge d</w:t>
-      </w:r>
-      <w:r>
-        <w:rPr>
-          <w:rFonts w:ascii="Times New Roman" w:hAnsi="Times New Roman" w:cs="Times New Roman"/>
-        </w:rPr>
-        <w:t xml:space="preserve">ebido a que se está </w:t>
-      </w:r>
-      <w:r>
-        <w:rPr>
-          <w:rFonts w:ascii="Times New Roman" w:hAnsi="Times New Roman" w:cs="Times New Roman"/>
-        </w:rPr>
-        <w:t>buscando por cada obra la nacionalidad de su artista asociado para lograr hacer el conteo</w:t>
-      </w:r>
-      <w:r>
-        <w:rPr>
-          <w:rFonts w:ascii="Times New Roman" w:hAnsi="Times New Roman" w:cs="Times New Roman"/>
-        </w:rPr>
-        <w:t>, posteriormente surge el</w:t>
-      </w:r>
-      <w:r>
-        <w:rPr>
-          <w:rFonts w:ascii="Times New Roman" w:hAnsi="Times New Roman" w:cs="Times New Roman"/>
-        </w:rPr>
-        <w:t xml:space="preserve"> primer</w:t>
-      </w:r>
-      <w:r>
-        <w:rPr>
-          <w:rFonts w:ascii="Times New Roman" w:hAnsi="Times New Roman" w:cs="Times New Roman"/>
-        </w:rPr>
-        <w:t xml:space="preserve"> O(p) al </w:t>
-      </w:r>
-      <w:r>
-        <w:rPr>
-          <w:rFonts w:ascii="Times New Roman" w:hAnsi="Times New Roman" w:cs="Times New Roman"/>
-        </w:rPr>
-        <w:t xml:space="preserve">pasar la información de diccionario a Array List para </w:t>
-      </w:r>
-      <w:r>
-        <w:rPr>
-          <w:rFonts w:ascii="Times New Roman" w:hAnsi="Times New Roman" w:cs="Times New Roman"/>
-        </w:rPr>
-        <w:t xml:space="preserve">lograr realizar un ordenamiento de Merge Sort, de done se obtiene el O(p log(p)). Posteriormente </w:t>
-      </w:r>
-      <w:r>
-        <w:rPr>
-          <w:rFonts w:ascii="Times New Roman" w:hAnsi="Times New Roman" w:cs="Times New Roman"/>
-        </w:rPr>
-        <w:t xml:space="preserve">para obtener </w:t>
-      </w:r>
-      <w:r>
-        <w:rPr>
-          <w:rFonts w:ascii="Times New Roman" w:hAnsi="Times New Roman" w:cs="Times New Roman"/>
-        </w:rPr>
-        <w:t xml:space="preserve">la información de las obras de la nacionalidad con el mayor número de </w:t>
-      </w:r>
-      <w:r>
-        <w:rPr>
-          <w:rFonts w:ascii="Times New Roman" w:hAnsi="Times New Roman" w:cs="Times New Roman"/>
-        </w:rPr>
-        <w:t>estas</w:t>
-      </w:r>
-      <w:r>
-        <w:rPr>
-          <w:rFonts w:ascii="Times New Roman" w:hAnsi="Times New Roman" w:cs="Times New Roman"/>
-        </w:rPr>
-        <w:t>,</w:t>
-      </w:r>
-      <w:r>
-        <w:rPr>
-          <w:rFonts w:ascii="Times New Roman" w:hAnsi="Times New Roman" w:cs="Times New Roman"/>
-        </w:rPr>
-        <w:t xml:space="preserve"> se </w:t>
-      </w:r>
-      <w:r>
-        <w:rPr>
-          <w:rFonts w:ascii="Times New Roman" w:hAnsi="Times New Roman" w:cs="Times New Roman"/>
-        </w:rPr>
-        <w:t>busc</w:t>
-      </w:r>
-      <w:r>
-        <w:rPr>
-          <w:rFonts w:ascii="Times New Roman" w:hAnsi="Times New Roman" w:cs="Times New Roman"/>
-        </w:rPr>
-        <w:t>ó</w:t>
-      </w:r>
-      <w:r>
-        <w:rPr>
-          <w:rFonts w:ascii="Times New Roman" w:hAnsi="Times New Roman" w:cs="Times New Roman"/>
-        </w:rPr>
-        <w:t xml:space="preserve"> por cada artista de esta</w:t>
-      </w:r>
-      <w:r>
-        <w:rPr>
-          <w:rFonts w:ascii="Times New Roman" w:hAnsi="Times New Roman" w:cs="Times New Roman"/>
-        </w:rPr>
-        <w:t xml:space="preserve"> </w:t>
-      </w:r>
-      <w:r>
-        <w:rPr>
-          <w:rFonts w:ascii="Times New Roman" w:hAnsi="Times New Roman" w:cs="Times New Roman"/>
-        </w:rPr>
-        <w:t>nacionalidad</w:t>
-      </w:r>
-      <w:r>
-        <w:rPr>
-          <w:rFonts w:ascii="Times New Roman" w:hAnsi="Times New Roman" w:cs="Times New Roman"/>
-        </w:rPr>
-        <w:t xml:space="preserve"> una obra asociada, obteniendo el segundo O(m*n) y finalmente al ordenar la información para imprimir en pantalla surgió O(</w:t>
-      </w:r>
-      <w:r>
-        <w:rPr>
-          <w:rFonts w:ascii="Times New Roman" w:hAnsi="Times New Roman" w:cs="Times New Roman"/>
-        </w:rPr>
-        <w:t>q</w:t>
-      </w:r>
-      <w:r>
-        <w:rPr>
-          <w:rFonts w:ascii="Times New Roman" w:hAnsi="Times New Roman" w:cs="Times New Roman"/>
-        </w:rPr>
-        <w:t>)</w:t>
+        <w:t>O(p</w:t>
+      </w:r>
+      <w:r>
+        <w:rPr>
+          <w:rFonts w:ascii="Times New Roman" w:hAnsi="Times New Roman" w:cs="Times New Roman"/>
+        </w:rPr>
+        <w:t xml:space="preserve">) </w:t>
+      </w:r>
+      <w:r>
+        <w:rPr>
+          <w:rFonts w:ascii="Times New Roman" w:hAnsi="Times New Roman" w:cs="Times New Roman"/>
+        </w:rPr>
+        <w:t>+ O(p log(p))</w:t>
+      </w:r>
+      <w:r>
+        <w:rPr>
+          <w:rFonts w:ascii="Times New Roman" w:hAnsi="Times New Roman" w:cs="Times New Roman"/>
+        </w:rPr>
+        <w:t xml:space="preserve">. </w:t>
+      </w:r>
+      <w:r>
+        <w:rPr>
+          <w:rFonts w:ascii="Times New Roman" w:hAnsi="Times New Roman" w:cs="Times New Roman"/>
+        </w:rPr>
+        <w:t xml:space="preserve">Inicialmente recorre </w:t>
+      </w:r>
+      <w:r>
+        <w:rPr>
+          <w:rFonts w:ascii="Times New Roman" w:hAnsi="Times New Roman" w:cs="Times New Roman"/>
+        </w:rPr>
+        <w:t>cada nacionalidad a la cual le extrae la cantidad de obras asociadas</w:t>
+      </w:r>
+      <w:r>
+        <w:rPr>
+          <w:rFonts w:ascii="Times New Roman" w:hAnsi="Times New Roman" w:cs="Times New Roman"/>
+        </w:rPr>
+        <w:t xml:space="preserve"> con la función </w:t>
+      </w:r>
+      <w:proofErr w:type="spellStart"/>
+      <w:r>
+        <w:rPr>
+          <w:rFonts w:ascii="Times New Roman" w:hAnsi="Times New Roman" w:cs="Times New Roman"/>
+        </w:rPr>
+        <w:t>size</w:t>
+      </w:r>
+      <w:proofErr w:type="spellEnd"/>
+      <w:r>
+        <w:rPr>
+          <w:rFonts w:ascii="Times New Roman" w:hAnsi="Times New Roman" w:cs="Times New Roman"/>
+        </w:rPr>
+        <w:t>, por lo que la complejidad de esta parte es O(p), posteriormente se realiza</w:t>
+      </w:r>
+      <w:r>
+        <w:rPr>
+          <w:rFonts w:ascii="Times New Roman" w:hAnsi="Times New Roman" w:cs="Times New Roman"/>
+        </w:rPr>
+        <w:t xml:space="preserve"> un ordenamiento de Merge Sort, de done se obtiene el O(p log(p)). </w:t>
+      </w:r>
+      <w:r>
+        <w:rPr>
+          <w:rFonts w:ascii="Times New Roman" w:hAnsi="Times New Roman" w:cs="Times New Roman"/>
+        </w:rPr>
+        <w:t xml:space="preserve">Finalmente por medio del mapa, se extrae la lista de las obras asociadas a la nacionalidad con más obras, con función </w:t>
+      </w:r>
+      <w:r>
+        <w:rPr>
+          <w:rFonts w:ascii="Times New Roman" w:hAnsi="Times New Roman" w:cs="Times New Roman"/>
+        </w:rPr>
+        <w:lastRenderedPageBreak/>
+        <w:t>O(1), de la cual posteriormente se imprime en pantalla las primeras y últimas 3 posiciones</w:t>
       </w:r>
       <w:r>
         <w:rPr>
@@ -2242,30 +2394,12 @@
           <w:rFonts w:ascii="Times New Roman" w:hAnsi="Times New Roman" w:cs="Times New Roman"/>
         </w:rPr>
       </w:pPr>
-      <w:bookmarkStart w:id="0" w:name="_Hlk83236135"/>
-      <w:r>
-        <w:rPr>
-          <w:rFonts w:ascii="Times New Roman" w:hAnsi="Times New Roman" w:cs="Times New Roman"/>
-        </w:rPr>
-        <w:t>2*</w:t>
-      </w:r>
-      <w:r>
-        <w:rPr>
-          <w:rFonts w:ascii="Times New Roman" w:hAnsi="Times New Roman" w:cs="Times New Roman"/>
-        </w:rPr>
-        <w:t>O(m</w:t>
-      </w:r>
-      <w:r>
-        <w:rPr>
-          <w:rFonts w:ascii="Times New Roman" w:hAnsi="Times New Roman" w:cs="Times New Roman"/>
-        </w:rPr>
-        <w:t>*n</w:t>
-      </w:r>
-      <w:r>
-        <w:rPr>
-          <w:rFonts w:ascii="Times New Roman" w:hAnsi="Times New Roman" w:cs="Times New Roman"/>
-        </w:rPr>
-        <w:t>) + O(</w:t>
+      <w:bookmarkStart w:id="1" w:name="_Hlk83236135"/>
+      <w:r>
+        <w:rPr>
+          <w:rFonts w:ascii="Times New Roman" w:hAnsi="Times New Roman" w:cs="Times New Roman"/>
+        </w:rPr>
+        <w:t>O(</w:t>
       </w:r>
       <w:r>
         <w:rPr>
@@ -2291,14 +2425,8 @@
         </w:rPr>
         <w:t xml:space="preserve"> </w:t>
       </w:r>
-      <w:r>
-        <w:rPr>
-          <w:rFonts w:ascii="Times New Roman" w:hAnsi="Times New Roman" w:cs="Times New Roman"/>
-        </w:rPr>
-        <w:t>+ O(q)</w:t>
-      </w:r>
     </w:p>
-    <w:bookmarkEnd w:id="0"/>
+    <w:bookmarkEnd w:id="1"/>
     <w:p>
       <w:pPr>
         <w:pStyle w:val="Prrafodelista"/>
@@ -2427,8 +2555,18 @@
                 <w:sz w:val="20"/>
                 <w:szCs w:val="20"/>
               </w:rPr>
-              <w:t>20 pct</w:t>
+              <w:t xml:space="preserve">20 </w:t>
             </w:r>
+            <w:proofErr w:type="spellStart"/>
+            <w:r>
+              <w:rPr>
+                <w:rFonts w:ascii="Times New Roman" w:hAnsi="Times New Roman" w:cs="Times New Roman"/>
+                <w:sz w:val="20"/>
+                <w:szCs w:val="20"/>
+              </w:rPr>
+              <w:t>pct</w:t>
+            </w:r>
+            <w:proofErr w:type="spellEnd"/>
           </w:p>
         </w:tc>
         <w:tc>
@@ -2454,8 +2592,18 @@
                 <w:sz w:val="20"/>
                 <w:szCs w:val="20"/>
               </w:rPr>
-              <w:t>50 pct</w:t>
+              <w:t xml:space="preserve">50 </w:t>
             </w:r>
+            <w:proofErr w:type="spellStart"/>
+            <w:r>
+              <w:rPr>
+                <w:rFonts w:ascii="Times New Roman" w:hAnsi="Times New Roman" w:cs="Times New Roman"/>
+                <w:sz w:val="20"/>
+                <w:szCs w:val="20"/>
+              </w:rPr>
+              <w:t>pct</w:t>
+            </w:r>
+            <w:proofErr w:type="spellEnd"/>
           </w:p>
         </w:tc>
         <w:tc>
@@ -2481,8 +2629,18 @@
                 <w:sz w:val="20"/>
                 <w:szCs w:val="20"/>
               </w:rPr>
-              <w:t>80 pct</w:t>
+              <w:t xml:space="preserve">80 </w:t>
             </w:r>
+            <w:proofErr w:type="spellStart"/>
+            <w:r>
+              <w:rPr>
+                <w:rFonts w:ascii="Times New Roman" w:hAnsi="Times New Roman" w:cs="Times New Roman"/>
+                <w:sz w:val="20"/>
+                <w:szCs w:val="20"/>
+              </w:rPr>
+              <w:t>pct</w:t>
+            </w:r>
+            <w:proofErr w:type="spellEnd"/>
           </w:p>
         </w:tc>
         <w:tc>
@@ -2502,6 +2660,7 @@
                 <w:szCs w:val="20"/>
               </w:rPr>
             </w:pPr>
+            <w:proofErr w:type="spellStart"/>
             <w:r>
               <w:rPr>
                 <w:rFonts w:ascii="Times New Roman" w:hAnsi="Times New Roman" w:cs="Times New Roman"/>
@@ -2510,6 +2669,7 @@
               </w:rPr>
               <w:t>Large</w:t>
             </w:r>
+            <w:proofErr w:type="spellEnd"/>
           </w:p>
         </w:tc>
       </w:tr>
@@ -2531,6 +2691,7 @@
                 <w:szCs w:val="20"/>
               </w:rPr>
             </w:pPr>
+            <w:proofErr w:type="spellStart"/>
             <w:r>
               <w:rPr>
                 <w:rFonts w:ascii="Times New Roman" w:hAnsi="Times New Roman" w:cs="Times New Roman"/>
@@ -2539,6 +2700,7 @@
               </w:rPr>
               <w:t>Req</w:t>
             </w:r>
+            <w:proofErr w:type="spellEnd"/>
             <w:r>
               <w:rPr>
                 <w:rFonts w:ascii="Times New Roman" w:hAnsi="Times New Roman" w:cs="Times New Roman"/>
@@ -2754,7 +2916,6 @@
         <w:rPr>
           <w:rFonts w:ascii="Times New Roman" w:hAnsi="Times New Roman" w:cs="Times New Roman"/>
         </w:rPr>
-        <w:lastRenderedPageBreak/>
         <w:t>Por cuestiones del procesador del computador, las pruebas no dan resultados muy reveladores.</w:t>
       </w:r>
     </w:p>
@@ -2834,6 +2995,21 @@
     <w:p>
       <w:pPr>
         <w:pStyle w:val="Prrafodelista"/>
+        <w:spacing w:line="360" w:lineRule="auto"/>
+        <w:rPr>
+          <w:rFonts w:ascii="Times New Roman" w:hAnsi="Times New Roman" w:cs="Times New Roman"/>
+        </w:rPr>
+      </w:pPr>
+      <w:r>
+        <w:rPr>
+          <w:rFonts w:ascii="Times New Roman" w:hAnsi="Times New Roman" w:cs="Times New Roman"/>
+        </w:rPr>
+        <w:t>T = Cantidad de obras del departamento ingresado por el usuario</w:t>
+      </w:r>
+    </w:p>
+    <w:p>
+      <w:pPr>
+        <w:pStyle w:val="Prrafodelista"/>
         <w:numPr>
           <w:ilvl w:val="0"/>
           <w:numId w:val="1"/>
@@ -2849,12 +3025,14 @@
         </w:rPr>
         <w:t xml:space="preserve">La función </w:t>
       </w:r>
+      <w:proofErr w:type="spellStart"/>
       <w:r>
         <w:rPr>
           <w:rFonts w:ascii="Times New Roman" w:hAnsi="Times New Roman" w:cs="Times New Roman"/>
         </w:rPr>
         <w:t>CostoTransDept</w:t>
       </w:r>
+      <w:proofErr w:type="spellEnd"/>
       <w:r>
         <w:rPr>
           <w:rFonts w:ascii="Times New Roman" w:hAnsi="Times New Roman" w:cs="Times New Roman"/>
@@ -2865,19 +3043,31 @@
         <w:rPr>
           <w:rFonts w:ascii="Times New Roman" w:hAnsi="Times New Roman" w:cs="Times New Roman"/>
         </w:rPr>
-        <w:t xml:space="preserve"> O(m*r*s) + O(r log(r)) + O(s log(s))</w:t>
-      </w:r>
-      <w:r>
-        <w:rPr>
-          <w:rFonts w:ascii="Times New Roman" w:hAnsi="Times New Roman" w:cs="Times New Roman"/>
-        </w:rPr>
-        <w:t xml:space="preserve"> + O(m*n)</w:t>
-      </w:r>
-      <w:r>
-        <w:rPr>
-          <w:rFonts w:ascii="Times New Roman" w:hAnsi="Times New Roman" w:cs="Times New Roman"/>
-        </w:rPr>
-        <w:t>. Esto</w:t>
+        <w:t xml:space="preserve"> O(</w:t>
+      </w:r>
+      <w:r>
+        <w:rPr>
+          <w:rFonts w:ascii="Times New Roman" w:hAnsi="Times New Roman" w:cs="Times New Roman"/>
+        </w:rPr>
+        <w:t>t</w:t>
+      </w:r>
+      <w:r>
+        <w:rPr>
+          <w:rFonts w:ascii="Times New Roman" w:hAnsi="Times New Roman" w:cs="Times New Roman"/>
+        </w:rPr>
+        <w:t>*r*s) + O(r log(r)) + O(s log(s))</w:t>
+      </w:r>
+      <w:r>
+        <w:rPr>
+          <w:rFonts w:ascii="Times New Roman" w:hAnsi="Times New Roman" w:cs="Times New Roman"/>
+        </w:rPr>
+        <w:t xml:space="preserve">. </w:t>
+      </w:r>
+      <w:r>
+        <w:rPr>
+          <w:rFonts w:ascii="Times New Roman" w:hAnsi="Times New Roman" w:cs="Times New Roman"/>
+        </w:rPr>
+        <w:t>Esto</w:t>
       </w:r>
       <w:r>
         <w:rPr>
@@ -2913,7 +3103,19 @@
         <w:rPr>
           <w:rFonts w:ascii="Times New Roman" w:hAnsi="Times New Roman" w:cs="Times New Roman"/>
         </w:rPr>
-        <w:t>e podría escribir también la complejidad temporal como O(m) + O(m*n).</w:t>
+        <w:t>e podría escribir también la complejidad temporal como O(</w:t>
+      </w:r>
+      <w:r>
+        <w:rPr>
+          <w:rFonts w:ascii="Times New Roman" w:hAnsi="Times New Roman" w:cs="Times New Roman"/>
+        </w:rPr>
+        <w:t>t</w:t>
+      </w:r>
+      <w:r>
+        <w:rPr>
+          <w:rFonts w:ascii="Times New Roman" w:hAnsi="Times New Roman" w:cs="Times New Roman"/>
+        </w:rPr>
+        <w:t>).</w:t>
       </w:r>
       <w:r>
         <w:rPr>
@@ -2925,13 +3127,38 @@
         <w:rPr>
           <w:rFonts w:ascii="Times New Roman" w:hAnsi="Times New Roman" w:cs="Times New Roman"/>
         </w:rPr>
-        <w:t>durante este recorrido cada lista r y s se ordena por medio de Merge Sort una sola vez al inicio con complejidades de O(r log(r)) + O(s log(s)) o 2*O(5 log(5)). Finalmente para imprimir en pantalla se buscan los nombres de loa artistas con</w:t>
-      </w:r>
-      <w:r>
-        <w:rPr>
-          <w:rFonts w:ascii="Times New Roman" w:hAnsi="Times New Roman" w:cs="Times New Roman"/>
-        </w:rPr>
-        <w:t xml:space="preserve"> complejidad temporal O(m*n).</w:t>
+        <w:t xml:space="preserve">durante este recorrido cada lista r y s se </w:t>
+      </w:r>
+      <w:r>
+        <w:rPr>
+          <w:rFonts w:ascii="Times New Roman" w:hAnsi="Times New Roman" w:cs="Times New Roman"/>
+        </w:rPr>
+        <w:lastRenderedPageBreak/>
+        <w:t>ordena por medio de Merge Sort una sola vez al inicio con complejidades de O(r log(r)) + O(s log(s)) o 2*O(5 log(5)). Finalmente</w:t>
+      </w:r>
+      <w:r>
+        <w:rPr>
+          <w:rFonts w:ascii="Times New Roman" w:hAnsi="Times New Roman" w:cs="Times New Roman"/>
+        </w:rPr>
+        <w:t>,</w:t>
+      </w:r>
+      <w:r>
+        <w:rPr>
+          <w:rFonts w:ascii="Times New Roman" w:hAnsi="Times New Roman" w:cs="Times New Roman"/>
+        </w:rPr>
+        <w:t xml:space="preserve"> </w:t>
+      </w:r>
+      <w:r>
+        <w:rPr>
+          <w:rFonts w:ascii="Times New Roman" w:hAnsi="Times New Roman" w:cs="Times New Roman"/>
+        </w:rPr>
+        <w:t>cabe resaltar que con el uso de mapas</w:t>
+      </w:r>
+      <w:r>
+        <w:rPr>
+          <w:rFonts w:ascii="Times New Roman" w:hAnsi="Times New Roman" w:cs="Times New Roman"/>
+        </w:rPr>
+        <w:t xml:space="preserve"> la complejidad se reduce bastante ya que no hay que recorrer todas las obras, sino únicamente las del departamento ingresado por el usuario.</w:t>
       </w:r>
       <w:r>
         <w:rPr>
@@ -2971,7 +3198,7 @@
         <w:rPr>
           <w:rFonts w:ascii="Times New Roman" w:hAnsi="Times New Roman" w:cs="Times New Roman"/>
         </w:rPr>
-        <w:t>m</w:t>
+        <w:t>t</w:t>
       </w:r>
       <w:r>
         <w:rPr>
@@ -2995,7 +3222,7 @@
         <w:rPr>
           <w:rFonts w:ascii="Times New Roman" w:hAnsi="Times New Roman" w:cs="Times New Roman"/>
         </w:rPr>
-        <w:t xml:space="preserve"> + O(m*n)</w:t>
+        <w:t xml:space="preserve"> </w:t>
       </w:r>
     </w:p>
     <w:p>
@@ -3027,7 +3254,19 @@
         <w:rPr>
           <w:rFonts w:ascii="Times New Roman" w:hAnsi="Times New Roman" w:cs="Times New Roman"/>
         </w:rPr>
-        <w:t>O(m) + O(m*n)</w:t>
+        <w:t>O(</w:t>
+      </w:r>
+      <w:r>
+        <w:rPr>
+          <w:rFonts w:ascii="Times New Roman" w:hAnsi="Times New Roman" w:cs="Times New Roman"/>
+        </w:rPr>
+        <w:t>t</w:t>
+      </w:r>
+      <w:r>
+        <w:rPr>
+          <w:rFonts w:ascii="Times New Roman" w:hAnsi="Times New Roman" w:cs="Times New Roman"/>
+        </w:rPr>
+        <w:t>)</w:t>
       </w:r>
     </w:p>
     <w:p>
@@ -3167,8 +3406,18 @@
                 <w:sz w:val="20"/>
                 <w:szCs w:val="20"/>
               </w:rPr>
-              <w:t>20 pct</w:t>
+              <w:t xml:space="preserve">20 </w:t>
             </w:r>
+            <w:proofErr w:type="spellStart"/>
+            <w:r>
+              <w:rPr>
+                <w:rFonts w:ascii="Times New Roman" w:hAnsi="Times New Roman" w:cs="Times New Roman"/>
+                <w:sz w:val="20"/>
+                <w:szCs w:val="20"/>
+              </w:rPr>
+              <w:t>pct</w:t>
+            </w:r>
+            <w:proofErr w:type="spellEnd"/>
           </w:p>
         </w:tc>
         <w:tc>
@@ -3194,8 +3443,18 @@
                 <w:sz w:val="20"/>
                 <w:szCs w:val="20"/>
               </w:rPr>
-              <w:t>50 pct</w:t>
+              <w:t xml:space="preserve">50 </w:t>
             </w:r>
+            <w:proofErr w:type="spellStart"/>
+            <w:r>
+              <w:rPr>
+                <w:rFonts w:ascii="Times New Roman" w:hAnsi="Times New Roman" w:cs="Times New Roman"/>
+                <w:sz w:val="20"/>
+                <w:szCs w:val="20"/>
+              </w:rPr>
+              <w:t>pct</w:t>
+            </w:r>
+            <w:proofErr w:type="spellEnd"/>
           </w:p>
         </w:tc>
         <w:tc>
@@ -3221,8 +3480,18 @@
                 <w:sz w:val="20"/>
                 <w:szCs w:val="20"/>
               </w:rPr>
-              <w:t>80 pct</w:t>
+              <w:t xml:space="preserve">80 </w:t>
             </w:r>
+            <w:proofErr w:type="spellStart"/>
+            <w:r>
+              <w:rPr>
+                <w:rFonts w:ascii="Times New Roman" w:hAnsi="Times New Roman" w:cs="Times New Roman"/>
+                <w:sz w:val="20"/>
+                <w:szCs w:val="20"/>
+              </w:rPr>
+              <w:t>pct</w:t>
+            </w:r>
+            <w:proofErr w:type="spellEnd"/>
           </w:p>
         </w:tc>
         <w:tc>
@@ -3242,6 +3511,7 @@
                 <w:szCs w:val="20"/>
               </w:rPr>
             </w:pPr>
+            <w:proofErr w:type="spellStart"/>
             <w:r>
               <w:rPr>
                 <w:rFonts w:ascii="Times New Roman" w:hAnsi="Times New Roman" w:cs="Times New Roman"/>
@@ -3250,6 +3520,7 @@
               </w:rPr>
               <w:t>Large</w:t>
             </w:r>
+            <w:proofErr w:type="spellEnd"/>
           </w:p>
         </w:tc>
       </w:tr>
@@ -3271,6 +3542,7 @@
                 <w:szCs w:val="20"/>
               </w:rPr>
             </w:pPr>
+            <w:proofErr w:type="spellStart"/>
             <w:r>
               <w:rPr>
                 <w:rFonts w:ascii="Times New Roman" w:hAnsi="Times New Roman" w:cs="Times New Roman"/>
@@ -3279,6 +3551,7 @@
               </w:rPr>
               <w:t>Req</w:t>
             </w:r>
+            <w:proofErr w:type="spellEnd"/>
             <w:r>
               <w:rPr>
                 <w:rFonts w:ascii="Times New Roman" w:hAnsi="Times New Roman" w:cs="Times New Roman"/>
@@ -3467,7 +3740,6 @@
           <w:rFonts w:ascii="Times New Roman" w:hAnsi="Times New Roman" w:cs="Times New Roman"/>
           <w:noProof/>
         </w:rPr>
-        <w:lastRenderedPageBreak/>
         <w:drawing>
           <wp:inline distT="0" distB="0" distL="0" distR="0" wp14:anchorId="2C719A93" wp14:editId="43E3C478">
             <wp:extent cx="5486400" cy="3200400"/>
@@ -3552,40 +3824,192 @@
         <w:rPr>
           <w:rFonts w:ascii="Times New Roman" w:hAnsi="Times New Roman" w:cs="Times New Roman"/>
         </w:rPr>
+        <w:t>U</w:t>
+      </w:r>
+      <w:r>
+        <w:rPr>
+          <w:rFonts w:ascii="Times New Roman" w:hAnsi="Times New Roman" w:cs="Times New Roman"/>
+        </w:rPr>
+        <w:t xml:space="preserve"> = </w:t>
+      </w:r>
+      <w:r>
+        <w:rPr>
+          <w:rFonts w:ascii="Times New Roman" w:hAnsi="Times New Roman" w:cs="Times New Roman"/>
+        </w:rPr>
+        <w:t xml:space="preserve">Medios </w:t>
+      </w:r>
+      <w:r>
+        <w:rPr>
+          <w:rFonts w:ascii="Times New Roman" w:hAnsi="Times New Roman" w:cs="Times New Roman"/>
+        </w:rPr>
+        <w:t>usados por un artista</w:t>
+      </w:r>
+    </w:p>
+    <w:p>
+      <w:pPr>
+        <w:pStyle w:val="Prrafodelista"/>
+        <w:spacing w:line="360" w:lineRule="auto"/>
+        <w:rPr>
+          <w:rFonts w:ascii="Times New Roman" w:hAnsi="Times New Roman" w:cs="Times New Roman"/>
+        </w:rPr>
+      </w:pPr>
+      <w:r>
+        <w:rPr>
+          <w:rFonts w:ascii="Times New Roman" w:hAnsi="Times New Roman" w:cs="Times New Roman"/>
+        </w:rPr>
         <w:t xml:space="preserve">La función </w:t>
       </w:r>
-      <w:r>
-        <w:rPr>
-          <w:rFonts w:ascii="Times New Roman" w:hAnsi="Times New Roman" w:cs="Times New Roman"/>
-        </w:rPr>
-        <w:t>NuevaExpo</w:t>
-      </w:r>
-      <w:r>
-        <w:rPr>
-          <w:rFonts w:ascii="Times New Roman" w:hAnsi="Times New Roman" w:cs="Times New Roman"/>
-        </w:rPr>
-        <w:t xml:space="preserve"> tiene una complejidad temporal de</w:t>
-      </w:r>
-      <w:r>
+      <w:proofErr w:type="spellStart"/>
+      <w:r>
+        <w:rPr>
+          <w:rFonts w:ascii="Times New Roman" w:hAnsi="Times New Roman" w:cs="Times New Roman"/>
+        </w:rPr>
+        <w:t>artistsProlific</w:t>
+      </w:r>
+      <w:proofErr w:type="spellEnd"/>
+      <w:r>
+        <w:rPr>
+          <w:rFonts w:ascii="Times New Roman" w:hAnsi="Times New Roman" w:cs="Times New Roman"/>
+        </w:rPr>
         <w:t xml:space="preserve"> </w:t>
       </w:r>
       <w:r>
         <w:rPr>
           <w:rFonts w:ascii="Times New Roman" w:hAnsi="Times New Roman" w:cs="Times New Roman"/>
         </w:rPr>
-        <w:t xml:space="preserve">O(m) + O(m*n). Esto debido a que recorre las obras filtrando aquellas que sean planas para irlas sumando hasta llegar al límite. Y </w:t>
-      </w:r>
-      <w:r>
-        <w:rPr>
-          <w:rFonts w:ascii="Times New Roman" w:hAnsi="Times New Roman" w:cs="Times New Roman"/>
-        </w:rPr>
-        <w:t>posteriormente recorre los artistas por cada obra para encontrar los nombres es estos.</w:t>
-      </w:r>
-      <w:r>
-        <w:rPr>
-          <w:rFonts w:ascii="Times New Roman" w:hAnsi="Times New Roman" w:cs="Times New Roman"/>
-        </w:rPr>
+        <w:t>tiene una complejidad temporal de</w:t>
+      </w:r>
+      <w:r>
         <w:t xml:space="preserve"> </w:t>
+      </w:r>
+      <w:r>
+        <w:rPr>
+          <w:rFonts w:ascii="Times New Roman" w:hAnsi="Times New Roman" w:cs="Times New Roman"/>
+        </w:rPr>
+        <w:t>O(m) + O(n)</w:t>
+      </w:r>
+      <w:r>
+        <w:rPr>
+          <w:rFonts w:ascii="Times New Roman" w:hAnsi="Times New Roman" w:cs="Times New Roman"/>
+        </w:rPr>
+        <w:t xml:space="preserve"> + </w:t>
+      </w:r>
+      <w:r>
+        <w:rPr>
+          <w:rFonts w:ascii="Times New Roman" w:hAnsi="Times New Roman" w:cs="Times New Roman"/>
+        </w:rPr>
+        <w:t>O(n log n)</w:t>
+      </w:r>
+      <w:r>
+        <w:rPr>
+          <w:rFonts w:ascii="Times New Roman" w:hAnsi="Times New Roman" w:cs="Times New Roman"/>
+        </w:rPr>
+        <w:t>.</w:t>
+      </w:r>
+      <w:r>
+        <w:rPr>
+          <w:rFonts w:ascii="Times New Roman" w:hAnsi="Times New Roman" w:cs="Times New Roman"/>
+        </w:rPr>
+        <w:t xml:space="preserve"> Inicialmente llama a la función del requerimiento 1</w:t>
+      </w:r>
+      <w:r>
+        <w:rPr>
+          <w:rFonts w:ascii="Times New Roman" w:hAnsi="Times New Roman" w:cs="Times New Roman"/>
+        </w:rPr>
+        <w:t xml:space="preserve">, con complejidad </w:t>
+      </w:r>
+      <w:r>
+        <w:rPr>
+          <w:rFonts w:ascii="Times New Roman" w:hAnsi="Times New Roman" w:cs="Times New Roman"/>
+        </w:rPr>
+        <w:t>O(n)</w:t>
+      </w:r>
+      <w:r>
+        <w:rPr>
+          <w:rFonts w:ascii="Times New Roman" w:hAnsi="Times New Roman" w:cs="Times New Roman"/>
+        </w:rPr>
+        <w:t xml:space="preserve">. Posteriormente, </w:t>
+      </w:r>
+      <w:r>
+        <w:rPr>
+          <w:rFonts w:ascii="Times New Roman" w:hAnsi="Times New Roman" w:cs="Times New Roman"/>
+        </w:rPr>
+        <w:lastRenderedPageBreak/>
+        <w:t>por cada artista de la lista ordenada y filtrada</w:t>
+      </w:r>
+      <w:r>
+        <w:rPr>
+          <w:rFonts w:ascii="Times New Roman" w:hAnsi="Times New Roman" w:cs="Times New Roman"/>
+        </w:rPr>
+        <w:t xml:space="preserve"> recorre todas sus obras asociadas por medio del índice del mapa</w:t>
+      </w:r>
+      <w:r>
+        <w:rPr>
+          <w:rFonts w:ascii="Times New Roman" w:hAnsi="Times New Roman" w:cs="Times New Roman"/>
+        </w:rPr>
+        <w:t>, así que como resultado de esta parte queda una complejidad de O(m) + O(n), esto debido a que</w:t>
+      </w:r>
+      <w:r>
+        <w:rPr>
+          <w:rFonts w:ascii="Times New Roman" w:hAnsi="Times New Roman" w:cs="Times New Roman"/>
+        </w:rPr>
+        <w:t>,</w:t>
+      </w:r>
+      <w:r>
+        <w:rPr>
+          <w:rFonts w:ascii="Times New Roman" w:hAnsi="Times New Roman" w:cs="Times New Roman"/>
+        </w:rPr>
+        <w:t xml:space="preserve"> aunque pudiese parecer que se recorre una dentro de la otra, realmente solo </w:t>
+      </w:r>
+      <w:r>
+        <w:rPr>
+          <w:rFonts w:ascii="Times New Roman" w:hAnsi="Times New Roman" w:cs="Times New Roman"/>
+        </w:rPr>
+        <w:t>se buscan las obras asociadas a un artista específico, por lo que después de recorrer todos los artistas cada obra habrá sido recorrida más o menos 1 vez.</w:t>
+      </w:r>
+      <w:r>
+        <w:rPr>
+          <w:rFonts w:ascii="Times New Roman" w:hAnsi="Times New Roman" w:cs="Times New Roman"/>
+        </w:rPr>
+        <w:t xml:space="preserve"> Después, al recorrer cada obra del artista se crea un nuevo mapa que tiene como llaves </w:t>
+      </w:r>
+      <w:r>
+        <w:rPr>
+          <w:rFonts w:ascii="Times New Roman" w:hAnsi="Times New Roman" w:cs="Times New Roman"/>
+        </w:rPr>
+        <w:t>los medios que utiliza un artista, y como valor la lista asociada de ese medio y ese artista, por lo que</w:t>
+      </w:r>
+      <w:r>
+        <w:rPr>
+          <w:rFonts w:ascii="Times New Roman" w:hAnsi="Times New Roman" w:cs="Times New Roman"/>
+        </w:rPr>
+        <w:t xml:space="preserve"> al recorrerse y ordenarse tiene una complejidad de O(u) + O(u </w:t>
+      </w:r>
+      <w:proofErr w:type="spellStart"/>
+      <w:r>
+        <w:rPr>
+          <w:rFonts w:ascii="Times New Roman" w:hAnsi="Times New Roman" w:cs="Times New Roman"/>
+        </w:rPr>
+        <w:t>logu</w:t>
+      </w:r>
+      <w:proofErr w:type="spellEnd"/>
+      <w:r>
+        <w:rPr>
+          <w:rFonts w:ascii="Times New Roman" w:hAnsi="Times New Roman" w:cs="Times New Roman"/>
+        </w:rPr>
+        <w:t>).</w:t>
+      </w:r>
+      <w:r>
+        <w:rPr>
+          <w:rFonts w:ascii="Times New Roman" w:hAnsi="Times New Roman" w:cs="Times New Roman"/>
+        </w:rPr>
+        <w:t xml:space="preserve"> Finalmente, se ordenan los artistas buscando cuales son los más prolíficos con complejidad O(n log n)</w:t>
+      </w:r>
+      <w:r>
+        <w:rPr>
+          <w:rFonts w:ascii="Times New Roman" w:hAnsi="Times New Roman" w:cs="Times New Roman"/>
+        </w:rPr>
+        <w:t xml:space="preserve">, para ya retornar al usuario. </w:t>
       </w:r>
       <w:r>
         <w:rPr>
@@ -3619,8 +4043,92 @@
         <w:rPr>
           <w:rFonts w:ascii="Times New Roman" w:hAnsi="Times New Roman" w:cs="Times New Roman"/>
         </w:rPr>
-        <w:t>O(m) + O(m*n)</w:t>
-      </w:r>
+        <w:t>O(m) + O(n</w:t>
+      </w:r>
+      <w:r>
+        <w:rPr>
+          <w:rFonts w:ascii="Times New Roman" w:hAnsi="Times New Roman" w:cs="Times New Roman"/>
+        </w:rPr>
+        <w:t>*(u + u log u</w:t>
+      </w:r>
+      <w:r>
+        <w:rPr>
+          <w:rFonts w:ascii="Times New Roman" w:hAnsi="Times New Roman" w:cs="Times New Roman"/>
+        </w:rPr>
+        <w:t>)</w:t>
+      </w:r>
+      <w:r>
+        <w:rPr>
+          <w:rFonts w:ascii="Times New Roman" w:hAnsi="Times New Roman" w:cs="Times New Roman"/>
+        </w:rPr>
+        <w:t>)</w:t>
+      </w:r>
+      <w:r>
+        <w:rPr>
+          <w:rFonts w:ascii="Times New Roman" w:hAnsi="Times New Roman" w:cs="Times New Roman"/>
+        </w:rPr>
+        <w:t xml:space="preserve"> + </w:t>
+      </w:r>
+      <w:r>
+        <w:rPr>
+          <w:rFonts w:ascii="Times New Roman" w:hAnsi="Times New Roman" w:cs="Times New Roman"/>
+        </w:rPr>
+        <w:t>O(n log n)</w:t>
+      </w:r>
+    </w:p>
+    <w:p>
+      <w:pPr>
+        <w:pStyle w:val="Prrafodelista"/>
+        <w:spacing w:line="360" w:lineRule="auto"/>
+        <w:jc w:val="center"/>
+        <w:rPr>
+          <w:rFonts w:ascii="Times New Roman" w:hAnsi="Times New Roman" w:cs="Times New Roman"/>
+        </w:rPr>
+      </w:pPr>
+      <w:r>
+        <w:rPr>
+          <w:rFonts w:ascii="Times New Roman" w:hAnsi="Times New Roman" w:cs="Times New Roman"/>
+        </w:rPr>
+        <w:t>o</w:t>
+      </w:r>
+    </w:p>
+    <w:p>
+      <w:pPr>
+        <w:pStyle w:val="Prrafodelista"/>
+        <w:spacing w:line="360" w:lineRule="auto"/>
+        <w:jc w:val="center"/>
+        <w:rPr>
+          <w:rFonts w:ascii="Times New Roman" w:hAnsi="Times New Roman" w:cs="Times New Roman"/>
+        </w:rPr>
+      </w:pPr>
+      <w:r>
+        <w:rPr>
+          <w:rFonts w:ascii="Times New Roman" w:hAnsi="Times New Roman" w:cs="Times New Roman"/>
+        </w:rPr>
+        <w:t>O(m) + O(n)</w:t>
+      </w:r>
+      <w:r>
+        <w:rPr>
+          <w:rFonts w:ascii="Times New Roman" w:hAnsi="Times New Roman" w:cs="Times New Roman"/>
+        </w:rPr>
+        <w:t xml:space="preserve"> + </w:t>
+      </w:r>
+      <w:r>
+        <w:rPr>
+          <w:rFonts w:ascii="Times New Roman" w:hAnsi="Times New Roman" w:cs="Times New Roman"/>
+        </w:rPr>
+        <w:t>O(n log n)</w:t>
+      </w:r>
+    </w:p>
+    <w:p>
+      <w:pPr>
+        <w:pStyle w:val="Prrafodelista"/>
+        <w:spacing w:line="360" w:lineRule="auto"/>
+        <w:jc w:val="center"/>
+        <w:rPr>
+          <w:rFonts w:ascii="Times New Roman" w:hAnsi="Times New Roman" w:cs="Times New Roman"/>
+        </w:rPr>
+      </w:pPr>
     </w:p>
     <w:p>
       <w:pPr>
@@ -3750,8 +4258,18 @@
                 <w:sz w:val="20"/>
                 <w:szCs w:val="20"/>
               </w:rPr>
-              <w:t>20 pct</w:t>
+              <w:t xml:space="preserve">20 </w:t>
             </w:r>
+            <w:proofErr w:type="spellStart"/>
+            <w:r>
+              <w:rPr>
+                <w:rFonts w:ascii="Times New Roman" w:hAnsi="Times New Roman" w:cs="Times New Roman"/>
+                <w:sz w:val="20"/>
+                <w:szCs w:val="20"/>
+              </w:rPr>
+              <w:t>pct</w:t>
+            </w:r>
+            <w:proofErr w:type="spellEnd"/>
           </w:p>
         </w:tc>
         <w:tc>
@@ -3777,8 +4295,18 @@
                 <w:sz w:val="20"/>
                 <w:szCs w:val="20"/>
               </w:rPr>
-              <w:t>50 pct</w:t>
+              <w:t xml:space="preserve">50 </w:t>
             </w:r>
+            <w:proofErr w:type="spellStart"/>
+            <w:r>
+              <w:rPr>
+                <w:rFonts w:ascii="Times New Roman" w:hAnsi="Times New Roman" w:cs="Times New Roman"/>
+                <w:sz w:val="20"/>
+                <w:szCs w:val="20"/>
+              </w:rPr>
+              <w:t>pct</w:t>
+            </w:r>
+            <w:proofErr w:type="spellEnd"/>
           </w:p>
         </w:tc>
         <w:tc>
@@ -3804,8 +4332,18 @@
                 <w:sz w:val="20"/>
                 <w:szCs w:val="20"/>
               </w:rPr>
-              <w:t>80 pct</w:t>
+              <w:t xml:space="preserve">80 </w:t>
             </w:r>
+            <w:proofErr w:type="spellStart"/>
+            <w:r>
+              <w:rPr>
+                <w:rFonts w:ascii="Times New Roman" w:hAnsi="Times New Roman" w:cs="Times New Roman"/>
+                <w:sz w:val="20"/>
+                <w:szCs w:val="20"/>
+              </w:rPr>
+              <w:t>pct</w:t>
+            </w:r>
+            <w:proofErr w:type="spellEnd"/>
           </w:p>
         </w:tc>
         <w:tc>
@@ -3825,6 +4363,7 @@
                 <w:szCs w:val="20"/>
               </w:rPr>
             </w:pPr>
+            <w:proofErr w:type="spellStart"/>
             <w:r>
               <w:rPr>
                 <w:rFonts w:ascii="Times New Roman" w:hAnsi="Times New Roman" w:cs="Times New Roman"/>
@@ -3833,6 +4372,7 @@
               </w:rPr>
               <w:t>Large</w:t>
             </w:r>
+            <w:proofErr w:type="spellEnd"/>
           </w:p>
         </w:tc>
       </w:tr>
@@ -3854,6 +4394,7 @@
                 <w:szCs w:val="20"/>
               </w:rPr>
             </w:pPr>
+            <w:proofErr w:type="spellStart"/>
             <w:r>
               <w:rPr>
                 <w:rFonts w:ascii="Times New Roman" w:hAnsi="Times New Roman" w:cs="Times New Roman"/>
@@ -3862,6 +4403,7 @@
               </w:rPr>
               <w:t>Req</w:t>
             </w:r>
+            <w:proofErr w:type="spellEnd"/>
             <w:r>
               <w:rPr>
                 <w:rFonts w:ascii="Times New Roman" w:hAnsi="Times New Roman" w:cs="Times New Roman"/>
@@ -3889,14 +4431,6 @@
                 <w:szCs w:val="20"/>
               </w:rPr>
             </w:pPr>
-            <w:r>
-              <w:rPr>
-                <w:rFonts w:ascii="Times New Roman" w:hAnsi="Times New Roman" w:cs="Times New Roman"/>
-                <w:sz w:val="20"/>
-                <w:szCs w:val="20"/>
-              </w:rPr>
-              <w:t>0</w:t>
-            </w:r>
           </w:p>
         </w:tc>
         <w:tc>
@@ -3916,14 +4450,6 @@
                 <w:szCs w:val="20"/>
               </w:rPr>
             </w:pPr>
-            <w:r>
-              <w:rPr>
-                <w:rFonts w:ascii="Times New Roman" w:hAnsi="Times New Roman" w:cs="Times New Roman"/>
-                <w:sz w:val="20"/>
-                <w:szCs w:val="20"/>
-              </w:rPr>
-              <w:t>23.43</w:t>
-            </w:r>
           </w:p>
         </w:tc>
         <w:tc>
@@ -3943,14 +4469,6 @@
                 <w:szCs w:val="20"/>
               </w:rPr>
             </w:pPr>
-            <w:r>
-              <w:rPr>
-                <w:rFonts w:ascii="Times New Roman" w:hAnsi="Times New Roman" w:cs="Times New Roman"/>
-                <w:sz w:val="20"/>
-                <w:szCs w:val="20"/>
-              </w:rPr>
-              <w:t>39.06</w:t>
-            </w:r>
           </w:p>
         </w:tc>
         <w:tc>
@@ -3970,14 +4488,6 @@
                 <w:szCs w:val="20"/>
               </w:rPr>
             </w:pPr>
-            <w:r>
-              <w:rPr>
-                <w:rFonts w:ascii="Times New Roman" w:hAnsi="Times New Roman" w:cs="Times New Roman"/>
-                <w:sz w:val="20"/>
-                <w:szCs w:val="20"/>
-              </w:rPr>
-              <w:t>62.5</w:t>
-            </w:r>
           </w:p>
         </w:tc>
         <w:tc>
@@ -3997,14 +4507,6 @@
                 <w:szCs w:val="20"/>
               </w:rPr>
             </w:pPr>
-            <w:r>
-              <w:rPr>
-                <w:rFonts w:ascii="Times New Roman" w:hAnsi="Times New Roman" w:cs="Times New Roman"/>
-                <w:sz w:val="20"/>
-                <w:szCs w:val="20"/>
-              </w:rPr>
-              <w:t>78.125</w:t>
-            </w:r>
           </w:p>
         </w:tc>
       </w:tr>
@@ -4050,7 +4552,6 @@
           <w:rFonts w:ascii="Times New Roman" w:hAnsi="Times New Roman" w:cs="Times New Roman"/>
           <w:noProof/>
         </w:rPr>
-        <w:lastRenderedPageBreak/>
         <w:drawing>
           <wp:inline distT="0" distB="0" distL="0" distR="0" wp14:anchorId="66F2683F" wp14:editId="7DAEC99B">
             <wp:extent cx="5486400" cy="3200400"/>
@@ -4614,7 +5115,6 @@
   <w:style w:type="character" w:default="1" w:styleId="Fuentedeprrafopredeter">
     <w:name w:val="Default Paragraph Font"/>
     <w:uiPriority w:val="1"/>
-    <w:semiHidden/>
     <w:unhideWhenUsed/>
   </w:style>
   <w:style w:type="table" w:default="1" w:styleId="Tablanormal">

</xml_diff>

<commit_message>
Modificacion del documento de análisis v2
</commit_message>
<xml_diff>
--- a/Docs/Reto 2 - Grupo 2.docx
+++ b/Docs/Reto 2 - Grupo 2.docx
@@ -271,7 +271,21 @@
         <w:rPr>
           <w:rFonts w:ascii="Times New Roman" w:hAnsi="Times New Roman" w:cs="Times New Roman"/>
         </w:rPr>
-        <w:t xml:space="preserve"> artista por sub lista de artistas, para agregarlo a una lista más grande que se retorna al usuario. </w:t>
+        <w:t xml:space="preserve"> artista por </w:t>
+      </w:r>
+      <w:proofErr w:type="spellStart"/>
+      <w:r>
+        <w:rPr>
+          <w:rFonts w:ascii="Times New Roman" w:hAnsi="Times New Roman" w:cs="Times New Roman"/>
+        </w:rPr>
+        <w:t>sub</w:t>
+      </w:r>
+      <w:proofErr w:type="spellEnd"/>
+      <w:r>
+        <w:rPr>
+          <w:rFonts w:ascii="Times New Roman" w:hAnsi="Times New Roman" w:cs="Times New Roman"/>
+        </w:rPr>
+        <w:t xml:space="preserve"> lista de artistas, para agregarlo a una lista más grande que se retorna al usuario. </w:t>
       </w:r>
       <w:r>
         <w:rPr>
@@ -783,6 +797,14 @@
                 <w:szCs w:val="20"/>
               </w:rPr>
             </w:pPr>
+            <w:r>
+              <w:rPr>
+                <w:rFonts w:ascii="Times New Roman" w:hAnsi="Times New Roman" w:cs="Times New Roman"/>
+                <w:sz w:val="20"/>
+                <w:szCs w:val="20"/>
+              </w:rPr>
+              <w:t>0</w:t>
+            </w:r>
           </w:p>
         </w:tc>
         <w:tc>
@@ -802,6 +824,30 @@
                 <w:szCs w:val="20"/>
               </w:rPr>
             </w:pPr>
+            <w:r>
+              <w:rPr>
+                <w:rFonts w:ascii="Times New Roman" w:hAnsi="Times New Roman" w:cs="Times New Roman"/>
+                <w:sz w:val="20"/>
+                <w:szCs w:val="20"/>
+              </w:rPr>
+              <w:t>7</w:t>
+            </w:r>
+            <w:r>
+              <w:rPr>
+                <w:rFonts w:ascii="Times New Roman" w:hAnsi="Times New Roman" w:cs="Times New Roman"/>
+                <w:sz w:val="20"/>
+                <w:szCs w:val="20"/>
+              </w:rPr>
+              <w:t>.</w:t>
+            </w:r>
+            <w:r>
+              <w:rPr>
+                <w:rFonts w:ascii="Times New Roman" w:hAnsi="Times New Roman" w:cs="Times New Roman"/>
+                <w:sz w:val="20"/>
+                <w:szCs w:val="20"/>
+              </w:rPr>
+              <w:t>812</w:t>
+            </w:r>
           </w:p>
         </w:tc>
         <w:tc>
@@ -821,6 +867,14 @@
                 <w:szCs w:val="20"/>
               </w:rPr>
             </w:pPr>
+            <w:r>
+              <w:rPr>
+                <w:rFonts w:ascii="Times New Roman" w:hAnsi="Times New Roman" w:cs="Times New Roman"/>
+                <w:sz w:val="20"/>
+                <w:szCs w:val="20"/>
+              </w:rPr>
+              <w:t>15.625</w:t>
+            </w:r>
           </w:p>
         </w:tc>
         <w:tc>
@@ -840,6 +894,14 @@
                 <w:szCs w:val="20"/>
               </w:rPr>
             </w:pPr>
+            <w:r>
+              <w:rPr>
+                <w:rFonts w:ascii="Times New Roman" w:hAnsi="Times New Roman" w:cs="Times New Roman"/>
+                <w:sz w:val="20"/>
+                <w:szCs w:val="20"/>
+              </w:rPr>
+              <w:t>20.83</w:t>
+            </w:r>
           </w:p>
         </w:tc>
         <w:tc>
@@ -859,6 +921,22 @@
                 <w:szCs w:val="20"/>
               </w:rPr>
             </w:pPr>
+            <w:r>
+              <w:rPr>
+                <w:rFonts w:ascii="Times New Roman" w:hAnsi="Times New Roman" w:cs="Times New Roman"/>
+                <w:sz w:val="20"/>
+                <w:szCs w:val="20"/>
+              </w:rPr>
+              <w:t>26.0</w:t>
+            </w:r>
+            <w:r>
+              <w:rPr>
+                <w:rFonts w:ascii="Times New Roman" w:hAnsi="Times New Roman" w:cs="Times New Roman"/>
+                <w:sz w:val="20"/>
+                <w:szCs w:val="20"/>
+              </w:rPr>
+              <w:t>4</w:t>
+            </w:r>
           </w:p>
         </w:tc>
       </w:tr>
@@ -906,10 +984,10 @@
         </w:rPr>
         <w:lastRenderedPageBreak/>
         <w:drawing>
-          <wp:inline distT="0" distB="0" distL="0" distR="0" wp14:anchorId="3AE1B636" wp14:editId="11ED752B">
+          <wp:inline distT="0" distB="0" distL="0" distR="0" wp14:anchorId="4C5F14B2" wp14:editId="76A9DB36">
             <wp:extent cx="5486400" cy="3200400"/>
             <wp:effectExtent l="0" t="0" r="0" b="0"/>
-            <wp:docPr id="1" name="Gráfico 1"/>
+            <wp:docPr id="3" name="Gráfico 3"/>
             <wp:cNvGraphicFramePr/>
             <a:graphic xmlns:a="http://schemas.openxmlformats.org/drawingml/2006/main">
               <a:graphicData uri="http://schemas.openxmlformats.org/drawingml/2006/chart">
@@ -919,6 +997,25 @@
           </wp:inline>
         </w:drawing>
       </w:r>
+      <w:r>
+        <w:rPr>
+          <w:rFonts w:ascii="Times New Roman" w:hAnsi="Times New Roman" w:cs="Times New Roman"/>
+          <w:noProof/>
+        </w:rPr>
+        <w:drawing>
+          <wp:inline distT="0" distB="0" distL="0" distR="0" wp14:anchorId="3AE1B636" wp14:editId="6F31AF31">
+            <wp:extent cx="5486400" cy="3200400"/>
+            <wp:effectExtent l="0" t="0" r="0" b="0"/>
+            <wp:docPr id="1" name="Gráfico 1"/>
+            <wp:cNvGraphicFramePr/>
+            <a:graphic xmlns:a="http://schemas.openxmlformats.org/drawingml/2006/main">
+              <a:graphicData uri="http://schemas.openxmlformats.org/drawingml/2006/chart">
+                <c:chart xmlns:c="http://schemas.openxmlformats.org/drawingml/2006/chart" xmlns:r="http://schemas.openxmlformats.org/officeDocument/2006/relationships" r:id="rId6"/>
+              </a:graphicData>
+            </a:graphic>
+          </wp:inline>
+        </w:drawing>
+      </w:r>
     </w:p>
     <w:p>
       <w:pPr>
@@ -932,7 +1029,25 @@
         <w:rPr>
           <w:rFonts w:ascii="Times New Roman" w:hAnsi="Times New Roman" w:cs="Times New Roman"/>
         </w:rPr>
-        <w:t>Se puede ver que tiende a ser logarítmica, tal como se esperaría teniendo en cuenta la teoría</w:t>
+        <w:t xml:space="preserve">Se puede ver que </w:t>
+      </w:r>
+      <w:r>
+        <w:rPr>
+          <w:rFonts w:ascii="Times New Roman" w:hAnsi="Times New Roman" w:cs="Times New Roman"/>
+        </w:rPr>
+        <w:t>los resultados son mucho menores que en el reto 1</w:t>
+      </w:r>
+      <w:r>
+        <w:rPr>
+          <w:rFonts w:ascii="Times New Roman" w:hAnsi="Times New Roman" w:cs="Times New Roman"/>
+        </w:rPr>
+        <w:t>, tal como se esperaría teniendo en cuenta la teoría</w:t>
+      </w:r>
+      <w:r>
+        <w:rPr>
+          <w:rFonts w:ascii="Times New Roman" w:hAnsi="Times New Roman" w:cs="Times New Roman"/>
+        </w:rPr>
+        <w:t>. También se ve como aumenta ligeramente a medida que aumenta N</w:t>
       </w:r>
     </w:p>
     <w:p>
@@ -984,6 +1099,7 @@
         <w:rPr>
           <w:rFonts w:ascii="Times New Roman" w:hAnsi="Times New Roman" w:cs="Times New Roman"/>
         </w:rPr>
+        <w:lastRenderedPageBreak/>
         <w:t xml:space="preserve">La función </w:t>
       </w:r>
       <w:proofErr w:type="spellStart"/>
@@ -1003,11 +1119,19 @@
       <w:r>
         <w:t xml:space="preserve"> </w:t>
       </w:r>
-      <w:r>
-        <w:rPr>
-          <w:rFonts w:ascii="Times New Roman" w:hAnsi="Times New Roman" w:cs="Times New Roman"/>
-        </w:rPr>
-        <w:t>O(m log(m)) + O(m)</w:t>
+      <w:proofErr w:type="gramStart"/>
+      <w:r>
+        <w:rPr>
+          <w:rFonts w:ascii="Times New Roman" w:hAnsi="Times New Roman" w:cs="Times New Roman"/>
+        </w:rPr>
+        <w:t>O(</w:t>
+      </w:r>
+      <w:proofErr w:type="gramEnd"/>
+      <w:r>
+        <w:rPr>
+          <w:rFonts w:ascii="Times New Roman" w:hAnsi="Times New Roman" w:cs="Times New Roman"/>
+        </w:rPr>
+        <w:t>m log(m)) + O(m)</w:t>
       </w:r>
       <w:r>
         <w:rPr>
@@ -1053,11 +1177,19 @@
         </w:rPr>
         <w:t xml:space="preserve"> para ordenar que tiene una complejidad de </w:t>
       </w:r>
-      <w:r>
-        <w:rPr>
-          <w:rFonts w:ascii="Times New Roman" w:hAnsi="Times New Roman" w:cs="Times New Roman"/>
-        </w:rPr>
-        <w:t>O(m log(m))</w:t>
+      <w:proofErr w:type="gramStart"/>
+      <w:r>
+        <w:rPr>
+          <w:rFonts w:ascii="Times New Roman" w:hAnsi="Times New Roman" w:cs="Times New Roman"/>
+        </w:rPr>
+        <w:t>O(</w:t>
+      </w:r>
+      <w:proofErr w:type="gramEnd"/>
+      <w:r>
+        <w:rPr>
+          <w:rFonts w:ascii="Times New Roman" w:hAnsi="Times New Roman" w:cs="Times New Roman"/>
+        </w:rPr>
+        <w:t>m log(m))</w:t>
       </w:r>
       <w:r>
         <w:rPr>
@@ -1109,11 +1241,19 @@
         </w:rPr>
       </w:pPr>
       <w:bookmarkStart w:id="0" w:name="_Hlk85572841"/>
-      <w:r>
-        <w:rPr>
-          <w:rFonts w:ascii="Times New Roman" w:hAnsi="Times New Roman" w:cs="Times New Roman"/>
-        </w:rPr>
-        <w:t>O(m log(m)) + O(m)</w:t>
+      <w:proofErr w:type="gramStart"/>
+      <w:r>
+        <w:rPr>
+          <w:rFonts w:ascii="Times New Roman" w:hAnsi="Times New Roman" w:cs="Times New Roman"/>
+        </w:rPr>
+        <w:t>O(</w:t>
+      </w:r>
+      <w:proofErr w:type="gramEnd"/>
+      <w:r>
+        <w:rPr>
+          <w:rFonts w:ascii="Times New Roman" w:hAnsi="Times New Roman" w:cs="Times New Roman"/>
+        </w:rPr>
+        <w:t>m log(m)) + O(m)</w:t>
       </w:r>
     </w:p>
     <w:bookmarkEnd w:id="0"/>
@@ -1604,6 +1744,30 @@
                 <w:szCs w:val="20"/>
               </w:rPr>
             </w:pPr>
+            <w:r>
+              <w:rPr>
+                <w:rFonts w:ascii="Times New Roman" w:hAnsi="Times New Roman" w:cs="Times New Roman"/>
+                <w:sz w:val="20"/>
+                <w:szCs w:val="20"/>
+              </w:rPr>
+              <w:t>7</w:t>
+            </w:r>
+            <w:r>
+              <w:rPr>
+                <w:rFonts w:ascii="Times New Roman" w:hAnsi="Times New Roman" w:cs="Times New Roman"/>
+                <w:sz w:val="20"/>
+                <w:szCs w:val="20"/>
+              </w:rPr>
+              <w:t>.</w:t>
+            </w:r>
+            <w:r>
+              <w:rPr>
+                <w:rFonts w:ascii="Times New Roman" w:hAnsi="Times New Roman" w:cs="Times New Roman"/>
+                <w:sz w:val="20"/>
+                <w:szCs w:val="20"/>
+              </w:rPr>
+              <w:t>812</w:t>
+            </w:r>
           </w:p>
         </w:tc>
         <w:tc>
@@ -1623,6 +1787,22 @@
                 <w:szCs w:val="20"/>
               </w:rPr>
             </w:pPr>
+            <w:r>
+              <w:rPr>
+                <w:rFonts w:ascii="Times New Roman" w:hAnsi="Times New Roman" w:cs="Times New Roman"/>
+                <w:sz w:val="20"/>
+                <w:szCs w:val="20"/>
+              </w:rPr>
+              <w:t>44.</w:t>
+            </w:r>
+            <w:r>
+              <w:rPr>
+                <w:rFonts w:ascii="Times New Roman" w:hAnsi="Times New Roman" w:cs="Times New Roman"/>
+                <w:sz w:val="20"/>
+                <w:szCs w:val="20"/>
+              </w:rPr>
+              <w:t>812</w:t>
+            </w:r>
           </w:p>
         </w:tc>
         <w:tc>
@@ -1642,6 +1822,14 @@
                 <w:szCs w:val="20"/>
               </w:rPr>
             </w:pPr>
+            <w:r>
+              <w:rPr>
+                <w:rFonts w:ascii="Times New Roman" w:hAnsi="Times New Roman" w:cs="Times New Roman"/>
+                <w:sz w:val="20"/>
+                <w:szCs w:val="20"/>
+              </w:rPr>
+              <w:t>67,345</w:t>
+            </w:r>
           </w:p>
         </w:tc>
         <w:tc>
@@ -1661,6 +1849,14 @@
                 <w:szCs w:val="20"/>
               </w:rPr>
             </w:pPr>
+            <w:r>
+              <w:rPr>
+                <w:rFonts w:ascii="Times New Roman" w:hAnsi="Times New Roman" w:cs="Times New Roman"/>
+                <w:sz w:val="20"/>
+                <w:szCs w:val="20"/>
+              </w:rPr>
+              <w:t>84,754</w:t>
+            </w:r>
           </w:p>
         </w:tc>
         <w:tc>
@@ -1680,6 +1876,22 @@
                 <w:szCs w:val="20"/>
               </w:rPr>
             </w:pPr>
+            <w:r>
+              <w:rPr>
+                <w:rFonts w:ascii="Times New Roman" w:hAnsi="Times New Roman" w:cs="Times New Roman"/>
+                <w:sz w:val="20"/>
+                <w:szCs w:val="20"/>
+              </w:rPr>
+              <w:t>92</w:t>
+            </w:r>
+            <w:r>
+              <w:rPr>
+                <w:rFonts w:ascii="Times New Roman" w:hAnsi="Times New Roman" w:cs="Times New Roman"/>
+                <w:sz w:val="20"/>
+                <w:szCs w:val="20"/>
+              </w:rPr>
+              <w:t>.624</w:t>
+            </w:r>
           </w:p>
         </w:tc>
       </w:tr>
@@ -1718,14 +1930,33 @@
           <w:noProof/>
         </w:rPr>
         <w:drawing>
-          <wp:inline distT="0" distB="0" distL="0" distR="0" wp14:anchorId="6FEAF792" wp14:editId="337436D8">
+          <wp:inline distT="0" distB="0" distL="0" distR="0" wp14:anchorId="1ED15ECE" wp14:editId="612ED768">
+            <wp:extent cx="5486400" cy="3200400"/>
+            <wp:effectExtent l="0" t="0" r="0" b="0"/>
+            <wp:docPr id="2" name="Gráfico 2"/>
+            <wp:cNvGraphicFramePr/>
+            <a:graphic xmlns:a="http://schemas.openxmlformats.org/drawingml/2006/main">
+              <a:graphicData uri="http://schemas.openxmlformats.org/drawingml/2006/chart">
+                <c:chart xmlns:c="http://schemas.openxmlformats.org/drawingml/2006/chart" xmlns:r="http://schemas.openxmlformats.org/officeDocument/2006/relationships" r:id="rId7"/>
+              </a:graphicData>
+            </a:graphic>
+          </wp:inline>
+        </w:drawing>
+      </w:r>
+      <w:r>
+        <w:rPr>
+          <w:rFonts w:ascii="Times New Roman" w:hAnsi="Times New Roman" w:cs="Times New Roman"/>
+          <w:noProof/>
+        </w:rPr>
+        <w:drawing>
+          <wp:inline distT="0" distB="0" distL="0" distR="0" wp14:anchorId="6FEAF792" wp14:editId="10E168F5">
             <wp:extent cx="5486400" cy="3200400"/>
             <wp:effectExtent l="0" t="0" r="0" b="0"/>
             <wp:docPr id="7" name="Gráfico 7"/>
             <wp:cNvGraphicFramePr/>
             <a:graphic xmlns:a="http://schemas.openxmlformats.org/drawingml/2006/main">
               <a:graphicData uri="http://schemas.openxmlformats.org/drawingml/2006/chart">
-                <c:chart xmlns:c="http://schemas.openxmlformats.org/drawingml/2006/chart" xmlns:r="http://schemas.openxmlformats.org/officeDocument/2006/relationships" r:id="rId6"/>
+                <c:chart xmlns:c="http://schemas.openxmlformats.org/drawingml/2006/chart" xmlns:r="http://schemas.openxmlformats.org/officeDocument/2006/relationships" r:id="rId8"/>
               </a:graphicData>
             </a:graphic>
           </wp:inline>
@@ -1748,7 +1979,13 @@
         <w:rPr>
           <w:rFonts w:ascii="Times New Roman" w:hAnsi="Times New Roman" w:cs="Times New Roman"/>
         </w:rPr>
-        <w:t>Por cuestiones del procesador del computador, las pruebas no dan resultados muy reveladores.</w:t>
+        <w:t xml:space="preserve">Se puede ver que los resultados son mucho mejores que los del primer reto, algo que en adición de los mapas se debe a la adición de los </w:t>
+      </w:r>
+      <w:r>
+        <w:rPr>
+          <w:rFonts w:ascii="Times New Roman" w:hAnsi="Times New Roman" w:cs="Times New Roman"/>
+        </w:rPr>
+        <w:t>nombres de los artistas al momento de la carga. Se puede ver como tiene el comportamiento de n log (n) esperado</w:t>
       </w:r>
     </w:p>
     <w:p>
@@ -1812,6 +2049,7 @@
         <w:rPr>
           <w:rFonts w:ascii="Times New Roman" w:hAnsi="Times New Roman" w:cs="Times New Roman"/>
         </w:rPr>
+        <w:lastRenderedPageBreak/>
         <w:t>Pruebas de tiempo</w:t>
       </w:r>
       <w:r>
@@ -2307,7 +2545,21 @@
         <w:rPr>
           <w:rFonts w:ascii="Times New Roman" w:hAnsi="Times New Roman" w:cs="Times New Roman"/>
         </w:rPr>
-        <w:t>+ O(p log(p))</w:t>
+        <w:t xml:space="preserve">+ </w:t>
+      </w:r>
+      <w:proofErr w:type="gramStart"/>
+      <w:r>
+        <w:rPr>
+          <w:rFonts w:ascii="Times New Roman" w:hAnsi="Times New Roman" w:cs="Times New Roman"/>
+        </w:rPr>
+        <w:t>O(</w:t>
+      </w:r>
+      <w:proofErr w:type="gramEnd"/>
+      <w:r>
+        <w:rPr>
+          <w:rFonts w:ascii="Times New Roman" w:hAnsi="Times New Roman" w:cs="Times New Roman"/>
+        </w:rPr>
+        <w:t>p log(p))</w:t>
       </w:r>
       <w:r>
         <w:rPr>
@@ -2351,7 +2603,21 @@
         <w:rPr>
           <w:rFonts w:ascii="Times New Roman" w:hAnsi="Times New Roman" w:cs="Times New Roman"/>
         </w:rPr>
-        <w:t xml:space="preserve"> un ordenamiento de Merge Sort, de done se obtiene el O(p log(p)). </w:t>
+        <w:t xml:space="preserve"> un ordenamiento de Merge Sort, de done se obtiene el </w:t>
+      </w:r>
+      <w:proofErr w:type="gramStart"/>
+      <w:r>
+        <w:rPr>
+          <w:rFonts w:ascii="Times New Roman" w:hAnsi="Times New Roman" w:cs="Times New Roman"/>
+        </w:rPr>
+        <w:t>O(</w:t>
+      </w:r>
+      <w:proofErr w:type="gramEnd"/>
+      <w:r>
+        <w:rPr>
+          <w:rFonts w:ascii="Times New Roman" w:hAnsi="Times New Roman" w:cs="Times New Roman"/>
+        </w:rPr>
+        <w:t xml:space="preserve">p log(p)). </w:t>
       </w:r>
       <w:r>
         <w:rPr>
@@ -2359,12 +2625,19 @@
         </w:rPr>
         <w:t xml:space="preserve">Finalmente por medio del mapa, se extrae la lista de las obras asociadas a la nacionalidad con más obras, con función </w:t>
       </w:r>
-      <w:r>
-        <w:rPr>
-          <w:rFonts w:ascii="Times New Roman" w:hAnsi="Times New Roman" w:cs="Times New Roman"/>
-        </w:rPr>
-        <w:lastRenderedPageBreak/>
-        <w:t>O(1), de la cual posteriormente se imprime en pantalla las primeras y últimas 3 posiciones</w:t>
+      <w:proofErr w:type="gramStart"/>
+      <w:r>
+        <w:rPr>
+          <w:rFonts w:ascii="Times New Roman" w:hAnsi="Times New Roman" w:cs="Times New Roman"/>
+        </w:rPr>
+        <w:t>O(</w:t>
+      </w:r>
+      <w:proofErr w:type="gramEnd"/>
+      <w:r>
+        <w:rPr>
+          <w:rFonts w:ascii="Times New Roman" w:hAnsi="Times New Roman" w:cs="Times New Roman"/>
+        </w:rPr>
+        <w:t>1), de la cual posteriormente se imprime en pantalla las primeras y últimas 3 posiciones</w:t>
       </w:r>
       <w:r>
         <w:rPr>
@@ -2417,7 +2690,21 @@
         <w:rPr>
           <w:rFonts w:ascii="Times New Roman" w:hAnsi="Times New Roman" w:cs="Times New Roman"/>
         </w:rPr>
-        <w:t>+ O(p log(p))</w:t>
+        <w:t xml:space="preserve">+ </w:t>
+      </w:r>
+      <w:proofErr w:type="gramStart"/>
+      <w:r>
+        <w:rPr>
+          <w:rFonts w:ascii="Times New Roman" w:hAnsi="Times New Roman" w:cs="Times New Roman"/>
+        </w:rPr>
+        <w:t>O(</w:t>
+      </w:r>
+      <w:proofErr w:type="gramEnd"/>
+      <w:r>
+        <w:rPr>
+          <w:rFonts w:ascii="Times New Roman" w:hAnsi="Times New Roman" w:cs="Times New Roman"/>
+        </w:rPr>
+        <w:t>p log(p))</w:t>
       </w:r>
       <w:r>
         <w:rPr>
@@ -2691,23 +2978,37 @@
                 <w:szCs w:val="20"/>
               </w:rPr>
             </w:pPr>
-            <w:proofErr w:type="spellStart"/>
             <w:r>
               <w:rPr>
                 <w:rFonts w:ascii="Times New Roman" w:hAnsi="Times New Roman" w:cs="Times New Roman"/>
                 <w:sz w:val="20"/>
                 <w:szCs w:val="20"/>
               </w:rPr>
-              <w:t>Req</w:t>
+              <w:t>Re</w:t>
             </w:r>
-            <w:proofErr w:type="spellEnd"/>
             <w:r>
               <w:rPr>
                 <w:rFonts w:ascii="Times New Roman" w:hAnsi="Times New Roman" w:cs="Times New Roman"/>
                 <w:sz w:val="20"/>
                 <w:szCs w:val="20"/>
               </w:rPr>
-              <w:t xml:space="preserve"> 4</w:t>
+              <w:t>to</w:t>
+            </w:r>
+            <w:r>
+              <w:rPr>
+                <w:rFonts w:ascii="Times New Roman" w:hAnsi="Times New Roman" w:cs="Times New Roman"/>
+                <w:sz w:val="20"/>
+                <w:szCs w:val="20"/>
+              </w:rPr>
+              <w:t xml:space="preserve"> </w:t>
+            </w:r>
+            <w:r>
+              <w:rPr>
+                <w:rFonts w:ascii="Times New Roman" w:hAnsi="Times New Roman" w:cs="Times New Roman"/>
+                <w:sz w:val="20"/>
+                <w:szCs w:val="20"/>
+              </w:rPr>
+              <w:t>1</w:t>
             </w:r>
           </w:p>
         </w:tc>
@@ -2847,6 +3148,186 @@
           </w:p>
         </w:tc>
       </w:tr>
+      <w:tr>
+        <w:tc>
+          <w:tcPr>
+            <w:tcW w:w="1350" w:type="dxa"/>
+            <w:vAlign w:val="center"/>
+          </w:tcPr>
+          <w:p>
+            <w:pPr>
+              <w:pStyle w:val="Prrafodelista"/>
+              <w:spacing w:line="360" w:lineRule="auto"/>
+              <w:ind w:left="0"/>
+              <w:jc w:val="center"/>
+              <w:rPr>
+                <w:rFonts w:ascii="Times New Roman" w:hAnsi="Times New Roman" w:cs="Times New Roman"/>
+                <w:sz w:val="20"/>
+                <w:szCs w:val="20"/>
+              </w:rPr>
+            </w:pPr>
+            <w:r>
+              <w:rPr>
+                <w:rFonts w:ascii="Times New Roman" w:hAnsi="Times New Roman" w:cs="Times New Roman"/>
+                <w:sz w:val="20"/>
+                <w:szCs w:val="20"/>
+              </w:rPr>
+              <w:t>Reto 2</w:t>
+            </w:r>
+          </w:p>
+        </w:tc>
+        <w:tc>
+          <w:tcPr>
+            <w:tcW w:w="1351" w:type="dxa"/>
+            <w:vAlign w:val="center"/>
+          </w:tcPr>
+          <w:p>
+            <w:pPr>
+              <w:pStyle w:val="Prrafodelista"/>
+              <w:spacing w:line="360" w:lineRule="auto"/>
+              <w:ind w:left="0"/>
+              <w:jc w:val="center"/>
+              <w:rPr>
+                <w:rFonts w:ascii="Times New Roman" w:hAnsi="Times New Roman" w:cs="Times New Roman"/>
+                <w:sz w:val="20"/>
+                <w:szCs w:val="20"/>
+              </w:rPr>
+            </w:pPr>
+            <w:r>
+              <w:rPr>
+                <w:rFonts w:ascii="Times New Roman" w:hAnsi="Times New Roman" w:cs="Times New Roman"/>
+                <w:sz w:val="20"/>
+                <w:szCs w:val="20"/>
+              </w:rPr>
+              <w:t>6</w:t>
+            </w:r>
+            <w:r>
+              <w:rPr>
+                <w:rFonts w:ascii="Times New Roman" w:hAnsi="Times New Roman" w:cs="Times New Roman"/>
+                <w:sz w:val="20"/>
+                <w:szCs w:val="20"/>
+              </w:rPr>
+              <w:t>.625</w:t>
+            </w:r>
+          </w:p>
+        </w:tc>
+        <w:tc>
+          <w:tcPr>
+            <w:tcW w:w="1351" w:type="dxa"/>
+            <w:vAlign w:val="center"/>
+          </w:tcPr>
+          <w:p>
+            <w:pPr>
+              <w:pStyle w:val="Prrafodelista"/>
+              <w:spacing w:line="360" w:lineRule="auto"/>
+              <w:ind w:left="0"/>
+              <w:jc w:val="center"/>
+              <w:rPr>
+                <w:rFonts w:ascii="Times New Roman" w:hAnsi="Times New Roman" w:cs="Times New Roman"/>
+                <w:sz w:val="20"/>
+                <w:szCs w:val="20"/>
+              </w:rPr>
+            </w:pPr>
+            <w:r>
+              <w:rPr>
+                <w:rFonts w:ascii="Times New Roman" w:hAnsi="Times New Roman" w:cs="Times New Roman"/>
+                <w:sz w:val="20"/>
+                <w:szCs w:val="20"/>
+              </w:rPr>
+              <w:t>28.251</w:t>
+            </w:r>
+          </w:p>
+        </w:tc>
+        <w:tc>
+          <w:tcPr>
+            <w:tcW w:w="1352" w:type="dxa"/>
+            <w:vAlign w:val="center"/>
+          </w:tcPr>
+          <w:p>
+            <w:pPr>
+              <w:pStyle w:val="Prrafodelista"/>
+              <w:spacing w:line="360" w:lineRule="auto"/>
+              <w:ind w:left="0"/>
+              <w:jc w:val="center"/>
+              <w:rPr>
+                <w:rFonts w:ascii="Times New Roman" w:hAnsi="Times New Roman" w:cs="Times New Roman"/>
+                <w:sz w:val="20"/>
+                <w:szCs w:val="20"/>
+              </w:rPr>
+            </w:pPr>
+            <w:r>
+              <w:rPr>
+                <w:rFonts w:ascii="Times New Roman" w:hAnsi="Times New Roman" w:cs="Times New Roman"/>
+                <w:sz w:val="20"/>
+                <w:szCs w:val="20"/>
+              </w:rPr>
+              <w:t>39.524</w:t>
+            </w:r>
+          </w:p>
+        </w:tc>
+        <w:tc>
+          <w:tcPr>
+            <w:tcW w:w="1352" w:type="dxa"/>
+            <w:vAlign w:val="center"/>
+          </w:tcPr>
+          <w:p>
+            <w:pPr>
+              <w:pStyle w:val="Prrafodelista"/>
+              <w:spacing w:line="360" w:lineRule="auto"/>
+              <w:ind w:left="0"/>
+              <w:jc w:val="center"/>
+              <w:rPr>
+                <w:rFonts w:ascii="Times New Roman" w:hAnsi="Times New Roman" w:cs="Times New Roman"/>
+                <w:sz w:val="20"/>
+                <w:szCs w:val="20"/>
+              </w:rPr>
+            </w:pPr>
+            <w:r>
+              <w:rPr>
+                <w:rFonts w:ascii="Times New Roman" w:hAnsi="Times New Roman" w:cs="Times New Roman"/>
+                <w:sz w:val="20"/>
+                <w:szCs w:val="20"/>
+              </w:rPr>
+              <w:t>4</w:t>
+            </w:r>
+            <w:r>
+              <w:rPr>
+                <w:rFonts w:ascii="Times New Roman" w:hAnsi="Times New Roman" w:cs="Times New Roman"/>
+                <w:sz w:val="20"/>
+                <w:szCs w:val="20"/>
+              </w:rPr>
+              <w:t>8.926</w:t>
+            </w:r>
+          </w:p>
+        </w:tc>
+        <w:tc>
+          <w:tcPr>
+            <w:tcW w:w="1352" w:type="dxa"/>
+            <w:vAlign w:val="center"/>
+          </w:tcPr>
+          <w:p>
+            <w:pPr>
+              <w:pStyle w:val="Prrafodelista"/>
+              <w:spacing w:line="360" w:lineRule="auto"/>
+              <w:ind w:left="0"/>
+              <w:jc w:val="center"/>
+              <w:rPr>
+                <w:rFonts w:ascii="Times New Roman" w:hAnsi="Times New Roman" w:cs="Times New Roman"/>
+                <w:sz w:val="20"/>
+                <w:szCs w:val="20"/>
+              </w:rPr>
+            </w:pPr>
+            <w:r>
+              <w:rPr>
+                <w:rFonts w:ascii="Times New Roman" w:hAnsi="Times New Roman" w:cs="Times New Roman"/>
+                <w:sz w:val="20"/>
+                <w:szCs w:val="20"/>
+              </w:rPr>
+              <w:t>56.645</w:t>
+            </w:r>
+          </w:p>
+        </w:tc>
+      </w:tr>
     </w:tbl>
     <w:p>
       <w:pPr>
@@ -2889,15 +3370,16 @@
           <w:rFonts w:ascii="Times New Roman" w:hAnsi="Times New Roman" w:cs="Times New Roman"/>
           <w:noProof/>
         </w:rPr>
+        <w:lastRenderedPageBreak/>
         <w:drawing>
-          <wp:inline distT="0" distB="0" distL="0" distR="0" wp14:anchorId="041B5485" wp14:editId="67DA2321">
+          <wp:inline distT="0" distB="0" distL="0" distR="0" wp14:anchorId="041B5485" wp14:editId="1D9AC9FE">
             <wp:extent cx="5486400" cy="3200400"/>
             <wp:effectExtent l="0" t="0" r="0" b="0"/>
             <wp:docPr id="9" name="Gráfico 9"/>
             <wp:cNvGraphicFramePr/>
             <a:graphic xmlns:a="http://schemas.openxmlformats.org/drawingml/2006/main">
               <a:graphicData uri="http://schemas.openxmlformats.org/drawingml/2006/chart">
-                <c:chart xmlns:c="http://schemas.openxmlformats.org/drawingml/2006/chart" xmlns:r="http://schemas.openxmlformats.org/officeDocument/2006/relationships" r:id="rId7"/>
+                <c:chart xmlns:c="http://schemas.openxmlformats.org/drawingml/2006/chart" xmlns:r="http://schemas.openxmlformats.org/officeDocument/2006/relationships" r:id="rId9"/>
               </a:graphicData>
             </a:graphic>
           </wp:inline>
@@ -2916,7 +3398,39 @@
         <w:rPr>
           <w:rFonts w:ascii="Times New Roman" w:hAnsi="Times New Roman" w:cs="Times New Roman"/>
         </w:rPr>
-        <w:t>Por cuestiones del procesador del computador, las pruebas no dan resultados muy reveladores.</w:t>
+        <w:t xml:space="preserve">Se decidió no comparar con </w:t>
+      </w:r>
+      <w:r>
+        <w:rPr>
+          <w:rFonts w:ascii="Times New Roman" w:hAnsi="Times New Roman" w:cs="Times New Roman"/>
+        </w:rPr>
+        <w:t xml:space="preserve">el reto 1 puesto que no funciono en la mayoría de </w:t>
+      </w:r>
+      <w:proofErr w:type="gramStart"/>
+      <w:r>
+        <w:rPr>
+          <w:rFonts w:ascii="Times New Roman" w:hAnsi="Times New Roman" w:cs="Times New Roman"/>
+        </w:rPr>
+        <w:t>casos</w:t>
+      </w:r>
+      <w:proofErr w:type="gramEnd"/>
+      <w:r>
+        <w:rPr>
+          <w:rFonts w:ascii="Times New Roman" w:hAnsi="Times New Roman" w:cs="Times New Roman"/>
+        </w:rPr>
+        <w:t>, por lo que se puede ver que la efectividad aumento bastante ahora cumpliéndose con tener una complejidad logarítmica bastante</w:t>
+      </w:r>
+      <w:r>
+        <w:rPr>
+          <w:rFonts w:ascii="Times New Roman" w:hAnsi="Times New Roman" w:cs="Times New Roman"/>
+        </w:rPr>
+        <w:t xml:space="preserve"> pequeña en tiempos de ejecución</w:t>
+      </w:r>
+      <w:r>
+        <w:rPr>
+          <w:rFonts w:ascii="Times New Roman" w:hAnsi="Times New Roman" w:cs="Times New Roman"/>
+        </w:rPr>
+        <w:t>.</w:t>
       </w:r>
     </w:p>
     <w:p>
@@ -3055,7 +3569,21 @@
         <w:rPr>
           <w:rFonts w:ascii="Times New Roman" w:hAnsi="Times New Roman" w:cs="Times New Roman"/>
         </w:rPr>
-        <w:t>*r*s) + O(r log(r)) + O(s log(s))</w:t>
+        <w:t xml:space="preserve">*r*s) + </w:t>
+      </w:r>
+      <w:proofErr w:type="gramStart"/>
+      <w:r>
+        <w:rPr>
+          <w:rFonts w:ascii="Times New Roman" w:hAnsi="Times New Roman" w:cs="Times New Roman"/>
+        </w:rPr>
+        <w:t>O(</w:t>
+      </w:r>
+      <w:proofErr w:type="gramEnd"/>
+      <w:r>
+        <w:rPr>
+          <w:rFonts w:ascii="Times New Roman" w:hAnsi="Times New Roman" w:cs="Times New Roman"/>
+        </w:rPr>
+        <w:t>r log(r)) + O(s log(s))</w:t>
       </w:r>
       <w:r>
         <w:rPr>
@@ -3127,14 +3655,21 @@
         <w:rPr>
           <w:rFonts w:ascii="Times New Roman" w:hAnsi="Times New Roman" w:cs="Times New Roman"/>
         </w:rPr>
-        <w:t xml:space="preserve">durante este recorrido cada lista r y s se </w:t>
-      </w:r>
-      <w:r>
-        <w:rPr>
-          <w:rFonts w:ascii="Times New Roman" w:hAnsi="Times New Roman" w:cs="Times New Roman"/>
-        </w:rPr>
-        <w:lastRenderedPageBreak/>
-        <w:t>ordena por medio de Merge Sort una sola vez al inicio con complejidades de O(r log(r)) + O(s log(s)) o 2*O(5 log(5)). Finalmente</w:t>
+        <w:t xml:space="preserve">durante este recorrido cada lista r y s se ordena por medio de Merge Sort una sola vez al inicio con complejidades de </w:t>
+      </w:r>
+      <w:proofErr w:type="gramStart"/>
+      <w:r>
+        <w:rPr>
+          <w:rFonts w:ascii="Times New Roman" w:hAnsi="Times New Roman" w:cs="Times New Roman"/>
+        </w:rPr>
+        <w:t>O(</w:t>
+      </w:r>
+      <w:proofErr w:type="gramEnd"/>
+      <w:r>
+        <w:rPr>
+          <w:rFonts w:ascii="Times New Roman" w:hAnsi="Times New Roman" w:cs="Times New Roman"/>
+        </w:rPr>
+        <w:t>r log(r)) + O(s log(s)) o 2*O(5 log(5)). Finalmente</w:t>
       </w:r>
       <w:r>
         <w:rPr>
@@ -3216,7 +3751,21 @@
         <w:rPr>
           <w:rFonts w:ascii="Times New Roman" w:hAnsi="Times New Roman" w:cs="Times New Roman"/>
         </w:rPr>
-        <w:t xml:space="preserve"> + O(r log(r)) + O(s log(s))</w:t>
+        <w:t xml:space="preserve"> + </w:t>
+      </w:r>
+      <w:proofErr w:type="gramStart"/>
+      <w:r>
+        <w:rPr>
+          <w:rFonts w:ascii="Times New Roman" w:hAnsi="Times New Roman" w:cs="Times New Roman"/>
+        </w:rPr>
+        <w:t>O(</w:t>
+      </w:r>
+      <w:proofErr w:type="gramEnd"/>
+      <w:r>
+        <w:rPr>
+          <w:rFonts w:ascii="Times New Roman" w:hAnsi="Times New Roman" w:cs="Times New Roman"/>
+        </w:rPr>
+        <w:t>r log(r)) + O(s log(s))</w:t>
       </w:r>
       <w:r>
         <w:rPr>
@@ -3254,6 +3803,7 @@
         <w:rPr>
           <w:rFonts w:ascii="Times New Roman" w:hAnsi="Times New Roman" w:cs="Times New Roman"/>
         </w:rPr>
+        <w:lastRenderedPageBreak/>
         <w:t>O(</w:t>
       </w:r>
       <w:r>
@@ -3542,23 +4092,21 @@
                 <w:szCs w:val="20"/>
               </w:rPr>
             </w:pPr>
-            <w:proofErr w:type="spellStart"/>
             <w:r>
               <w:rPr>
                 <w:rFonts w:ascii="Times New Roman" w:hAnsi="Times New Roman" w:cs="Times New Roman"/>
                 <w:sz w:val="20"/>
                 <w:szCs w:val="20"/>
               </w:rPr>
-              <w:t>Req</w:t>
+              <w:t>Re</w:t>
             </w:r>
-            <w:proofErr w:type="spellEnd"/>
             <w:r>
               <w:rPr>
                 <w:rFonts w:ascii="Times New Roman" w:hAnsi="Times New Roman" w:cs="Times New Roman"/>
                 <w:sz w:val="20"/>
                 <w:szCs w:val="20"/>
               </w:rPr>
-              <w:t xml:space="preserve"> 5</w:t>
+              <w:t>to 1</w:t>
             </w:r>
           </w:p>
         </w:tc>
@@ -3698,6 +4246,170 @@
           </w:p>
         </w:tc>
       </w:tr>
+      <w:tr>
+        <w:tc>
+          <w:tcPr>
+            <w:tcW w:w="1350" w:type="dxa"/>
+            <w:vAlign w:val="center"/>
+          </w:tcPr>
+          <w:p>
+            <w:pPr>
+              <w:pStyle w:val="Prrafodelista"/>
+              <w:spacing w:line="360" w:lineRule="auto"/>
+              <w:ind w:left="0"/>
+              <w:jc w:val="center"/>
+              <w:rPr>
+                <w:rFonts w:ascii="Times New Roman" w:hAnsi="Times New Roman" w:cs="Times New Roman"/>
+                <w:sz w:val="20"/>
+                <w:szCs w:val="20"/>
+              </w:rPr>
+            </w:pPr>
+            <w:r>
+              <w:rPr>
+                <w:rFonts w:ascii="Times New Roman" w:hAnsi="Times New Roman" w:cs="Times New Roman"/>
+                <w:sz w:val="20"/>
+                <w:szCs w:val="20"/>
+              </w:rPr>
+              <w:t>Reto 2</w:t>
+            </w:r>
+          </w:p>
+        </w:tc>
+        <w:tc>
+          <w:tcPr>
+            <w:tcW w:w="1351" w:type="dxa"/>
+            <w:vAlign w:val="center"/>
+          </w:tcPr>
+          <w:p>
+            <w:pPr>
+              <w:pStyle w:val="Prrafodelista"/>
+              <w:spacing w:line="360" w:lineRule="auto"/>
+              <w:ind w:left="0"/>
+              <w:jc w:val="center"/>
+              <w:rPr>
+                <w:rFonts w:ascii="Times New Roman" w:hAnsi="Times New Roman" w:cs="Times New Roman"/>
+                <w:sz w:val="20"/>
+                <w:szCs w:val="20"/>
+              </w:rPr>
+            </w:pPr>
+            <w:r>
+              <w:rPr>
+                <w:rFonts w:ascii="Times New Roman" w:hAnsi="Times New Roman" w:cs="Times New Roman"/>
+                <w:sz w:val="20"/>
+                <w:szCs w:val="20"/>
+              </w:rPr>
+              <w:t>0</w:t>
+            </w:r>
+          </w:p>
+        </w:tc>
+        <w:tc>
+          <w:tcPr>
+            <w:tcW w:w="1351" w:type="dxa"/>
+            <w:vAlign w:val="center"/>
+          </w:tcPr>
+          <w:p>
+            <w:pPr>
+              <w:pStyle w:val="Prrafodelista"/>
+              <w:spacing w:line="360" w:lineRule="auto"/>
+              <w:ind w:left="0"/>
+              <w:jc w:val="center"/>
+              <w:rPr>
+                <w:rFonts w:ascii="Times New Roman" w:hAnsi="Times New Roman" w:cs="Times New Roman"/>
+                <w:sz w:val="20"/>
+                <w:szCs w:val="20"/>
+              </w:rPr>
+            </w:pPr>
+            <w:r>
+              <w:rPr>
+                <w:rFonts w:ascii="Times New Roman" w:hAnsi="Times New Roman" w:cs="Times New Roman"/>
+                <w:sz w:val="20"/>
+                <w:szCs w:val="20"/>
+              </w:rPr>
+              <w:t>5.208</w:t>
+            </w:r>
+          </w:p>
+        </w:tc>
+        <w:tc>
+          <w:tcPr>
+            <w:tcW w:w="1352" w:type="dxa"/>
+            <w:vAlign w:val="center"/>
+          </w:tcPr>
+          <w:p>
+            <w:pPr>
+              <w:pStyle w:val="Prrafodelista"/>
+              <w:spacing w:line="360" w:lineRule="auto"/>
+              <w:ind w:left="0"/>
+              <w:jc w:val="center"/>
+              <w:rPr>
+                <w:rFonts w:ascii="Times New Roman" w:hAnsi="Times New Roman" w:cs="Times New Roman"/>
+                <w:sz w:val="20"/>
+                <w:szCs w:val="20"/>
+              </w:rPr>
+            </w:pPr>
+            <w:r>
+              <w:rPr>
+                <w:rFonts w:ascii="Times New Roman" w:hAnsi="Times New Roman" w:cs="Times New Roman"/>
+                <w:sz w:val="20"/>
+                <w:szCs w:val="20"/>
+              </w:rPr>
+              <w:t>10.416</w:t>
+            </w:r>
+          </w:p>
+        </w:tc>
+        <w:tc>
+          <w:tcPr>
+            <w:tcW w:w="1352" w:type="dxa"/>
+            <w:vAlign w:val="center"/>
+          </w:tcPr>
+          <w:p>
+            <w:pPr>
+              <w:pStyle w:val="Prrafodelista"/>
+              <w:spacing w:line="360" w:lineRule="auto"/>
+              <w:ind w:left="0"/>
+              <w:jc w:val="center"/>
+              <w:rPr>
+                <w:rFonts w:ascii="Times New Roman" w:hAnsi="Times New Roman" w:cs="Times New Roman"/>
+                <w:sz w:val="20"/>
+                <w:szCs w:val="20"/>
+              </w:rPr>
+            </w:pPr>
+            <w:r>
+              <w:rPr>
+                <w:rFonts w:ascii="Times New Roman" w:hAnsi="Times New Roman" w:cs="Times New Roman"/>
+                <w:sz w:val="20"/>
+                <w:szCs w:val="20"/>
+              </w:rPr>
+              <w:t>15.625</w:t>
+            </w:r>
+          </w:p>
+        </w:tc>
+        <w:tc>
+          <w:tcPr>
+            <w:tcW w:w="1352" w:type="dxa"/>
+            <w:vAlign w:val="center"/>
+          </w:tcPr>
+          <w:p>
+            <w:pPr>
+              <w:pStyle w:val="Prrafodelista"/>
+              <w:spacing w:line="360" w:lineRule="auto"/>
+              <w:ind w:left="0"/>
+              <w:jc w:val="center"/>
+              <w:rPr>
+                <w:rFonts w:ascii="Times New Roman" w:hAnsi="Times New Roman" w:cs="Times New Roman"/>
+                <w:sz w:val="20"/>
+                <w:szCs w:val="20"/>
+              </w:rPr>
+            </w:pPr>
+            <w:r>
+              <w:rPr>
+                <w:rFonts w:ascii="Times New Roman" w:hAnsi="Times New Roman" w:cs="Times New Roman"/>
+                <w:sz w:val="20"/>
+                <w:szCs w:val="20"/>
+              </w:rPr>
+              <w:t>20.83</w:t>
+            </w:r>
+          </w:p>
+        </w:tc>
+      </w:tr>
     </w:tbl>
     <w:p>
       <w:pPr>
@@ -3740,15 +4452,35 @@
           <w:rFonts w:ascii="Times New Roman" w:hAnsi="Times New Roman" w:cs="Times New Roman"/>
           <w:noProof/>
         </w:rPr>
+        <w:lastRenderedPageBreak/>
         <w:drawing>
-          <wp:inline distT="0" distB="0" distL="0" distR="0" wp14:anchorId="2C719A93" wp14:editId="43E3C478">
+          <wp:inline distT="0" distB="0" distL="0" distR="0" wp14:anchorId="4CCC82ED" wp14:editId="5CC7A81F">
+            <wp:extent cx="5486400" cy="3200400"/>
+            <wp:effectExtent l="0" t="0" r="0" b="0"/>
+            <wp:docPr id="5" name="Gráfico 5"/>
+            <wp:cNvGraphicFramePr/>
+            <a:graphic xmlns:a="http://schemas.openxmlformats.org/drawingml/2006/main">
+              <a:graphicData uri="http://schemas.openxmlformats.org/drawingml/2006/chart">
+                <c:chart xmlns:c="http://schemas.openxmlformats.org/drawingml/2006/chart" xmlns:r="http://schemas.openxmlformats.org/officeDocument/2006/relationships" r:id="rId10"/>
+              </a:graphicData>
+            </a:graphic>
+          </wp:inline>
+        </w:drawing>
+      </w:r>
+      <w:r>
+        <w:rPr>
+          <w:rFonts w:ascii="Times New Roman" w:hAnsi="Times New Roman" w:cs="Times New Roman"/>
+          <w:noProof/>
+        </w:rPr>
+        <w:drawing>
+          <wp:inline distT="0" distB="0" distL="0" distR="0" wp14:anchorId="2C719A93" wp14:editId="65A142AE">
             <wp:extent cx="5486400" cy="3200400"/>
             <wp:effectExtent l="0" t="0" r="0" b="0"/>
             <wp:docPr id="10" name="Gráfico 10"/>
             <wp:cNvGraphicFramePr/>
             <a:graphic xmlns:a="http://schemas.openxmlformats.org/drawingml/2006/main">
               <a:graphicData uri="http://schemas.openxmlformats.org/drawingml/2006/chart">
-                <c:chart xmlns:c="http://schemas.openxmlformats.org/drawingml/2006/chart" xmlns:r="http://schemas.openxmlformats.org/officeDocument/2006/relationships" r:id="rId8"/>
+                <c:chart xmlns:c="http://schemas.openxmlformats.org/drawingml/2006/chart" xmlns:r="http://schemas.openxmlformats.org/officeDocument/2006/relationships" r:id="rId11"/>
               </a:graphicData>
             </a:graphic>
           </wp:inline>
@@ -3768,6 +4500,38 @@
           <w:rFonts w:ascii="Times New Roman" w:hAnsi="Times New Roman" w:cs="Times New Roman"/>
         </w:rPr>
         <w:t>Se puede ver que tiende a ser lineal, tal como en la teoría</w:t>
+      </w:r>
+      <w:r>
+        <w:rPr>
+          <w:rFonts w:ascii="Times New Roman" w:hAnsi="Times New Roman" w:cs="Times New Roman"/>
+        </w:rPr>
+        <w:t>, con valores incluso menores que el requerimiento 1, ya que solo analiza las obras de un departamento en específico</w:t>
+      </w:r>
+      <w:r>
+        <w:rPr>
+          <w:rFonts w:ascii="Times New Roman" w:hAnsi="Times New Roman" w:cs="Times New Roman"/>
+        </w:rPr>
+        <w:t>, disminuyendo incluso más que en el reto 1.</w:t>
+      </w:r>
+      <w:r>
+        <w:rPr>
+          <w:rFonts w:ascii="Times New Roman" w:hAnsi="Times New Roman" w:cs="Times New Roman"/>
+        </w:rPr>
+        <w:t xml:space="preserve"> Por lo que aumenta a medida que </w:t>
+      </w:r>
+      <w:proofErr w:type="gramStart"/>
+      <w:r>
+        <w:rPr>
+          <w:rFonts w:ascii="Times New Roman" w:hAnsi="Times New Roman" w:cs="Times New Roman"/>
+        </w:rPr>
+        <w:t>T ,</w:t>
+      </w:r>
+      <w:proofErr w:type="gramEnd"/>
+      <w:r>
+        <w:rPr>
+          <w:rFonts w:ascii="Times New Roman" w:hAnsi="Times New Roman" w:cs="Times New Roman"/>
+        </w:rPr>
+        <w:t xml:space="preserve"> la cantidad de obras por departamento, aumenta.</w:t>
       </w:r>
     </w:p>
     <w:p>
@@ -3824,19 +4588,8 @@
         <w:rPr>
           <w:rFonts w:ascii="Times New Roman" w:hAnsi="Times New Roman" w:cs="Times New Roman"/>
         </w:rPr>
-        <w:t>U</w:t>
-      </w:r>
-      <w:r>
-        <w:rPr>
-          <w:rFonts w:ascii="Times New Roman" w:hAnsi="Times New Roman" w:cs="Times New Roman"/>
-        </w:rPr>
-        <w:t xml:space="preserve"> = </w:t>
-      </w:r>
-      <w:r>
-        <w:rPr>
-          <w:rFonts w:ascii="Times New Roman" w:hAnsi="Times New Roman" w:cs="Times New Roman"/>
-        </w:rPr>
-        <w:t xml:space="preserve">Medios </w:t>
+        <w:lastRenderedPageBreak/>
+        <w:t xml:space="preserve">U = Medios </w:t>
       </w:r>
       <w:r>
         <w:rPr>
@@ -3894,11 +4647,19 @@
         </w:rPr>
         <w:t xml:space="preserve"> + </w:t>
       </w:r>
-      <w:r>
-        <w:rPr>
-          <w:rFonts w:ascii="Times New Roman" w:hAnsi="Times New Roman" w:cs="Times New Roman"/>
-        </w:rPr>
-        <w:t>O(n log n)</w:t>
+      <w:proofErr w:type="gramStart"/>
+      <w:r>
+        <w:rPr>
+          <w:rFonts w:ascii="Times New Roman" w:hAnsi="Times New Roman" w:cs="Times New Roman"/>
+        </w:rPr>
+        <w:t>O(</w:t>
+      </w:r>
+      <w:proofErr w:type="gramEnd"/>
+      <w:r>
+        <w:rPr>
+          <w:rFonts w:ascii="Times New Roman" w:hAnsi="Times New Roman" w:cs="Times New Roman"/>
+        </w:rPr>
+        <w:t>n log n)</w:t>
       </w:r>
       <w:r>
         <w:rPr>
@@ -3916,25 +4677,12 @@
         <w:rPr>
           <w:rFonts w:ascii="Times New Roman" w:hAnsi="Times New Roman" w:cs="Times New Roman"/>
         </w:rPr>
-        <w:t xml:space="preserve">, con complejidad </w:t>
-      </w:r>
-      <w:r>
-        <w:rPr>
-          <w:rFonts w:ascii="Times New Roman" w:hAnsi="Times New Roman" w:cs="Times New Roman"/>
-        </w:rPr>
-        <w:t>O(n)</w:t>
-      </w:r>
-      <w:r>
-        <w:rPr>
-          <w:rFonts w:ascii="Times New Roman" w:hAnsi="Times New Roman" w:cs="Times New Roman"/>
-        </w:rPr>
-        <w:t xml:space="preserve">. Posteriormente, </w:t>
-      </w:r>
-      <w:r>
-        <w:rPr>
-          <w:rFonts w:ascii="Times New Roman" w:hAnsi="Times New Roman" w:cs="Times New Roman"/>
-        </w:rPr>
-        <w:lastRenderedPageBreak/>
+        <w:t xml:space="preserve">, con complejidad O(n). Posteriormente, </w:t>
+      </w:r>
+      <w:r>
+        <w:rPr>
+          <w:rFonts w:ascii="Times New Roman" w:hAnsi="Times New Roman" w:cs="Times New Roman"/>
+        </w:rPr>
         <w:t>por cada artista de la lista ordenada y filtrada</w:t>
       </w:r>
       <w:r>
@@ -3983,7 +4731,21 @@
         <w:rPr>
           <w:rFonts w:ascii="Times New Roman" w:hAnsi="Times New Roman" w:cs="Times New Roman"/>
         </w:rPr>
-        <w:t xml:space="preserve"> al recorrerse y ordenarse tiene una complejidad de O(u) + O(u </w:t>
+        <w:t xml:space="preserve"> al recorrerse y ordenarse tiene una complejidad de O(u) + </w:t>
+      </w:r>
+      <w:proofErr w:type="gramStart"/>
+      <w:r>
+        <w:rPr>
+          <w:rFonts w:ascii="Times New Roman" w:hAnsi="Times New Roman" w:cs="Times New Roman"/>
+        </w:rPr>
+        <w:t>O(</w:t>
+      </w:r>
+      <w:proofErr w:type="gramEnd"/>
+      <w:r>
+        <w:rPr>
+          <w:rFonts w:ascii="Times New Roman" w:hAnsi="Times New Roman" w:cs="Times New Roman"/>
+        </w:rPr>
+        <w:t xml:space="preserve">u </w:t>
       </w:r>
       <w:proofErr w:type="spellStart"/>
       <w:r>
@@ -4003,7 +4765,21 @@
         <w:rPr>
           <w:rFonts w:ascii="Times New Roman" w:hAnsi="Times New Roman" w:cs="Times New Roman"/>
         </w:rPr>
-        <w:t xml:space="preserve"> Finalmente, se ordenan los artistas buscando cuales son los más prolíficos con complejidad O(n log n)</w:t>
+        <w:t xml:space="preserve"> Finalmente, se ordenan los artistas buscando cuales son los más prolíficos con complejidad </w:t>
+      </w:r>
+      <w:proofErr w:type="gramStart"/>
+      <w:r>
+        <w:rPr>
+          <w:rFonts w:ascii="Times New Roman" w:hAnsi="Times New Roman" w:cs="Times New Roman"/>
+        </w:rPr>
+        <w:t>O(</w:t>
+      </w:r>
+      <w:proofErr w:type="gramEnd"/>
+      <w:r>
+        <w:rPr>
+          <w:rFonts w:ascii="Times New Roman" w:hAnsi="Times New Roman" w:cs="Times New Roman"/>
+        </w:rPr>
+        <w:t>n log n)</w:t>
       </w:r>
       <w:r>
         <w:rPr>
@@ -4043,7 +4819,21 @@
         <w:rPr>
           <w:rFonts w:ascii="Times New Roman" w:hAnsi="Times New Roman" w:cs="Times New Roman"/>
         </w:rPr>
-        <w:t>O(m) + O(n</w:t>
+        <w:t xml:space="preserve">O(m) + </w:t>
+      </w:r>
+      <w:proofErr w:type="gramStart"/>
+      <w:r>
+        <w:rPr>
+          <w:rFonts w:ascii="Times New Roman" w:hAnsi="Times New Roman" w:cs="Times New Roman"/>
+        </w:rPr>
+        <w:t>O(</w:t>
+      </w:r>
+      <w:proofErr w:type="gramEnd"/>
+      <w:r>
+        <w:rPr>
+          <w:rFonts w:ascii="Times New Roman" w:hAnsi="Times New Roman" w:cs="Times New Roman"/>
+        </w:rPr>
+        <w:t>n</w:t>
       </w:r>
       <w:r>
         <w:rPr>
@@ -4113,11 +4903,19 @@
         </w:rPr>
         <w:t xml:space="preserve"> + </w:t>
       </w:r>
-      <w:r>
-        <w:rPr>
-          <w:rFonts w:ascii="Times New Roman" w:hAnsi="Times New Roman" w:cs="Times New Roman"/>
-        </w:rPr>
-        <w:t>O(n log n)</w:t>
+      <w:proofErr w:type="gramStart"/>
+      <w:r>
+        <w:rPr>
+          <w:rFonts w:ascii="Times New Roman" w:hAnsi="Times New Roman" w:cs="Times New Roman"/>
+        </w:rPr>
+        <w:t>O(</w:t>
+      </w:r>
+      <w:proofErr w:type="gramEnd"/>
+      <w:r>
+        <w:rPr>
+          <w:rFonts w:ascii="Times New Roman" w:hAnsi="Times New Roman" w:cs="Times New Roman"/>
+        </w:rPr>
+        <w:t>n log n)</w:t>
       </w:r>
     </w:p>
     <w:p>
@@ -4394,23 +5192,21 @@
                 <w:szCs w:val="20"/>
               </w:rPr>
             </w:pPr>
-            <w:proofErr w:type="spellStart"/>
             <w:r>
               <w:rPr>
                 <w:rFonts w:ascii="Times New Roman" w:hAnsi="Times New Roman" w:cs="Times New Roman"/>
                 <w:sz w:val="20"/>
                 <w:szCs w:val="20"/>
               </w:rPr>
-              <w:t>Req</w:t>
+              <w:t>Re</w:t>
             </w:r>
-            <w:proofErr w:type="spellEnd"/>
             <w:r>
               <w:rPr>
                 <w:rFonts w:ascii="Times New Roman" w:hAnsi="Times New Roman" w:cs="Times New Roman"/>
                 <w:sz w:val="20"/>
                 <w:szCs w:val="20"/>
               </w:rPr>
-              <w:t xml:space="preserve"> 6</w:t>
+              <w:t>to 2</w:t>
             </w:r>
           </w:p>
         </w:tc>
@@ -4431,6 +5227,14 @@
                 <w:szCs w:val="20"/>
               </w:rPr>
             </w:pPr>
+            <w:r>
+              <w:rPr>
+                <w:rFonts w:ascii="Times New Roman" w:hAnsi="Times New Roman" w:cs="Times New Roman"/>
+                <w:sz w:val="20"/>
+                <w:szCs w:val="20"/>
+              </w:rPr>
+              <w:t>947.916</w:t>
+            </w:r>
           </w:p>
         </w:tc>
         <w:tc>
@@ -4450,6 +5254,22 @@
                 <w:szCs w:val="20"/>
               </w:rPr>
             </w:pPr>
+            <w:r>
+              <w:rPr>
+                <w:rFonts w:ascii="Times New Roman" w:hAnsi="Times New Roman" w:cs="Times New Roman"/>
+                <w:sz w:val="20"/>
+                <w:szCs w:val="20"/>
+              </w:rPr>
+              <w:t>898546</w:t>
+            </w:r>
+            <w:r>
+              <w:rPr>
+                <w:rFonts w:ascii="Times New Roman" w:hAnsi="Times New Roman" w:cs="Times New Roman"/>
+                <w:sz w:val="20"/>
+                <w:szCs w:val="20"/>
+              </w:rPr>
+              <w:t>.625</w:t>
+            </w:r>
           </w:p>
         </w:tc>
         <w:tc>
@@ -4469,6 +5289,14 @@
                 <w:szCs w:val="20"/>
               </w:rPr>
             </w:pPr>
+            <w:r>
+              <w:rPr>
+                <w:rFonts w:ascii="Times New Roman" w:hAnsi="Times New Roman" w:cs="Times New Roman"/>
+                <w:sz w:val="20"/>
+                <w:szCs w:val="20"/>
+              </w:rPr>
+              <w:t>NA</w:t>
+            </w:r>
           </w:p>
         </w:tc>
         <w:tc>
@@ -4488,6 +5316,14 @@
                 <w:szCs w:val="20"/>
               </w:rPr>
             </w:pPr>
+            <w:r>
+              <w:rPr>
+                <w:rFonts w:ascii="Times New Roman" w:hAnsi="Times New Roman" w:cs="Times New Roman"/>
+                <w:sz w:val="20"/>
+                <w:szCs w:val="20"/>
+              </w:rPr>
+              <w:t>NA</w:t>
+            </w:r>
           </w:p>
         </w:tc>
         <w:tc>
@@ -4507,6 +5343,14 @@
                 <w:szCs w:val="20"/>
               </w:rPr>
             </w:pPr>
+            <w:r>
+              <w:rPr>
+                <w:rFonts w:ascii="Times New Roman" w:hAnsi="Times New Roman" w:cs="Times New Roman"/>
+                <w:sz w:val="20"/>
+                <w:szCs w:val="20"/>
+              </w:rPr>
+              <w:t>NA</w:t>
+            </w:r>
           </w:p>
         </w:tc>
       </w:tr>
@@ -4552,15 +5396,16 @@
           <w:rFonts w:ascii="Times New Roman" w:hAnsi="Times New Roman" w:cs="Times New Roman"/>
           <w:noProof/>
         </w:rPr>
+        <w:lastRenderedPageBreak/>
         <w:drawing>
-          <wp:inline distT="0" distB="0" distL="0" distR="0" wp14:anchorId="66F2683F" wp14:editId="7DAEC99B">
+          <wp:inline distT="0" distB="0" distL="0" distR="0" wp14:anchorId="66F2683F" wp14:editId="27B0279B">
             <wp:extent cx="5486400" cy="3200400"/>
             <wp:effectExtent l="0" t="0" r="0" b="0"/>
             <wp:docPr id="11" name="Gráfico 11"/>
             <wp:cNvGraphicFramePr/>
             <a:graphic xmlns:a="http://schemas.openxmlformats.org/drawingml/2006/main">
               <a:graphicData uri="http://schemas.openxmlformats.org/drawingml/2006/chart">
-                <c:chart xmlns:c="http://schemas.openxmlformats.org/drawingml/2006/chart" xmlns:r="http://schemas.openxmlformats.org/officeDocument/2006/relationships" r:id="rId9"/>
+                <c:chart xmlns:c="http://schemas.openxmlformats.org/drawingml/2006/chart" xmlns:r="http://schemas.openxmlformats.org/officeDocument/2006/relationships" r:id="rId12"/>
               </a:graphicData>
             </a:graphic>
           </wp:inline>
@@ -4579,7 +5424,31 @@
         <w:rPr>
           <w:rFonts w:ascii="Times New Roman" w:hAnsi="Times New Roman" w:cs="Times New Roman"/>
         </w:rPr>
-        <w:t>Se puede ver que tiende a ser lineal, tal como en la teoría</w:t>
+        <w:t xml:space="preserve">Se puede ver que </w:t>
+      </w:r>
+      <w:r>
+        <w:rPr>
+          <w:rFonts w:ascii="Times New Roman" w:hAnsi="Times New Roman" w:cs="Times New Roman"/>
+        </w:rPr>
+        <w:t>tiende a ser logarítmica en la teoría, sin embargo</w:t>
+      </w:r>
+      <w:r>
+        <w:rPr>
+          <w:rFonts w:ascii="Times New Roman" w:hAnsi="Times New Roman" w:cs="Times New Roman"/>
+        </w:rPr>
+        <w:t>,</w:t>
+      </w:r>
+      <w:r>
+        <w:rPr>
+          <w:rFonts w:ascii="Times New Roman" w:hAnsi="Times New Roman" w:cs="Times New Roman"/>
+        </w:rPr>
+        <w:t xml:space="preserve"> nuestros computadores no fueron lo suficientemente </w:t>
+      </w:r>
+      <w:r>
+        <w:rPr>
+          <w:rFonts w:ascii="Times New Roman" w:hAnsi="Times New Roman" w:cs="Times New Roman"/>
+        </w:rPr>
+        <w:t>potentes como para seguir probando con una mayor cantidad de datos.</w:t>
       </w:r>
     </w:p>
     <w:sectPr>
@@ -5115,6 +5984,7 @@
   <w:style w:type="character" w:default="1" w:styleId="Fuentedeprrafopredeter">
     <w:name w:val="Default Paragraph Font"/>
     <w:uiPriority w:val="1"/>
+    <w:semiHidden/>
     <w:unhideWhenUsed/>
   </w:style>
   <w:style w:type="table" w:default="1" w:styleId="Tablanormal">
@@ -5340,7 +6210,7 @@
           <c:smooth val="0"/>
           <c:extLst>
             <c:ext xmlns:c16="http://schemas.microsoft.com/office/drawing/2014/chart" uri="{C3380CC4-5D6E-409C-BE32-E72D297353CC}">
-              <c16:uniqueId val="{00000000-A328-4ABB-AF81-CCE2AF7EA343}"/>
+              <c16:uniqueId val="{00000001-2A71-41BF-9C2B-AC8A908C911B}"/>
             </c:ext>
           </c:extLst>
         </c:ser>
@@ -5411,13 +6281,28 @@
               <c:numCache>
                 <c:formatCode>General</c:formatCode>
                 <c:ptCount val="5"/>
+                <c:pt idx="0">
+                  <c:v>0</c:v>
+                </c:pt>
+                <c:pt idx="1">
+                  <c:v>7.8120000000000003</c:v>
+                </c:pt>
+                <c:pt idx="2">
+                  <c:v>15.625</c:v>
+                </c:pt>
+                <c:pt idx="3">
+                  <c:v>20.83</c:v>
+                </c:pt>
+                <c:pt idx="4">
+                  <c:v>26.04</c:v>
+                </c:pt>
               </c:numCache>
             </c:numRef>
           </c:val>
           <c:smooth val="0"/>
           <c:extLst>
             <c:ext xmlns:c16="http://schemas.microsoft.com/office/drawing/2014/chart" uri="{C3380CC4-5D6E-409C-BE32-E72D297353CC}">
-              <c16:uniqueId val="{00000002-5D29-4582-89D3-B8900E9736FD}"/>
+              <c16:uniqueId val="{00000002-2A71-41BF-9C2B-AC8A908C911B}"/>
             </c:ext>
           </c:extLst>
         </c:ser>
@@ -5636,6 +6521,435 @@
     </mc:Fallback>
   </mc:AlternateContent>
   <c:chart>
+    <c:autoTitleDeleted val="0"/>
+    <c:plotArea>
+      <c:layout/>
+      <c:lineChart>
+        <c:grouping val="standard"/>
+        <c:varyColors val="0"/>
+        <c:ser>
+          <c:idx val="0"/>
+          <c:order val="0"/>
+          <c:tx>
+            <c:strRef>
+              <c:f>Hoja1!#REF!</c:f>
+              <c:strCache>
+                <c:ptCount val="1"/>
+                <c:pt idx="0">
+                  <c:v>#REF!</c:v>
+                </c:pt>
+              </c:strCache>
+            </c:strRef>
+          </c:tx>
+          <c:spPr>
+            <a:ln w="28575" cap="rnd">
+              <a:solidFill>
+                <a:schemeClr val="accent1"/>
+              </a:solidFill>
+              <a:round/>
+            </a:ln>
+            <a:effectLst/>
+          </c:spPr>
+          <c:marker>
+            <c:symbol val="circle"/>
+            <c:size val="5"/>
+            <c:spPr>
+              <a:solidFill>
+                <a:schemeClr val="accent1"/>
+              </a:solidFill>
+              <a:ln w="9525">
+                <a:solidFill>
+                  <a:schemeClr val="accent1"/>
+                </a:solidFill>
+              </a:ln>
+              <a:effectLst/>
+            </c:spPr>
+          </c:marker>
+          <c:trendline>
+            <c:spPr>
+              <a:ln w="19050" cap="rnd">
+                <a:solidFill>
+                  <a:schemeClr val="accent1"/>
+                </a:solidFill>
+                <a:prstDash val="sysDot"/>
+              </a:ln>
+              <a:effectLst/>
+            </c:spPr>
+            <c:trendlineType val="log"/>
+            <c:dispRSqr val="0"/>
+            <c:dispEq val="0"/>
+          </c:trendline>
+          <c:cat>
+            <c:strRef>
+              <c:f>Hoja1!$A$2:$A$6</c:f>
+              <c:strCache>
+                <c:ptCount val="5"/>
+                <c:pt idx="0">
+                  <c:v>Small</c:v>
+                </c:pt>
+                <c:pt idx="1">
+                  <c:v>20 pct</c:v>
+                </c:pt>
+                <c:pt idx="2">
+                  <c:v>50 pct</c:v>
+                </c:pt>
+                <c:pt idx="3">
+                  <c:v>80 pct</c:v>
+                </c:pt>
+                <c:pt idx="4">
+                  <c:v>Large</c:v>
+                </c:pt>
+              </c:strCache>
+            </c:strRef>
+          </c:cat>
+          <c:val>
+            <c:numRef>
+              <c:f>Hoja1!#REF!</c:f>
+              <c:numCache>
+                <c:formatCode>General</c:formatCode>
+                <c:ptCount val="1"/>
+                <c:pt idx="0">
+                  <c:v>1</c:v>
+                </c:pt>
+              </c:numCache>
+            </c:numRef>
+          </c:val>
+          <c:smooth val="0"/>
+          <c:extLst>
+            <c:ext xmlns:c16="http://schemas.microsoft.com/office/drawing/2014/chart" uri="{C3380CC4-5D6E-409C-BE32-E72D297353CC}">
+              <c16:uniqueId val="{00000000-A328-4ABB-AF81-CCE2AF7EA343}"/>
+            </c:ext>
+          </c:extLst>
+        </c:ser>
+        <c:ser>
+          <c:idx val="1"/>
+          <c:order val="1"/>
+          <c:tx>
+            <c:strRef>
+              <c:f>Hoja1!$B$1</c:f>
+              <c:strCache>
+                <c:ptCount val="1"/>
+                <c:pt idx="0">
+                  <c:v>Reto 2</c:v>
+                </c:pt>
+              </c:strCache>
+            </c:strRef>
+          </c:tx>
+          <c:spPr>
+            <a:ln w="28575" cap="rnd">
+              <a:solidFill>
+                <a:schemeClr val="accent2"/>
+              </a:solidFill>
+              <a:round/>
+            </a:ln>
+            <a:effectLst/>
+          </c:spPr>
+          <c:marker>
+            <c:symbol val="circle"/>
+            <c:size val="5"/>
+            <c:spPr>
+              <a:solidFill>
+                <a:schemeClr val="accent2"/>
+              </a:solidFill>
+              <a:ln w="9525">
+                <a:solidFill>
+                  <a:schemeClr val="accent2"/>
+                </a:solidFill>
+              </a:ln>
+              <a:effectLst/>
+            </c:spPr>
+          </c:marker>
+          <c:trendline>
+            <c:spPr>
+              <a:ln w="19050" cap="rnd">
+                <a:solidFill>
+                  <a:schemeClr val="accent2"/>
+                </a:solidFill>
+                <a:prstDash val="sysDot"/>
+              </a:ln>
+              <a:effectLst/>
+            </c:spPr>
+            <c:trendlineType val="linear"/>
+            <c:dispRSqr val="0"/>
+            <c:dispEq val="0"/>
+          </c:trendline>
+          <c:cat>
+            <c:strRef>
+              <c:f>Hoja1!$A$2:$A$6</c:f>
+              <c:strCache>
+                <c:ptCount val="5"/>
+                <c:pt idx="0">
+                  <c:v>Small</c:v>
+                </c:pt>
+                <c:pt idx="1">
+                  <c:v>20 pct</c:v>
+                </c:pt>
+                <c:pt idx="2">
+                  <c:v>50 pct</c:v>
+                </c:pt>
+                <c:pt idx="3">
+                  <c:v>80 pct</c:v>
+                </c:pt>
+                <c:pt idx="4">
+                  <c:v>Large</c:v>
+                </c:pt>
+              </c:strCache>
+            </c:strRef>
+          </c:cat>
+          <c:val>
+            <c:numRef>
+              <c:f>Hoja1!$B$2:$B$6</c:f>
+              <c:numCache>
+                <c:formatCode>General</c:formatCode>
+                <c:ptCount val="5"/>
+                <c:pt idx="0">
+                  <c:v>0</c:v>
+                </c:pt>
+                <c:pt idx="1">
+                  <c:v>7.8120000000000003</c:v>
+                </c:pt>
+                <c:pt idx="2">
+                  <c:v>15.625</c:v>
+                </c:pt>
+                <c:pt idx="3">
+                  <c:v>20.83</c:v>
+                </c:pt>
+                <c:pt idx="4">
+                  <c:v>26.04</c:v>
+                </c:pt>
+              </c:numCache>
+            </c:numRef>
+          </c:val>
+          <c:smooth val="0"/>
+          <c:extLst>
+            <c:ext xmlns:c16="http://schemas.microsoft.com/office/drawing/2014/chart" uri="{C3380CC4-5D6E-409C-BE32-E72D297353CC}">
+              <c16:uniqueId val="{00000002-5D29-4582-89D3-B8900E9736FD}"/>
+            </c:ext>
+          </c:extLst>
+        </c:ser>
+        <c:dLbls>
+          <c:showLegendKey val="0"/>
+          <c:showVal val="0"/>
+          <c:showCatName val="0"/>
+          <c:showSerName val="0"/>
+          <c:showPercent val="0"/>
+          <c:showBubbleSize val="0"/>
+        </c:dLbls>
+        <c:marker val="1"/>
+        <c:smooth val="0"/>
+        <c:axId val="380375791"/>
+        <c:axId val="380376207"/>
+      </c:lineChart>
+      <c:catAx>
+        <c:axId val="380375791"/>
+        <c:scaling>
+          <c:orientation val="minMax"/>
+        </c:scaling>
+        <c:delete val="0"/>
+        <c:axPos val="b"/>
+        <c:numFmt formatCode="General" sourceLinked="1"/>
+        <c:majorTickMark val="none"/>
+        <c:minorTickMark val="none"/>
+        <c:tickLblPos val="nextTo"/>
+        <c:spPr>
+          <a:noFill/>
+          <a:ln w="9525" cap="flat" cmpd="sng" algn="ctr">
+            <a:solidFill>
+              <a:schemeClr val="tx1">
+                <a:lumMod val="15000"/>
+                <a:lumOff val="85000"/>
+              </a:schemeClr>
+            </a:solidFill>
+            <a:round/>
+          </a:ln>
+          <a:effectLst/>
+        </c:spPr>
+        <c:txPr>
+          <a:bodyPr rot="-60000000" spcFirstLastPara="1" vertOverflow="ellipsis" vert="horz" wrap="square" anchor="ctr" anchorCtr="1"/>
+          <a:lstStyle/>
+          <a:p>
+            <a:pPr>
+              <a:defRPr sz="900" b="0" i="0" u="none" strike="noStrike" kern="1200" baseline="0">
+                <a:solidFill>
+                  <a:schemeClr val="tx1">
+                    <a:lumMod val="65000"/>
+                    <a:lumOff val="35000"/>
+                  </a:schemeClr>
+                </a:solidFill>
+                <a:latin typeface="+mn-lt"/>
+                <a:ea typeface="+mn-ea"/>
+                <a:cs typeface="+mn-cs"/>
+              </a:defRPr>
+            </a:pPr>
+            <a:endParaRPr lang="es-CO"/>
+          </a:p>
+        </c:txPr>
+        <c:crossAx val="380376207"/>
+        <c:crosses val="autoZero"/>
+        <c:auto val="1"/>
+        <c:lblAlgn val="ctr"/>
+        <c:lblOffset val="100"/>
+        <c:noMultiLvlLbl val="0"/>
+      </c:catAx>
+      <c:valAx>
+        <c:axId val="380376207"/>
+        <c:scaling>
+          <c:orientation val="minMax"/>
+        </c:scaling>
+        <c:delete val="0"/>
+        <c:axPos val="l"/>
+        <c:majorGridlines>
+          <c:spPr>
+            <a:ln w="9525" cap="flat" cmpd="sng" algn="ctr">
+              <a:solidFill>
+                <a:schemeClr val="tx1">
+                  <a:lumMod val="15000"/>
+                  <a:lumOff val="85000"/>
+                </a:schemeClr>
+              </a:solidFill>
+              <a:round/>
+            </a:ln>
+            <a:effectLst/>
+          </c:spPr>
+        </c:majorGridlines>
+        <c:numFmt formatCode="General" sourceLinked="1"/>
+        <c:majorTickMark val="none"/>
+        <c:minorTickMark val="none"/>
+        <c:tickLblPos val="nextTo"/>
+        <c:spPr>
+          <a:noFill/>
+          <a:ln>
+            <a:noFill/>
+          </a:ln>
+          <a:effectLst/>
+        </c:spPr>
+        <c:txPr>
+          <a:bodyPr rot="-60000000" spcFirstLastPara="1" vertOverflow="ellipsis" vert="horz" wrap="square" anchor="ctr" anchorCtr="1"/>
+          <a:lstStyle/>
+          <a:p>
+            <a:pPr>
+              <a:defRPr sz="900" b="0" i="0" u="none" strike="noStrike" kern="1200" baseline="0">
+                <a:solidFill>
+                  <a:schemeClr val="tx1">
+                    <a:lumMod val="65000"/>
+                    <a:lumOff val="35000"/>
+                  </a:schemeClr>
+                </a:solidFill>
+                <a:latin typeface="+mn-lt"/>
+                <a:ea typeface="+mn-ea"/>
+                <a:cs typeface="+mn-cs"/>
+              </a:defRPr>
+            </a:pPr>
+            <a:endParaRPr lang="es-CO"/>
+          </a:p>
+        </c:txPr>
+        <c:crossAx val="380375791"/>
+        <c:crosses val="autoZero"/>
+        <c:crossBetween val="between"/>
+      </c:valAx>
+      <c:spPr>
+        <a:noFill/>
+        <a:ln>
+          <a:noFill/>
+        </a:ln>
+        <a:effectLst/>
+      </c:spPr>
+    </c:plotArea>
+    <c:legend>
+      <c:legendPos val="b"/>
+      <c:legendEntry>
+        <c:idx val="0"/>
+        <c:delete val="1"/>
+      </c:legendEntry>
+      <c:legendEntry>
+        <c:idx val="2"/>
+        <c:delete val="1"/>
+      </c:legendEntry>
+      <c:overlay val="0"/>
+      <c:spPr>
+        <a:noFill/>
+        <a:ln>
+          <a:noFill/>
+        </a:ln>
+        <a:effectLst/>
+      </c:spPr>
+      <c:txPr>
+        <a:bodyPr rot="0" spcFirstLastPara="1" vertOverflow="ellipsis" vert="horz" wrap="square" anchor="ctr" anchorCtr="1"/>
+        <a:lstStyle/>
+        <a:p>
+          <a:pPr>
+            <a:defRPr sz="900" b="0" i="0" u="none" strike="noStrike" kern="1200" baseline="0">
+              <a:solidFill>
+                <a:schemeClr val="tx1">
+                  <a:lumMod val="65000"/>
+                  <a:lumOff val="35000"/>
+                </a:schemeClr>
+              </a:solidFill>
+              <a:latin typeface="+mn-lt"/>
+              <a:ea typeface="+mn-ea"/>
+              <a:cs typeface="+mn-cs"/>
+            </a:defRPr>
+          </a:pPr>
+          <a:endParaRPr lang="es-CO"/>
+        </a:p>
+      </c:txPr>
+    </c:legend>
+    <c:plotVisOnly val="1"/>
+    <c:dispBlanksAs val="gap"/>
+    <c:extLst>
+      <c:ext xmlns:c16r3="http://schemas.microsoft.com/office/drawing/2017/03/chart" uri="{56B9EC1D-385E-4148-901F-78D8002777C0}">
+        <c16r3:dataDisplayOptions16>
+          <c16r3:dispNaAsBlank val="1"/>
+        </c16r3:dataDisplayOptions16>
+      </c:ext>
+    </c:extLst>
+    <c:showDLblsOverMax val="0"/>
+  </c:chart>
+  <c:spPr>
+    <a:solidFill>
+      <a:schemeClr val="bg1"/>
+    </a:solidFill>
+    <a:ln w="9525" cap="flat" cmpd="sng" algn="ctr">
+      <a:solidFill>
+        <a:schemeClr val="tx1">
+          <a:lumMod val="15000"/>
+          <a:lumOff val="85000"/>
+        </a:schemeClr>
+      </a:solidFill>
+      <a:round/>
+    </a:ln>
+    <a:effectLst/>
+  </c:spPr>
+  <c:txPr>
+    <a:bodyPr/>
+    <a:lstStyle/>
+    <a:p>
+      <a:pPr>
+        <a:defRPr/>
+      </a:pPr>
+      <a:endParaRPr lang="es-CO"/>
+    </a:p>
+  </c:txPr>
+  <c:externalData r:id="rId3">
+    <c:autoUpdate val="0"/>
+  </c:externalData>
+</c:chartSpace>
+</file>
+
+<file path=word/charts/chart3.xml><?xml version="1.0" encoding="utf-8"?>
+<c:chartSpace xmlns:c="http://schemas.openxmlformats.org/drawingml/2006/chart" xmlns:a="http://schemas.openxmlformats.org/drawingml/2006/main" xmlns:r="http://schemas.openxmlformats.org/officeDocument/2006/relationships" xmlns:c16r2="http://schemas.microsoft.com/office/drawing/2015/06/chart">
+  <c:date1904 val="0"/>
+  <c:lang val="es-ES"/>
+  <c:roundedCorners val="0"/>
+  <mc:AlternateContent xmlns:mc="http://schemas.openxmlformats.org/markup-compatibility/2006">
+    <mc:Choice xmlns:c14="http://schemas.microsoft.com/office/drawing/2007/8/2/chart" Requires="c14">
+      <c14:style val="102"/>
+    </mc:Choice>
+    <mc:Fallback>
+      <c:style val="2"/>
+    </mc:Fallback>
+  </mc:AlternateContent>
+  <c:chart>
     <c:title>
       <c:tx>
         <c:rich>
@@ -5773,19 +7087,13 @@
                 <c:pt idx="2">
                   <c:v>311593.75</c:v>
                 </c:pt>
-                <c:pt idx="3" formatCode="#,##0">
-                  <c:v>0</c:v>
-                </c:pt>
-                <c:pt idx="4">
-                  <c:v>0</c:v>
-                </c:pt>
               </c:numCache>
             </c:numRef>
           </c:val>
           <c:smooth val="0"/>
           <c:extLst>
             <c:ext xmlns:c16="http://schemas.microsoft.com/office/drawing/2014/chart" uri="{C3380CC4-5D6E-409C-BE32-E72D297353CC}">
-              <c16:uniqueId val="{00000000-2C1D-43D8-99F2-F4CDF252B4C5}"/>
+              <c16:uniqueId val="{00000000-35BD-4E44-A289-9BB4ED71BDFA}"/>
             </c:ext>
           </c:extLst>
         </c:ser>
@@ -5856,13 +7164,28 @@
               <c:numCache>
                 <c:formatCode>General</c:formatCode>
                 <c:ptCount val="5"/>
+                <c:pt idx="0">
+                  <c:v>7.8120000000000003</c:v>
+                </c:pt>
+                <c:pt idx="1">
+                  <c:v>44.811999999999998</c:v>
+                </c:pt>
+                <c:pt idx="2">
+                  <c:v>67.344999999999999</c:v>
+                </c:pt>
+                <c:pt idx="3">
+                  <c:v>84.754000000000005</c:v>
+                </c:pt>
+                <c:pt idx="4">
+                  <c:v>92.623999999999995</c:v>
+                </c:pt>
               </c:numCache>
             </c:numRef>
           </c:val>
           <c:smooth val="0"/>
           <c:extLst>
             <c:ext xmlns:c16="http://schemas.microsoft.com/office/drawing/2014/chart" uri="{C3380CC4-5D6E-409C-BE32-E72D297353CC}">
-              <c16:uniqueId val="{00000001-3976-49A5-A2C4-346D21E1F470}"/>
+              <c16:uniqueId val="{00000001-35BD-4E44-A289-9BB4ED71BDFA}"/>
             </c:ext>
           </c:extLst>
         </c:ser>
@@ -6067,7 +7390,7 @@
 </c:chartSpace>
 </file>
 
-<file path=word/charts/chart3.xml><?xml version="1.0" encoding="utf-8"?>
+<file path=word/charts/chart4.xml><?xml version="1.0" encoding="utf-8"?>
 <c:chartSpace xmlns:c="http://schemas.openxmlformats.org/drawingml/2006/chart" xmlns:a="http://schemas.openxmlformats.org/drawingml/2006/main" xmlns:r="http://schemas.openxmlformats.org/officeDocument/2006/relationships" xmlns:c16r2="http://schemas.microsoft.com/office/drawing/2015/06/chart">
   <c:date1904 val="0"/>
   <c:lang val="es-ES"/>
@@ -6082,6 +7405,31 @@
   </mc:AlternateContent>
   <c:chart>
     <c:title>
+      <c:tx>
+        <c:rich>
+          <a:bodyPr rot="0" spcFirstLastPara="1" vertOverflow="ellipsis" vert="horz" wrap="square" anchor="ctr" anchorCtr="1"/>
+          <a:lstStyle/>
+          <a:p>
+            <a:pPr>
+              <a:defRPr sz="1400" b="0" i="0" u="none" strike="noStrike" kern="1200" spc="0" baseline="0">
+                <a:solidFill>
+                  <a:schemeClr val="tx1">
+                    <a:lumMod val="65000"/>
+                    <a:lumOff val="35000"/>
+                  </a:schemeClr>
+                </a:solidFill>
+                <a:latin typeface="+mn-lt"/>
+                <a:ea typeface="+mn-ea"/>
+                <a:cs typeface="+mn-cs"/>
+              </a:defRPr>
+            </a:pPr>
+            <a:r>
+              <a:rPr lang="en-US"/>
+              <a:t>Req 2</a:t>
+            </a:r>
+          </a:p>
+        </c:rich>
+      </c:tx>
       <c:overlay val="0"/>
       <c:spPr>
         <a:noFill/>
@@ -6118,15 +7466,15 @@
         <c:grouping val="standard"/>
         <c:varyColors val="0"/>
         <c:ser>
-          <c:idx val="0"/>
-          <c:order val="0"/>
+          <c:idx val="1"/>
+          <c:order val="1"/>
           <c:tx>
             <c:strRef>
               <c:f>Hoja1!$B$1</c:f>
               <c:strCache>
                 <c:ptCount val="1"/>
                 <c:pt idx="0">
-                  <c:v>Req 4</c:v>
+                  <c:v>Reto 2</c:v>
                 </c:pt>
               </c:strCache>
             </c:strRef>
@@ -6134,7 +7482,7 @@
           <c:spPr>
             <a:ln w="28575" cap="rnd">
               <a:solidFill>
-                <a:schemeClr val="accent1"/>
+                <a:schemeClr val="accent2"/>
               </a:solidFill>
               <a:round/>
             </a:ln>
@@ -6145,41 +7493,73 @@
             <c:size val="5"/>
             <c:spPr>
               <a:solidFill>
-                <a:schemeClr val="accent1"/>
+                <a:schemeClr val="accent2"/>
               </a:solidFill>
               <a:ln w="9525">
                 <a:solidFill>
-                  <a:schemeClr val="accent1"/>
+                  <a:schemeClr val="accent2"/>
                 </a:solidFill>
               </a:ln>
               <a:effectLst/>
             </c:spPr>
           </c:marker>
+          <c:trendline>
+            <c:spPr>
+              <a:ln w="19050" cap="rnd">
+                <a:solidFill>
+                  <a:schemeClr val="accent2"/>
+                </a:solidFill>
+                <a:prstDash val="sysDot"/>
+              </a:ln>
+              <a:effectLst/>
+            </c:spPr>
+            <c:trendlineType val="log"/>
+            <c:dispRSqr val="0"/>
+            <c:dispEq val="0"/>
+          </c:trendline>
           <c:cat>
             <c:strRef>
-              <c:f>Hoja1!$A$2:$A$3</c:f>
+              <c:f>Hoja1!$A$2:$A$6</c:f>
               <c:strCache>
-                <c:ptCount val="2"/>
+                <c:ptCount val="5"/>
                 <c:pt idx="0">
                   <c:v>Small</c:v>
                 </c:pt>
                 <c:pt idx="1">
                   <c:v>20 pct</c:v>
                 </c:pt>
+                <c:pt idx="2">
+                  <c:v>50 pct</c:v>
+                </c:pt>
+                <c:pt idx="3">
+                  <c:v>80 pct</c:v>
+                </c:pt>
+                <c:pt idx="4">
+                  <c:v>Large</c:v>
+                </c:pt>
               </c:strCache>
             </c:strRef>
           </c:cat>
           <c:val>
             <c:numRef>
-              <c:f>Hoja1!$B$2:$B$3</c:f>
+              <c:f>Hoja1!$B$2:$B$6</c:f>
               <c:numCache>
-                <c:formatCode>#,##0</c:formatCode>
-                <c:ptCount val="2"/>
-                <c:pt idx="0" formatCode="General">
-                  <c:v>4135.42</c:v>
+                <c:formatCode>General</c:formatCode>
+                <c:ptCount val="5"/>
+                <c:pt idx="0">
+                  <c:v>7.8120000000000003</c:v>
                 </c:pt>
                 <c:pt idx="1">
-                  <c:v>493015.625</c:v>
+                  <c:v>44.811999999999998</c:v>
+                </c:pt>
+                <c:pt idx="2">
+                  <c:v>67.344999999999999</c:v>
+                </c:pt>
+                <c:pt idx="3">
+                  <c:v>84.754000000000005</c:v>
+                </c:pt>
+                <c:pt idx="4">
+                  <c:v>92.623999999999995</c:v>
                 </c:pt>
               </c:numCache>
             </c:numRef>
@@ -6187,7 +7567,7 @@
           <c:smooth val="0"/>
           <c:extLst>
             <c:ext xmlns:c16="http://schemas.microsoft.com/office/drawing/2014/chart" uri="{C3380CC4-5D6E-409C-BE32-E72D297353CC}">
-              <c16:uniqueId val="{00000000-BB4C-40AC-B2A9-7572FABD4362}"/>
+              <c16:uniqueId val="{00000001-3976-49A5-A2C4-346D21E1F470}"/>
             </c:ext>
           </c:extLst>
         </c:ser>
@@ -6203,6 +7583,107 @@
         <c:smooth val="0"/>
         <c:axId val="380375791"/>
         <c:axId val="380376207"/>
+        <c:extLst>
+          <c:ext xmlns:c15="http://schemas.microsoft.com/office/drawing/2012/chart" uri="{02D57815-91ED-43cb-92C2-25804820EDAC}">
+            <c15:filteredLineSeries>
+              <c15:ser>
+                <c:idx val="0"/>
+                <c:order val="0"/>
+                <c:tx>
+                  <c:strRef>
+                    <c:extLst>
+                      <c:ext uri="{02D57815-91ED-43cb-92C2-25804820EDAC}">
+                        <c15:formulaRef>
+                          <c15:sqref>Hoja1!$C$1</c15:sqref>
+                        </c15:formulaRef>
+                      </c:ext>
+                    </c:extLst>
+                    <c:strCache>
+                      <c:ptCount val="1"/>
+                      <c:pt idx="0">
+                        <c:v>Columna1</c:v>
+                      </c:pt>
+                    </c:strCache>
+                  </c:strRef>
+                </c:tx>
+                <c:spPr>
+                  <a:ln w="28575" cap="rnd">
+                    <a:solidFill>
+                      <a:schemeClr val="accent1"/>
+                    </a:solidFill>
+                    <a:round/>
+                  </a:ln>
+                  <a:effectLst/>
+                </c:spPr>
+                <c:marker>
+                  <c:symbol val="circle"/>
+                  <c:size val="5"/>
+                  <c:spPr>
+                    <a:solidFill>
+                      <a:schemeClr val="accent1"/>
+                    </a:solidFill>
+                    <a:ln w="9525">
+                      <a:solidFill>
+                        <a:schemeClr val="accent1"/>
+                      </a:solidFill>
+                    </a:ln>
+                    <a:effectLst/>
+                  </c:spPr>
+                </c:marker>
+                <c:cat>
+                  <c:strRef>
+                    <c:extLst>
+                      <c:ext uri="{02D57815-91ED-43cb-92C2-25804820EDAC}">
+                        <c15:formulaRef>
+                          <c15:sqref>Hoja1!$A$2:$A$6</c15:sqref>
+                        </c15:formulaRef>
+                      </c:ext>
+                    </c:extLst>
+                    <c:strCache>
+                      <c:ptCount val="5"/>
+                      <c:pt idx="0">
+                        <c:v>Small</c:v>
+                      </c:pt>
+                      <c:pt idx="1">
+                        <c:v>20 pct</c:v>
+                      </c:pt>
+                      <c:pt idx="2">
+                        <c:v>50 pct</c:v>
+                      </c:pt>
+                      <c:pt idx="3">
+                        <c:v>80 pct</c:v>
+                      </c:pt>
+                      <c:pt idx="4">
+                        <c:v>Large</c:v>
+                      </c:pt>
+                    </c:strCache>
+                  </c:strRef>
+                </c:cat>
+                <c:val>
+                  <c:numRef>
+                    <c:extLst>
+                      <c:ext uri="{02D57815-91ED-43cb-92C2-25804820EDAC}">
+                        <c15:formulaRef>
+                          <c15:sqref>Hoja1!$C$2:$C$6</c15:sqref>
+                        </c15:formulaRef>
+                      </c:ext>
+                    </c:extLst>
+                    <c:numCache>
+                      <c:formatCode>General</c:formatCode>
+                      <c:ptCount val="5"/>
+                    </c:numCache>
+                  </c:numRef>
+                </c:val>
+                <c:smooth val="0"/>
+                <c:extLst>
+                  <c:ext xmlns:c16="http://schemas.microsoft.com/office/drawing/2014/chart" uri="{C3380CC4-5D6E-409C-BE32-E72D297353CC}">
+                    <c16:uniqueId val="{00000000-2C1D-43D8-99F2-F4CDF252B4C5}"/>
+                  </c:ext>
+                </c:extLst>
+              </c15:ser>
+            </c15:filteredLineSeries>
+          </c:ext>
+        </c:extLst>
       </c:lineChart>
       <c:catAx>
         <c:axId val="380375791"/>
@@ -6392,7 +7873,7 @@
 </c:chartSpace>
 </file>
 
-<file path=word/charts/chart4.xml><?xml version="1.0" encoding="utf-8"?>
+<file path=word/charts/chart5.xml><?xml version="1.0" encoding="utf-8"?>
 <c:chartSpace xmlns:c="http://schemas.openxmlformats.org/drawingml/2006/chart" xmlns:a="http://schemas.openxmlformats.org/drawingml/2006/main" xmlns:r="http://schemas.openxmlformats.org/officeDocument/2006/relationships" xmlns:c16r2="http://schemas.microsoft.com/office/drawing/2015/06/chart">
   <c:date1904 val="0"/>
   <c:lang val="es-ES"/>
@@ -6451,7 +7932,7 @@
               <c:strCache>
                 <c:ptCount val="1"/>
                 <c:pt idx="0">
-                  <c:v>Req 5</c:v>
+                  <c:v>Reto 2</c:v>
                 </c:pt>
               </c:strCache>
             </c:strRef>
@@ -6490,21 +7971,7 @@
               </a:ln>
               <a:effectLst/>
             </c:spPr>
-            <c:trendlineType val="linear"/>
-            <c:dispRSqr val="0"/>
-            <c:dispEq val="0"/>
-          </c:trendline>
-          <c:trendline>
-            <c:spPr>
-              <a:ln w="19050" cap="rnd">
-                <a:solidFill>
-                  <a:schemeClr val="accent1"/>
-                </a:solidFill>
-                <a:prstDash val="sysDot"/>
-              </a:ln>
-              <a:effectLst/>
-            </c:spPr>
-            <c:trendlineType val="linear"/>
+            <c:trendlineType val="log"/>
             <c:dispRSqr val="0"/>
             <c:dispEq val="0"/>
           </c:trendline>
@@ -6538,19 +8005,19 @@
                 <c:formatCode>#,##0</c:formatCode>
                 <c:ptCount val="5"/>
                 <c:pt idx="0">
-                  <c:v>15.625</c:v>
+                  <c:v>6.625</c:v>
                 </c:pt>
                 <c:pt idx="1">
-                  <c:v>148.43700000000001</c:v>
+                  <c:v>28.251000000000001</c:v>
                 </c:pt>
-                <c:pt idx="2" formatCode="General">
-                  <c:v>317.7</c:v>
+                <c:pt idx="2">
+                  <c:v>39.524000000000001</c:v>
                 </c:pt>
                 <c:pt idx="3">
-                  <c:v>484.375</c:v>
+                  <c:v>48.926000000000002</c:v>
                 </c:pt>
-                <c:pt idx="4" formatCode="General">
-                  <c:v>601.55999999999995</c:v>
+                <c:pt idx="4">
+                  <c:v>56.645000000000003</c:v>
                 </c:pt>
               </c:numCache>
             </c:numRef>
@@ -6558,7 +8025,7 @@
           <c:smooth val="0"/>
           <c:extLst>
             <c:ext xmlns:c16="http://schemas.microsoft.com/office/drawing/2014/chart" uri="{C3380CC4-5D6E-409C-BE32-E72D297353CC}">
-              <c16:uniqueId val="{00000000-679F-4E4F-A813-C6796C92F8F6}"/>
+              <c16:uniqueId val="{00000000-BB4C-40AC-B2A9-7572FABD4362}"/>
             </c:ext>
           </c:extLst>
         </c:ser>
@@ -6763,7 +8230,875 @@
 </c:chartSpace>
 </file>
 
-<file path=word/charts/chart5.xml><?xml version="1.0" encoding="utf-8"?>
+<file path=word/charts/chart6.xml><?xml version="1.0" encoding="utf-8"?>
+<c:chartSpace xmlns:c="http://schemas.openxmlformats.org/drawingml/2006/chart" xmlns:a="http://schemas.openxmlformats.org/drawingml/2006/main" xmlns:r="http://schemas.openxmlformats.org/officeDocument/2006/relationships" xmlns:c16r2="http://schemas.microsoft.com/office/drawing/2015/06/chart">
+  <c:date1904 val="0"/>
+  <c:lang val="es-ES"/>
+  <c:roundedCorners val="0"/>
+  <mc:AlternateContent xmlns:mc="http://schemas.openxmlformats.org/markup-compatibility/2006">
+    <mc:Choice xmlns:c14="http://schemas.microsoft.com/office/drawing/2007/8/2/chart" Requires="c14">
+      <c14:style val="102"/>
+    </mc:Choice>
+    <mc:Fallback>
+      <c:style val="2"/>
+    </mc:Fallback>
+  </mc:AlternateContent>
+  <c:chart>
+    <c:autoTitleDeleted val="0"/>
+    <c:plotArea>
+      <c:layout/>
+      <c:lineChart>
+        <c:grouping val="standard"/>
+        <c:varyColors val="0"/>
+        <c:ser>
+          <c:idx val="0"/>
+          <c:order val="0"/>
+          <c:tx>
+            <c:strRef>
+              <c:f>Hoja1!$B$1</c:f>
+              <c:strCache>
+                <c:ptCount val="1"/>
+                <c:pt idx="0">
+                  <c:v>Reto 2</c:v>
+                </c:pt>
+              </c:strCache>
+            </c:strRef>
+          </c:tx>
+          <c:spPr>
+            <a:ln w="28575" cap="rnd">
+              <a:solidFill>
+                <a:schemeClr val="accent1"/>
+              </a:solidFill>
+              <a:round/>
+            </a:ln>
+            <a:effectLst/>
+          </c:spPr>
+          <c:marker>
+            <c:symbol val="circle"/>
+            <c:size val="5"/>
+            <c:spPr>
+              <a:solidFill>
+                <a:schemeClr val="accent1"/>
+              </a:solidFill>
+              <a:ln w="9525">
+                <a:solidFill>
+                  <a:schemeClr val="accent1"/>
+                </a:solidFill>
+              </a:ln>
+              <a:effectLst/>
+            </c:spPr>
+          </c:marker>
+          <c:trendline>
+            <c:spPr>
+              <a:ln w="19050" cap="rnd">
+                <a:solidFill>
+                  <a:schemeClr val="accent1"/>
+                </a:solidFill>
+                <a:prstDash val="sysDot"/>
+              </a:ln>
+              <a:effectLst/>
+            </c:spPr>
+            <c:trendlineType val="linear"/>
+            <c:dispRSqr val="0"/>
+            <c:dispEq val="0"/>
+          </c:trendline>
+          <c:trendline>
+            <c:spPr>
+              <a:ln w="19050" cap="rnd">
+                <a:solidFill>
+                  <a:schemeClr val="accent1"/>
+                </a:solidFill>
+                <a:prstDash val="sysDot"/>
+              </a:ln>
+              <a:effectLst/>
+            </c:spPr>
+            <c:trendlineType val="linear"/>
+            <c:dispRSqr val="0"/>
+            <c:dispEq val="0"/>
+          </c:trendline>
+          <c:cat>
+            <c:strRef>
+              <c:f>Hoja1!$A$2:$A$6</c:f>
+              <c:strCache>
+                <c:ptCount val="5"/>
+                <c:pt idx="0">
+                  <c:v>Small</c:v>
+                </c:pt>
+                <c:pt idx="1">
+                  <c:v>20 pct</c:v>
+                </c:pt>
+                <c:pt idx="2">
+                  <c:v>50 pct</c:v>
+                </c:pt>
+                <c:pt idx="3">
+                  <c:v>80 pct</c:v>
+                </c:pt>
+                <c:pt idx="4">
+                  <c:v>Large</c:v>
+                </c:pt>
+              </c:strCache>
+            </c:strRef>
+          </c:cat>
+          <c:val>
+            <c:numRef>
+              <c:f>Hoja1!$B$2:$B$6</c:f>
+              <c:numCache>
+                <c:formatCode>#,##0</c:formatCode>
+                <c:ptCount val="5"/>
+                <c:pt idx="0">
+                  <c:v>0</c:v>
+                </c:pt>
+                <c:pt idx="1">
+                  <c:v>5.2080000000000002</c:v>
+                </c:pt>
+                <c:pt idx="2">
+                  <c:v>10.416</c:v>
+                </c:pt>
+                <c:pt idx="3">
+                  <c:v>15.625</c:v>
+                </c:pt>
+                <c:pt idx="4">
+                  <c:v>20.83</c:v>
+                </c:pt>
+              </c:numCache>
+            </c:numRef>
+          </c:val>
+          <c:smooth val="0"/>
+          <c:extLst>
+            <c:ext xmlns:c16="http://schemas.microsoft.com/office/drawing/2014/chart" uri="{C3380CC4-5D6E-409C-BE32-E72D297353CC}">
+              <c16:uniqueId val="{00000002-00F9-4E26-816D-48787FE8DAF3}"/>
+            </c:ext>
+          </c:extLst>
+        </c:ser>
+        <c:ser>
+          <c:idx val="1"/>
+          <c:order val="1"/>
+          <c:tx>
+            <c:strRef>
+              <c:f>Hoja1!$C$1</c:f>
+              <c:strCache>
+                <c:ptCount val="1"/>
+                <c:pt idx="0">
+                  <c:v>Reto 1</c:v>
+                </c:pt>
+              </c:strCache>
+            </c:strRef>
+          </c:tx>
+          <c:spPr>
+            <a:ln w="28575" cap="rnd">
+              <a:solidFill>
+                <a:schemeClr val="accent2"/>
+              </a:solidFill>
+              <a:round/>
+            </a:ln>
+            <a:effectLst/>
+          </c:spPr>
+          <c:marker>
+            <c:symbol val="circle"/>
+            <c:size val="5"/>
+            <c:spPr>
+              <a:solidFill>
+                <a:schemeClr val="accent2"/>
+              </a:solidFill>
+              <a:ln w="9525">
+                <a:solidFill>
+                  <a:schemeClr val="accent2"/>
+                </a:solidFill>
+              </a:ln>
+              <a:effectLst/>
+            </c:spPr>
+          </c:marker>
+          <c:val>
+            <c:numRef>
+              <c:f>Hoja1!$C$2:$C$6</c:f>
+              <c:numCache>
+                <c:formatCode>#,##0</c:formatCode>
+                <c:ptCount val="5"/>
+                <c:pt idx="0">
+                  <c:v>15.625</c:v>
+                </c:pt>
+                <c:pt idx="1">
+                  <c:v>148.43700000000001</c:v>
+                </c:pt>
+                <c:pt idx="2">
+                  <c:v>317.7</c:v>
+                </c:pt>
+                <c:pt idx="3">
+                  <c:v>484.375</c:v>
+                </c:pt>
+                <c:pt idx="4">
+                  <c:v>601.55999999999995</c:v>
+                </c:pt>
+              </c:numCache>
+            </c:numRef>
+          </c:val>
+          <c:smooth val="0"/>
+          <c:extLst>
+            <c:ext xmlns:c16="http://schemas.microsoft.com/office/drawing/2014/chart" uri="{C3380CC4-5D6E-409C-BE32-E72D297353CC}">
+              <c16:uniqueId val="{00000003-00F9-4E26-816D-48787FE8DAF3}"/>
+            </c:ext>
+          </c:extLst>
+        </c:ser>
+        <c:dLbls>
+          <c:showLegendKey val="0"/>
+          <c:showVal val="0"/>
+          <c:showCatName val="0"/>
+          <c:showSerName val="0"/>
+          <c:showPercent val="0"/>
+          <c:showBubbleSize val="0"/>
+        </c:dLbls>
+        <c:marker val="1"/>
+        <c:smooth val="0"/>
+        <c:axId val="380375791"/>
+        <c:axId val="380376207"/>
+      </c:lineChart>
+      <c:catAx>
+        <c:axId val="380375791"/>
+        <c:scaling>
+          <c:orientation val="minMax"/>
+        </c:scaling>
+        <c:delete val="0"/>
+        <c:axPos val="b"/>
+        <c:numFmt formatCode="General" sourceLinked="1"/>
+        <c:majorTickMark val="none"/>
+        <c:minorTickMark val="none"/>
+        <c:tickLblPos val="nextTo"/>
+        <c:spPr>
+          <a:noFill/>
+          <a:ln w="9525" cap="flat" cmpd="sng" algn="ctr">
+            <a:solidFill>
+              <a:schemeClr val="tx1">
+                <a:lumMod val="15000"/>
+                <a:lumOff val="85000"/>
+              </a:schemeClr>
+            </a:solidFill>
+            <a:round/>
+          </a:ln>
+          <a:effectLst/>
+        </c:spPr>
+        <c:txPr>
+          <a:bodyPr rot="-60000000" spcFirstLastPara="1" vertOverflow="ellipsis" vert="horz" wrap="square" anchor="ctr" anchorCtr="1"/>
+          <a:lstStyle/>
+          <a:p>
+            <a:pPr>
+              <a:defRPr sz="900" b="0" i="0" u="none" strike="noStrike" kern="1200" baseline="0">
+                <a:solidFill>
+                  <a:schemeClr val="tx1">
+                    <a:lumMod val="65000"/>
+                    <a:lumOff val="35000"/>
+                  </a:schemeClr>
+                </a:solidFill>
+                <a:latin typeface="+mn-lt"/>
+                <a:ea typeface="+mn-ea"/>
+                <a:cs typeface="+mn-cs"/>
+              </a:defRPr>
+            </a:pPr>
+            <a:endParaRPr lang="es-CO"/>
+          </a:p>
+        </c:txPr>
+        <c:crossAx val="380376207"/>
+        <c:crosses val="autoZero"/>
+        <c:auto val="1"/>
+        <c:lblAlgn val="ctr"/>
+        <c:lblOffset val="100"/>
+        <c:noMultiLvlLbl val="0"/>
+      </c:catAx>
+      <c:valAx>
+        <c:axId val="380376207"/>
+        <c:scaling>
+          <c:orientation val="minMax"/>
+        </c:scaling>
+        <c:delete val="0"/>
+        <c:axPos val="l"/>
+        <c:majorGridlines>
+          <c:spPr>
+            <a:ln w="9525" cap="flat" cmpd="sng" algn="ctr">
+              <a:solidFill>
+                <a:schemeClr val="tx1">
+                  <a:lumMod val="15000"/>
+                  <a:lumOff val="85000"/>
+                </a:schemeClr>
+              </a:solidFill>
+              <a:round/>
+            </a:ln>
+            <a:effectLst/>
+          </c:spPr>
+        </c:majorGridlines>
+        <c:numFmt formatCode="#,##0" sourceLinked="1"/>
+        <c:majorTickMark val="none"/>
+        <c:minorTickMark val="none"/>
+        <c:tickLblPos val="nextTo"/>
+        <c:spPr>
+          <a:noFill/>
+          <a:ln>
+            <a:noFill/>
+          </a:ln>
+          <a:effectLst/>
+        </c:spPr>
+        <c:txPr>
+          <a:bodyPr rot="-60000000" spcFirstLastPara="1" vertOverflow="ellipsis" vert="horz" wrap="square" anchor="ctr" anchorCtr="1"/>
+          <a:lstStyle/>
+          <a:p>
+            <a:pPr>
+              <a:defRPr sz="900" b="0" i="0" u="none" strike="noStrike" kern="1200" baseline="0">
+                <a:solidFill>
+                  <a:schemeClr val="tx1">
+                    <a:lumMod val="65000"/>
+                    <a:lumOff val="35000"/>
+                  </a:schemeClr>
+                </a:solidFill>
+                <a:latin typeface="+mn-lt"/>
+                <a:ea typeface="+mn-ea"/>
+                <a:cs typeface="+mn-cs"/>
+              </a:defRPr>
+            </a:pPr>
+            <a:endParaRPr lang="es-CO"/>
+          </a:p>
+        </c:txPr>
+        <c:crossAx val="380375791"/>
+        <c:crosses val="autoZero"/>
+        <c:crossBetween val="between"/>
+      </c:valAx>
+      <c:spPr>
+        <a:noFill/>
+        <a:ln>
+          <a:noFill/>
+        </a:ln>
+        <a:effectLst/>
+      </c:spPr>
+    </c:plotArea>
+    <c:legend>
+      <c:legendPos val="b"/>
+      <c:overlay val="0"/>
+      <c:spPr>
+        <a:noFill/>
+        <a:ln>
+          <a:noFill/>
+        </a:ln>
+        <a:effectLst/>
+      </c:spPr>
+      <c:txPr>
+        <a:bodyPr rot="0" spcFirstLastPara="1" vertOverflow="ellipsis" vert="horz" wrap="square" anchor="ctr" anchorCtr="1"/>
+        <a:lstStyle/>
+        <a:p>
+          <a:pPr>
+            <a:defRPr sz="900" b="0" i="0" u="none" strike="noStrike" kern="1200" baseline="0">
+              <a:solidFill>
+                <a:schemeClr val="tx1">
+                  <a:lumMod val="65000"/>
+                  <a:lumOff val="35000"/>
+                </a:schemeClr>
+              </a:solidFill>
+              <a:latin typeface="+mn-lt"/>
+              <a:ea typeface="+mn-ea"/>
+              <a:cs typeface="+mn-cs"/>
+            </a:defRPr>
+          </a:pPr>
+          <a:endParaRPr lang="es-CO"/>
+        </a:p>
+      </c:txPr>
+    </c:legend>
+    <c:plotVisOnly val="1"/>
+    <c:dispBlanksAs val="gap"/>
+    <c:extLst>
+      <c:ext xmlns:c16r3="http://schemas.microsoft.com/office/drawing/2017/03/chart" uri="{56B9EC1D-385E-4148-901F-78D8002777C0}">
+        <c16r3:dataDisplayOptions16>
+          <c16r3:dispNaAsBlank val="1"/>
+        </c16r3:dataDisplayOptions16>
+      </c:ext>
+    </c:extLst>
+    <c:showDLblsOverMax val="0"/>
+  </c:chart>
+  <c:spPr>
+    <a:solidFill>
+      <a:schemeClr val="bg1"/>
+    </a:solidFill>
+    <a:ln w="9525" cap="flat" cmpd="sng" algn="ctr">
+      <a:solidFill>
+        <a:schemeClr val="tx1">
+          <a:lumMod val="15000"/>
+          <a:lumOff val="85000"/>
+        </a:schemeClr>
+      </a:solidFill>
+      <a:round/>
+    </a:ln>
+    <a:effectLst/>
+  </c:spPr>
+  <c:txPr>
+    <a:bodyPr/>
+    <a:lstStyle/>
+    <a:p>
+      <a:pPr>
+        <a:defRPr/>
+      </a:pPr>
+      <a:endParaRPr lang="es-CO"/>
+    </a:p>
+  </c:txPr>
+  <c:externalData r:id="rId3">
+    <c:autoUpdate val="0"/>
+  </c:externalData>
+</c:chartSpace>
+</file>
+
+<file path=word/charts/chart7.xml><?xml version="1.0" encoding="utf-8"?>
+<c:chartSpace xmlns:c="http://schemas.openxmlformats.org/drawingml/2006/chart" xmlns:a="http://schemas.openxmlformats.org/drawingml/2006/main" xmlns:r="http://schemas.openxmlformats.org/officeDocument/2006/relationships" xmlns:c16r2="http://schemas.microsoft.com/office/drawing/2015/06/chart">
+  <c:date1904 val="0"/>
+  <c:lang val="es-ES"/>
+  <c:roundedCorners val="0"/>
+  <mc:AlternateContent xmlns:mc="http://schemas.openxmlformats.org/markup-compatibility/2006">
+    <mc:Choice xmlns:c14="http://schemas.microsoft.com/office/drawing/2007/8/2/chart" Requires="c14">
+      <c14:style val="102"/>
+    </mc:Choice>
+    <mc:Fallback>
+      <c:style val="2"/>
+    </mc:Fallback>
+  </mc:AlternateContent>
+  <c:chart>
+    <c:title>
+      <c:overlay val="0"/>
+      <c:spPr>
+        <a:noFill/>
+        <a:ln>
+          <a:noFill/>
+        </a:ln>
+        <a:effectLst/>
+      </c:spPr>
+      <c:txPr>
+        <a:bodyPr rot="0" spcFirstLastPara="1" vertOverflow="ellipsis" vert="horz" wrap="square" anchor="ctr" anchorCtr="1"/>
+        <a:lstStyle/>
+        <a:p>
+          <a:pPr>
+            <a:defRPr sz="1400" b="0" i="0" u="none" strike="noStrike" kern="1200" spc="0" baseline="0">
+              <a:solidFill>
+                <a:schemeClr val="tx1">
+                  <a:lumMod val="65000"/>
+                  <a:lumOff val="35000"/>
+                </a:schemeClr>
+              </a:solidFill>
+              <a:latin typeface="+mn-lt"/>
+              <a:ea typeface="+mn-ea"/>
+              <a:cs typeface="+mn-cs"/>
+            </a:defRPr>
+          </a:pPr>
+          <a:endParaRPr lang="es-CO"/>
+        </a:p>
+      </c:txPr>
+    </c:title>
+    <c:autoTitleDeleted val="0"/>
+    <c:plotArea>
+      <c:layout/>
+      <c:lineChart>
+        <c:grouping val="standard"/>
+        <c:varyColors val="0"/>
+        <c:ser>
+          <c:idx val="0"/>
+          <c:order val="0"/>
+          <c:tx>
+            <c:strRef>
+              <c:f>Hoja1!$B$1</c:f>
+              <c:strCache>
+                <c:ptCount val="1"/>
+                <c:pt idx="0">
+                  <c:v>Reto 2</c:v>
+                </c:pt>
+              </c:strCache>
+            </c:strRef>
+          </c:tx>
+          <c:spPr>
+            <a:ln w="28575" cap="rnd">
+              <a:solidFill>
+                <a:schemeClr val="accent1"/>
+              </a:solidFill>
+              <a:round/>
+            </a:ln>
+            <a:effectLst/>
+          </c:spPr>
+          <c:marker>
+            <c:symbol val="circle"/>
+            <c:size val="5"/>
+            <c:spPr>
+              <a:solidFill>
+                <a:schemeClr val="accent1"/>
+              </a:solidFill>
+              <a:ln w="9525">
+                <a:solidFill>
+                  <a:schemeClr val="accent1"/>
+                </a:solidFill>
+              </a:ln>
+              <a:effectLst/>
+            </c:spPr>
+          </c:marker>
+          <c:trendline>
+            <c:spPr>
+              <a:ln w="19050" cap="rnd">
+                <a:solidFill>
+                  <a:schemeClr val="accent1"/>
+                </a:solidFill>
+                <a:prstDash val="sysDot"/>
+              </a:ln>
+              <a:effectLst/>
+            </c:spPr>
+            <c:trendlineType val="linear"/>
+            <c:dispRSqr val="0"/>
+            <c:dispEq val="0"/>
+          </c:trendline>
+          <c:trendline>
+            <c:spPr>
+              <a:ln w="19050" cap="rnd">
+                <a:solidFill>
+                  <a:schemeClr val="accent1"/>
+                </a:solidFill>
+                <a:prstDash val="sysDot"/>
+              </a:ln>
+              <a:effectLst/>
+            </c:spPr>
+            <c:trendlineType val="linear"/>
+            <c:dispRSqr val="0"/>
+            <c:dispEq val="0"/>
+          </c:trendline>
+          <c:cat>
+            <c:strRef>
+              <c:f>Hoja1!$A$2:$A$6</c:f>
+              <c:strCache>
+                <c:ptCount val="5"/>
+                <c:pt idx="0">
+                  <c:v>Small</c:v>
+                </c:pt>
+                <c:pt idx="1">
+                  <c:v>20 pct</c:v>
+                </c:pt>
+                <c:pt idx="2">
+                  <c:v>50 pct</c:v>
+                </c:pt>
+                <c:pt idx="3">
+                  <c:v>80 pct</c:v>
+                </c:pt>
+                <c:pt idx="4">
+                  <c:v>Large</c:v>
+                </c:pt>
+              </c:strCache>
+            </c:strRef>
+          </c:cat>
+          <c:val>
+            <c:numRef>
+              <c:f>Hoja1!$B$2:$B$6</c:f>
+              <c:numCache>
+                <c:formatCode>#,##0</c:formatCode>
+                <c:ptCount val="5"/>
+                <c:pt idx="0">
+                  <c:v>0</c:v>
+                </c:pt>
+                <c:pt idx="1">
+                  <c:v>5.2080000000000002</c:v>
+                </c:pt>
+                <c:pt idx="2">
+                  <c:v>10.416</c:v>
+                </c:pt>
+                <c:pt idx="3">
+                  <c:v>15.625</c:v>
+                </c:pt>
+                <c:pt idx="4">
+                  <c:v>20.83</c:v>
+                </c:pt>
+              </c:numCache>
+            </c:numRef>
+          </c:val>
+          <c:smooth val="0"/>
+          <c:extLst>
+            <c:ext xmlns:c16="http://schemas.microsoft.com/office/drawing/2014/chart" uri="{C3380CC4-5D6E-409C-BE32-E72D297353CC}">
+              <c16:uniqueId val="{00000000-679F-4E4F-A813-C6796C92F8F6}"/>
+            </c:ext>
+          </c:extLst>
+        </c:ser>
+        <c:dLbls>
+          <c:showLegendKey val="0"/>
+          <c:showVal val="0"/>
+          <c:showCatName val="0"/>
+          <c:showSerName val="0"/>
+          <c:showPercent val="0"/>
+          <c:showBubbleSize val="0"/>
+        </c:dLbls>
+        <c:marker val="1"/>
+        <c:smooth val="0"/>
+        <c:axId val="380375791"/>
+        <c:axId val="380376207"/>
+        <c:extLst>
+          <c:ext xmlns:c15="http://schemas.microsoft.com/office/drawing/2012/chart" uri="{02D57815-91ED-43cb-92C2-25804820EDAC}">
+            <c15:filteredLineSeries>
+              <c15:ser>
+                <c:idx val="1"/>
+                <c:order val="1"/>
+                <c:tx>
+                  <c:strRef>
+                    <c:extLst>
+                      <c:ext uri="{02D57815-91ED-43cb-92C2-25804820EDAC}">
+                        <c15:formulaRef>
+                          <c15:sqref>Hoja1!$C$1</c15:sqref>
+                        </c15:formulaRef>
+                      </c:ext>
+                    </c:extLst>
+                    <c:strCache>
+                      <c:ptCount val="1"/>
+                      <c:pt idx="0">
+                        <c:v>Reto 1</c:v>
+                      </c:pt>
+                    </c:strCache>
+                  </c:strRef>
+                </c:tx>
+                <c:spPr>
+                  <a:ln w="28575" cap="rnd">
+                    <a:solidFill>
+                      <a:schemeClr val="accent2"/>
+                    </a:solidFill>
+                    <a:round/>
+                  </a:ln>
+                  <a:effectLst/>
+                </c:spPr>
+                <c:marker>
+                  <c:symbol val="circle"/>
+                  <c:size val="5"/>
+                  <c:spPr>
+                    <a:solidFill>
+                      <a:schemeClr val="accent2"/>
+                    </a:solidFill>
+                    <a:ln w="9525">
+                      <a:solidFill>
+                        <a:schemeClr val="accent2"/>
+                      </a:solidFill>
+                    </a:ln>
+                    <a:effectLst/>
+                  </c:spPr>
+                </c:marker>
+                <c:val>
+                  <c:numRef>
+                    <c:extLst>
+                      <c:ext uri="{02D57815-91ED-43cb-92C2-25804820EDAC}">
+                        <c15:formulaRef>
+                          <c15:sqref>Hoja1!$C$2:$C$6</c15:sqref>
+                        </c15:formulaRef>
+                      </c:ext>
+                    </c:extLst>
+                    <c:numCache>
+                      <c:formatCode>#,##0</c:formatCode>
+                      <c:ptCount val="5"/>
+                      <c:pt idx="0">
+                        <c:v>15.625</c:v>
+                      </c:pt>
+                      <c:pt idx="1">
+                        <c:v>148.43700000000001</c:v>
+                      </c:pt>
+                      <c:pt idx="2">
+                        <c:v>317.7</c:v>
+                      </c:pt>
+                      <c:pt idx="3">
+                        <c:v>484.375</c:v>
+                      </c:pt>
+                      <c:pt idx="4">
+                        <c:v>601.55999999999995</c:v>
+                      </c:pt>
+                    </c:numCache>
+                  </c:numRef>
+                </c:val>
+                <c:smooth val="0"/>
+                <c:extLst>
+                  <c:ext xmlns:c16="http://schemas.microsoft.com/office/drawing/2014/chart" uri="{C3380CC4-5D6E-409C-BE32-E72D297353CC}">
+                    <c16:uniqueId val="{00000006-26F0-480B-82F0-622D8311D38D}"/>
+                  </c:ext>
+                </c:extLst>
+              </c15:ser>
+            </c15:filteredLineSeries>
+          </c:ext>
+        </c:extLst>
+      </c:lineChart>
+      <c:catAx>
+        <c:axId val="380375791"/>
+        <c:scaling>
+          <c:orientation val="minMax"/>
+        </c:scaling>
+        <c:delete val="0"/>
+        <c:axPos val="b"/>
+        <c:numFmt formatCode="General" sourceLinked="1"/>
+        <c:majorTickMark val="none"/>
+        <c:minorTickMark val="none"/>
+        <c:tickLblPos val="nextTo"/>
+        <c:spPr>
+          <a:noFill/>
+          <a:ln w="9525" cap="flat" cmpd="sng" algn="ctr">
+            <a:solidFill>
+              <a:schemeClr val="tx1">
+                <a:lumMod val="15000"/>
+                <a:lumOff val="85000"/>
+              </a:schemeClr>
+            </a:solidFill>
+            <a:round/>
+          </a:ln>
+          <a:effectLst/>
+        </c:spPr>
+        <c:txPr>
+          <a:bodyPr rot="-60000000" spcFirstLastPara="1" vertOverflow="ellipsis" vert="horz" wrap="square" anchor="ctr" anchorCtr="1"/>
+          <a:lstStyle/>
+          <a:p>
+            <a:pPr>
+              <a:defRPr sz="900" b="0" i="0" u="none" strike="noStrike" kern="1200" baseline="0">
+                <a:solidFill>
+                  <a:schemeClr val="tx1">
+                    <a:lumMod val="65000"/>
+                    <a:lumOff val="35000"/>
+                  </a:schemeClr>
+                </a:solidFill>
+                <a:latin typeface="+mn-lt"/>
+                <a:ea typeface="+mn-ea"/>
+                <a:cs typeface="+mn-cs"/>
+              </a:defRPr>
+            </a:pPr>
+            <a:endParaRPr lang="es-CO"/>
+          </a:p>
+        </c:txPr>
+        <c:crossAx val="380376207"/>
+        <c:crosses val="autoZero"/>
+        <c:auto val="1"/>
+        <c:lblAlgn val="ctr"/>
+        <c:lblOffset val="100"/>
+        <c:noMultiLvlLbl val="0"/>
+      </c:catAx>
+      <c:valAx>
+        <c:axId val="380376207"/>
+        <c:scaling>
+          <c:orientation val="minMax"/>
+        </c:scaling>
+        <c:delete val="0"/>
+        <c:axPos val="l"/>
+        <c:majorGridlines>
+          <c:spPr>
+            <a:ln w="9525" cap="flat" cmpd="sng" algn="ctr">
+              <a:solidFill>
+                <a:schemeClr val="tx1">
+                  <a:lumMod val="15000"/>
+                  <a:lumOff val="85000"/>
+                </a:schemeClr>
+              </a:solidFill>
+              <a:round/>
+            </a:ln>
+            <a:effectLst/>
+          </c:spPr>
+        </c:majorGridlines>
+        <c:numFmt formatCode="#,##0" sourceLinked="1"/>
+        <c:majorTickMark val="none"/>
+        <c:minorTickMark val="none"/>
+        <c:tickLblPos val="nextTo"/>
+        <c:spPr>
+          <a:noFill/>
+          <a:ln>
+            <a:noFill/>
+          </a:ln>
+          <a:effectLst/>
+        </c:spPr>
+        <c:txPr>
+          <a:bodyPr rot="-60000000" spcFirstLastPara="1" vertOverflow="ellipsis" vert="horz" wrap="square" anchor="ctr" anchorCtr="1"/>
+          <a:lstStyle/>
+          <a:p>
+            <a:pPr>
+              <a:defRPr sz="900" b="0" i="0" u="none" strike="noStrike" kern="1200" baseline="0">
+                <a:solidFill>
+                  <a:schemeClr val="tx1">
+                    <a:lumMod val="65000"/>
+                    <a:lumOff val="35000"/>
+                  </a:schemeClr>
+                </a:solidFill>
+                <a:latin typeface="+mn-lt"/>
+                <a:ea typeface="+mn-ea"/>
+                <a:cs typeface="+mn-cs"/>
+              </a:defRPr>
+            </a:pPr>
+            <a:endParaRPr lang="es-CO"/>
+          </a:p>
+        </c:txPr>
+        <c:crossAx val="380375791"/>
+        <c:crosses val="autoZero"/>
+        <c:crossBetween val="between"/>
+      </c:valAx>
+      <c:spPr>
+        <a:noFill/>
+        <a:ln>
+          <a:noFill/>
+        </a:ln>
+        <a:effectLst/>
+      </c:spPr>
+    </c:plotArea>
+    <c:legend>
+      <c:legendPos val="b"/>
+      <c:overlay val="0"/>
+      <c:spPr>
+        <a:noFill/>
+        <a:ln>
+          <a:noFill/>
+        </a:ln>
+        <a:effectLst/>
+      </c:spPr>
+      <c:txPr>
+        <a:bodyPr rot="0" spcFirstLastPara="1" vertOverflow="ellipsis" vert="horz" wrap="square" anchor="ctr" anchorCtr="1"/>
+        <a:lstStyle/>
+        <a:p>
+          <a:pPr>
+            <a:defRPr sz="900" b="0" i="0" u="none" strike="noStrike" kern="1200" baseline="0">
+              <a:solidFill>
+                <a:schemeClr val="tx1">
+                  <a:lumMod val="65000"/>
+                  <a:lumOff val="35000"/>
+                </a:schemeClr>
+              </a:solidFill>
+              <a:latin typeface="+mn-lt"/>
+              <a:ea typeface="+mn-ea"/>
+              <a:cs typeface="+mn-cs"/>
+            </a:defRPr>
+          </a:pPr>
+          <a:endParaRPr lang="es-CO"/>
+        </a:p>
+      </c:txPr>
+    </c:legend>
+    <c:plotVisOnly val="1"/>
+    <c:dispBlanksAs val="gap"/>
+    <c:extLst>
+      <c:ext xmlns:c16r3="http://schemas.microsoft.com/office/drawing/2017/03/chart" uri="{56B9EC1D-385E-4148-901F-78D8002777C0}">
+        <c16r3:dataDisplayOptions16>
+          <c16r3:dispNaAsBlank val="1"/>
+        </c16r3:dataDisplayOptions16>
+      </c:ext>
+    </c:extLst>
+    <c:showDLblsOverMax val="0"/>
+  </c:chart>
+  <c:spPr>
+    <a:solidFill>
+      <a:schemeClr val="bg1"/>
+    </a:solidFill>
+    <a:ln w="9525" cap="flat" cmpd="sng" algn="ctr">
+      <a:solidFill>
+        <a:schemeClr val="tx1">
+          <a:lumMod val="15000"/>
+          <a:lumOff val="85000"/>
+        </a:schemeClr>
+      </a:solidFill>
+      <a:round/>
+    </a:ln>
+    <a:effectLst/>
+  </c:spPr>
+  <c:txPr>
+    <a:bodyPr/>
+    <a:lstStyle/>
+    <a:p>
+      <a:pPr>
+        <a:defRPr/>
+      </a:pPr>
+      <a:endParaRPr lang="es-CO"/>
+    </a:p>
+  </c:txPr>
+  <c:externalData r:id="rId3">
+    <c:autoUpdate val="0"/>
+  </c:externalData>
+</c:chartSpace>
+</file>
+
+<file path=word/charts/chart8.xml><?xml version="1.0" encoding="utf-8"?>
 <c:chartSpace xmlns:c="http://schemas.openxmlformats.org/drawingml/2006/chart" xmlns:a="http://schemas.openxmlformats.org/drawingml/2006/main" xmlns:r="http://schemas.openxmlformats.org/officeDocument/2006/relationships" xmlns:c16r2="http://schemas.microsoft.com/office/drawing/2015/06/chart">
   <c:date1904 val="0"/>
   <c:lang val="es-ES"/>
@@ -6861,7 +9196,7 @@
               </a:ln>
               <a:effectLst/>
             </c:spPr>
-            <c:trendlineType val="linear"/>
+            <c:trendlineType val="log"/>
             <c:dispRSqr val="0"/>
             <c:dispEq val="0"/>
           </c:trendline>
@@ -6892,22 +9227,13 @@
             <c:numRef>
               <c:f>Hoja1!$B$2:$B$6</c:f>
               <c:numCache>
-                <c:formatCode>General</c:formatCode>
+                <c:formatCode>#,##0</c:formatCode>
                 <c:ptCount val="5"/>
                 <c:pt idx="0">
-                  <c:v>0</c:v>
+                  <c:v>947916</c:v>
                 </c:pt>
                 <c:pt idx="1">
-                  <c:v>23.43</c:v>
-                </c:pt>
-                <c:pt idx="2">
-                  <c:v>39.06</c:v>
-                </c:pt>
-                <c:pt idx="3">
-                  <c:v>62.5</c:v>
-                </c:pt>
-                <c:pt idx="4" formatCode="#,##0">
-                  <c:v>78.125</c:v>
+                  <c:v>898546625</c:v>
                 </c:pt>
               </c:numCache>
             </c:numRef>
@@ -7004,7 +9330,7 @@
             <a:effectLst/>
           </c:spPr>
         </c:majorGridlines>
-        <c:numFmt formatCode="General" sourceLinked="1"/>
+        <c:numFmt formatCode="#,##0" sourceLinked="1"/>
         <c:majorTickMark val="none"/>
         <c:minorTickMark val="none"/>
         <c:tickLblPos val="nextTo"/>
@@ -7320,6 +9646,126 @@
 </cs:colorStyle>
 </file>
 
+<file path=word/charts/colors6.xml><?xml version="1.0" encoding="utf-8"?>
+<cs:colorStyle xmlns:cs="http://schemas.microsoft.com/office/drawing/2012/chartStyle" xmlns:a="http://schemas.openxmlformats.org/drawingml/2006/main" meth="cycle" id="10">
+  <a:schemeClr val="accent1"/>
+  <a:schemeClr val="accent2"/>
+  <a:schemeClr val="accent3"/>
+  <a:schemeClr val="accent4"/>
+  <a:schemeClr val="accent5"/>
+  <a:schemeClr val="accent6"/>
+  <cs:variation/>
+  <cs:variation>
+    <a:lumMod val="60000"/>
+  </cs:variation>
+  <cs:variation>
+    <a:lumMod val="80000"/>
+    <a:lumOff val="20000"/>
+  </cs:variation>
+  <cs:variation>
+    <a:lumMod val="80000"/>
+  </cs:variation>
+  <cs:variation>
+    <a:lumMod val="60000"/>
+    <a:lumOff val="40000"/>
+  </cs:variation>
+  <cs:variation>
+    <a:lumMod val="50000"/>
+  </cs:variation>
+  <cs:variation>
+    <a:lumMod val="70000"/>
+    <a:lumOff val="30000"/>
+  </cs:variation>
+  <cs:variation>
+    <a:lumMod val="70000"/>
+  </cs:variation>
+  <cs:variation>
+    <a:lumMod val="50000"/>
+    <a:lumOff val="50000"/>
+  </cs:variation>
+</cs:colorStyle>
+</file>
+
+<file path=word/charts/colors7.xml><?xml version="1.0" encoding="utf-8"?>
+<cs:colorStyle xmlns:cs="http://schemas.microsoft.com/office/drawing/2012/chartStyle" xmlns:a="http://schemas.openxmlformats.org/drawingml/2006/main" meth="cycle" id="10">
+  <a:schemeClr val="accent1"/>
+  <a:schemeClr val="accent2"/>
+  <a:schemeClr val="accent3"/>
+  <a:schemeClr val="accent4"/>
+  <a:schemeClr val="accent5"/>
+  <a:schemeClr val="accent6"/>
+  <cs:variation/>
+  <cs:variation>
+    <a:lumMod val="60000"/>
+  </cs:variation>
+  <cs:variation>
+    <a:lumMod val="80000"/>
+    <a:lumOff val="20000"/>
+  </cs:variation>
+  <cs:variation>
+    <a:lumMod val="80000"/>
+  </cs:variation>
+  <cs:variation>
+    <a:lumMod val="60000"/>
+    <a:lumOff val="40000"/>
+  </cs:variation>
+  <cs:variation>
+    <a:lumMod val="50000"/>
+  </cs:variation>
+  <cs:variation>
+    <a:lumMod val="70000"/>
+    <a:lumOff val="30000"/>
+  </cs:variation>
+  <cs:variation>
+    <a:lumMod val="70000"/>
+  </cs:variation>
+  <cs:variation>
+    <a:lumMod val="50000"/>
+    <a:lumOff val="50000"/>
+  </cs:variation>
+</cs:colorStyle>
+</file>
+
+<file path=word/charts/colors8.xml><?xml version="1.0" encoding="utf-8"?>
+<cs:colorStyle xmlns:cs="http://schemas.microsoft.com/office/drawing/2012/chartStyle" xmlns:a="http://schemas.openxmlformats.org/drawingml/2006/main" meth="cycle" id="10">
+  <a:schemeClr val="accent1"/>
+  <a:schemeClr val="accent2"/>
+  <a:schemeClr val="accent3"/>
+  <a:schemeClr val="accent4"/>
+  <a:schemeClr val="accent5"/>
+  <a:schemeClr val="accent6"/>
+  <cs:variation/>
+  <cs:variation>
+    <a:lumMod val="60000"/>
+  </cs:variation>
+  <cs:variation>
+    <a:lumMod val="80000"/>
+    <a:lumOff val="20000"/>
+  </cs:variation>
+  <cs:variation>
+    <a:lumMod val="80000"/>
+  </cs:variation>
+  <cs:variation>
+    <a:lumMod val="60000"/>
+    <a:lumOff val="40000"/>
+  </cs:variation>
+  <cs:variation>
+    <a:lumMod val="50000"/>
+  </cs:variation>
+  <cs:variation>
+    <a:lumMod val="70000"/>
+    <a:lumOff val="30000"/>
+  </cs:variation>
+  <cs:variation>
+    <a:lumMod val="70000"/>
+  </cs:variation>
+  <cs:variation>
+    <a:lumMod val="50000"/>
+    <a:lumOff val="50000"/>
+  </cs:variation>
+</cs:colorStyle>
+</file>
+
 <file path=word/charts/style1.xml><?xml version="1.0" encoding="utf-8"?>
 <cs:chartStyle xmlns:cs="http://schemas.microsoft.com/office/drawing/2012/chartStyle" xmlns:a="http://schemas.openxmlformats.org/drawingml/2006/main" id="227">
   <cs:axisTitle>
@@ -9385,6 +11831,1554 @@
 </file>
 
 <file path=word/charts/style5.xml><?xml version="1.0" encoding="utf-8"?>
+<cs:chartStyle xmlns:cs="http://schemas.microsoft.com/office/drawing/2012/chartStyle" xmlns:a="http://schemas.openxmlformats.org/drawingml/2006/main" id="227">
+  <cs:axisTitle>
+    <cs:lnRef idx="0"/>
+    <cs:fillRef idx="0"/>
+    <cs:effectRef idx="0"/>
+    <cs:fontRef idx="minor">
+      <a:schemeClr val="tx1">
+        <a:lumMod val="65000"/>
+        <a:lumOff val="35000"/>
+      </a:schemeClr>
+    </cs:fontRef>
+    <cs:defRPr sz="1000" kern="1200"/>
+  </cs:axisTitle>
+  <cs:categoryAxis>
+    <cs:lnRef idx="0"/>
+    <cs:fillRef idx="0"/>
+    <cs:effectRef idx="0"/>
+    <cs:fontRef idx="minor">
+      <a:schemeClr val="tx1">
+        <a:lumMod val="65000"/>
+        <a:lumOff val="35000"/>
+      </a:schemeClr>
+    </cs:fontRef>
+    <cs:spPr>
+      <a:ln w="9525" cap="flat" cmpd="sng" algn="ctr">
+        <a:solidFill>
+          <a:schemeClr val="tx1">
+            <a:lumMod val="15000"/>
+            <a:lumOff val="85000"/>
+          </a:schemeClr>
+        </a:solidFill>
+        <a:round/>
+      </a:ln>
+    </cs:spPr>
+    <cs:defRPr sz="900" kern="1200"/>
+  </cs:categoryAxis>
+  <cs:chartArea mods="allowNoFillOverride allowNoLineOverride">
+    <cs:lnRef idx="0"/>
+    <cs:fillRef idx="0"/>
+    <cs:effectRef idx="0"/>
+    <cs:fontRef idx="minor">
+      <a:schemeClr val="tx1"/>
+    </cs:fontRef>
+    <cs:spPr>
+      <a:solidFill>
+        <a:schemeClr val="bg1"/>
+      </a:solidFill>
+      <a:ln w="9525" cap="flat" cmpd="sng" algn="ctr">
+        <a:solidFill>
+          <a:schemeClr val="tx1">
+            <a:lumMod val="15000"/>
+            <a:lumOff val="85000"/>
+          </a:schemeClr>
+        </a:solidFill>
+        <a:round/>
+      </a:ln>
+    </cs:spPr>
+    <cs:defRPr sz="1000" kern="1200"/>
+  </cs:chartArea>
+  <cs:dataLabel>
+    <cs:lnRef idx="0"/>
+    <cs:fillRef idx="0"/>
+    <cs:effectRef idx="0"/>
+    <cs:fontRef idx="minor">
+      <a:schemeClr val="tx1">
+        <a:lumMod val="75000"/>
+        <a:lumOff val="25000"/>
+      </a:schemeClr>
+    </cs:fontRef>
+    <cs:defRPr sz="900" kern="1200"/>
+  </cs:dataLabel>
+  <cs:dataLabelCallout>
+    <cs:lnRef idx="0"/>
+    <cs:fillRef idx="0"/>
+    <cs:effectRef idx="0"/>
+    <cs:fontRef idx="minor">
+      <a:schemeClr val="dk1">
+        <a:lumMod val="65000"/>
+        <a:lumOff val="35000"/>
+      </a:schemeClr>
+    </cs:fontRef>
+    <cs:spPr>
+      <a:solidFill>
+        <a:schemeClr val="lt1"/>
+      </a:solidFill>
+      <a:ln>
+        <a:solidFill>
+          <a:schemeClr val="dk1">
+            <a:lumMod val="25000"/>
+            <a:lumOff val="75000"/>
+          </a:schemeClr>
+        </a:solidFill>
+      </a:ln>
+    </cs:spPr>
+    <cs:defRPr sz="900" kern="1200"/>
+    <cs:bodyPr rot="0" spcFirstLastPara="1" vertOverflow="clip" horzOverflow="clip" vert="horz" wrap="square" lIns="36576" tIns="18288" rIns="36576" bIns="18288" anchor="ctr" anchorCtr="1">
+      <a:spAutoFit/>
+    </cs:bodyPr>
+  </cs:dataLabelCallout>
+  <cs:dataPoint>
+    <cs:lnRef idx="0"/>
+    <cs:fillRef idx="1">
+      <cs:styleClr val="auto"/>
+    </cs:fillRef>
+    <cs:effectRef idx="0"/>
+    <cs:fontRef idx="minor">
+      <a:schemeClr val="tx1"/>
+    </cs:fontRef>
+    <cs:spPr>
+      <a:solidFill>
+        <a:schemeClr val="phClr"/>
+      </a:solidFill>
+    </cs:spPr>
+  </cs:dataPoint>
+  <cs:dataPoint3D>
+    <cs:lnRef idx="0"/>
+    <cs:fillRef idx="1">
+      <cs:styleClr val="auto"/>
+    </cs:fillRef>
+    <cs:effectRef idx="0"/>
+    <cs:fontRef idx="minor">
+      <a:schemeClr val="tx1"/>
+    </cs:fontRef>
+    <cs:spPr>
+      <a:solidFill>
+        <a:schemeClr val="phClr"/>
+      </a:solidFill>
+    </cs:spPr>
+  </cs:dataPoint3D>
+  <cs:dataPointLine>
+    <cs:lnRef idx="0">
+      <cs:styleClr val="auto"/>
+    </cs:lnRef>
+    <cs:fillRef idx="1"/>
+    <cs:effectRef idx="0"/>
+    <cs:fontRef idx="minor">
+      <a:schemeClr val="tx1"/>
+    </cs:fontRef>
+    <cs:spPr>
+      <a:ln w="28575" cap="rnd">
+        <a:solidFill>
+          <a:schemeClr val="phClr"/>
+        </a:solidFill>
+        <a:round/>
+      </a:ln>
+    </cs:spPr>
+  </cs:dataPointLine>
+  <cs:dataPointMarker>
+    <cs:lnRef idx="0">
+      <cs:styleClr val="auto"/>
+    </cs:lnRef>
+    <cs:fillRef idx="1">
+      <cs:styleClr val="auto"/>
+    </cs:fillRef>
+    <cs:effectRef idx="0"/>
+    <cs:fontRef idx="minor">
+      <a:schemeClr val="tx1"/>
+    </cs:fontRef>
+    <cs:spPr>
+      <a:solidFill>
+        <a:schemeClr val="phClr"/>
+      </a:solidFill>
+      <a:ln w="9525">
+        <a:solidFill>
+          <a:schemeClr val="phClr"/>
+        </a:solidFill>
+      </a:ln>
+    </cs:spPr>
+  </cs:dataPointMarker>
+  <cs:dataPointMarkerLayout symbol="circle" size="5"/>
+  <cs:dataPointWireframe>
+    <cs:lnRef idx="0">
+      <cs:styleClr val="auto"/>
+    </cs:lnRef>
+    <cs:fillRef idx="1"/>
+    <cs:effectRef idx="0"/>
+    <cs:fontRef idx="minor">
+      <a:schemeClr val="tx1"/>
+    </cs:fontRef>
+    <cs:spPr>
+      <a:ln w="9525" cap="rnd">
+        <a:solidFill>
+          <a:schemeClr val="phClr"/>
+        </a:solidFill>
+        <a:round/>
+      </a:ln>
+    </cs:spPr>
+  </cs:dataPointWireframe>
+  <cs:dataTable>
+    <cs:lnRef idx="0"/>
+    <cs:fillRef idx="0"/>
+    <cs:effectRef idx="0"/>
+    <cs:fontRef idx="minor">
+      <a:schemeClr val="tx1">
+        <a:lumMod val="65000"/>
+        <a:lumOff val="35000"/>
+      </a:schemeClr>
+    </cs:fontRef>
+    <cs:spPr>
+      <a:noFill/>
+      <a:ln w="9525" cap="flat" cmpd="sng" algn="ctr">
+        <a:solidFill>
+          <a:schemeClr val="tx1">
+            <a:lumMod val="15000"/>
+            <a:lumOff val="85000"/>
+          </a:schemeClr>
+        </a:solidFill>
+        <a:round/>
+      </a:ln>
+    </cs:spPr>
+    <cs:defRPr sz="900" kern="1200"/>
+  </cs:dataTable>
+  <cs:downBar>
+    <cs:lnRef idx="0"/>
+    <cs:fillRef idx="0"/>
+    <cs:effectRef idx="0"/>
+    <cs:fontRef idx="minor">
+      <a:schemeClr val="dk1"/>
+    </cs:fontRef>
+    <cs:spPr>
+      <a:solidFill>
+        <a:schemeClr val="dk1">
+          <a:lumMod val="65000"/>
+          <a:lumOff val="35000"/>
+        </a:schemeClr>
+      </a:solidFill>
+      <a:ln w="9525">
+        <a:solidFill>
+          <a:schemeClr val="tx1">
+            <a:lumMod val="65000"/>
+            <a:lumOff val="35000"/>
+          </a:schemeClr>
+        </a:solidFill>
+      </a:ln>
+    </cs:spPr>
+  </cs:downBar>
+  <cs:dropLine>
+    <cs:lnRef idx="0"/>
+    <cs:fillRef idx="0"/>
+    <cs:effectRef idx="0"/>
+    <cs:fontRef idx="minor">
+      <a:schemeClr val="tx1"/>
+    </cs:fontRef>
+    <cs:spPr>
+      <a:ln w="9525" cap="flat" cmpd="sng" algn="ctr">
+        <a:solidFill>
+          <a:schemeClr val="tx1">
+            <a:lumMod val="35000"/>
+            <a:lumOff val="65000"/>
+          </a:schemeClr>
+        </a:solidFill>
+        <a:round/>
+      </a:ln>
+    </cs:spPr>
+  </cs:dropLine>
+  <cs:errorBar>
+    <cs:lnRef idx="0"/>
+    <cs:fillRef idx="0"/>
+    <cs:effectRef idx="0"/>
+    <cs:fontRef idx="minor">
+      <a:schemeClr val="tx1"/>
+    </cs:fontRef>
+    <cs:spPr>
+      <a:ln w="9525" cap="flat" cmpd="sng" algn="ctr">
+        <a:solidFill>
+          <a:schemeClr val="tx1">
+            <a:lumMod val="65000"/>
+            <a:lumOff val="35000"/>
+          </a:schemeClr>
+        </a:solidFill>
+        <a:round/>
+      </a:ln>
+    </cs:spPr>
+  </cs:errorBar>
+  <cs:floor>
+    <cs:lnRef idx="0"/>
+    <cs:fillRef idx="0"/>
+    <cs:effectRef idx="0"/>
+    <cs:fontRef idx="minor">
+      <a:schemeClr val="tx1"/>
+    </cs:fontRef>
+    <cs:spPr>
+      <a:noFill/>
+      <a:ln>
+        <a:noFill/>
+      </a:ln>
+    </cs:spPr>
+  </cs:floor>
+  <cs:gridlineMajor>
+    <cs:lnRef idx="0"/>
+    <cs:fillRef idx="0"/>
+    <cs:effectRef idx="0"/>
+    <cs:fontRef idx="minor">
+      <a:schemeClr val="tx1"/>
+    </cs:fontRef>
+    <cs:spPr>
+      <a:ln w="9525" cap="flat" cmpd="sng" algn="ctr">
+        <a:solidFill>
+          <a:schemeClr val="tx1">
+            <a:lumMod val="15000"/>
+            <a:lumOff val="85000"/>
+          </a:schemeClr>
+        </a:solidFill>
+        <a:round/>
+      </a:ln>
+    </cs:spPr>
+  </cs:gridlineMajor>
+  <cs:gridlineMinor>
+    <cs:lnRef idx="0"/>
+    <cs:fillRef idx="0"/>
+    <cs:effectRef idx="0"/>
+    <cs:fontRef idx="minor">
+      <a:schemeClr val="tx1"/>
+    </cs:fontRef>
+    <cs:spPr>
+      <a:ln w="9525" cap="flat" cmpd="sng" algn="ctr">
+        <a:solidFill>
+          <a:schemeClr val="tx1">
+            <a:lumMod val="5000"/>
+            <a:lumOff val="95000"/>
+          </a:schemeClr>
+        </a:solidFill>
+        <a:round/>
+      </a:ln>
+    </cs:spPr>
+  </cs:gridlineMinor>
+  <cs:hiLoLine>
+    <cs:lnRef idx="0"/>
+    <cs:fillRef idx="0"/>
+    <cs:effectRef idx="0"/>
+    <cs:fontRef idx="minor">
+      <a:schemeClr val="tx1"/>
+    </cs:fontRef>
+    <cs:spPr>
+      <a:ln w="9525" cap="flat" cmpd="sng" algn="ctr">
+        <a:solidFill>
+          <a:schemeClr val="tx1">
+            <a:lumMod val="75000"/>
+            <a:lumOff val="25000"/>
+          </a:schemeClr>
+        </a:solidFill>
+        <a:round/>
+      </a:ln>
+    </cs:spPr>
+  </cs:hiLoLine>
+  <cs:leaderLine>
+    <cs:lnRef idx="0"/>
+    <cs:fillRef idx="0"/>
+    <cs:effectRef idx="0"/>
+    <cs:fontRef idx="minor">
+      <a:schemeClr val="tx1"/>
+    </cs:fontRef>
+    <cs:spPr>
+      <a:ln w="9525" cap="flat" cmpd="sng" algn="ctr">
+        <a:solidFill>
+          <a:schemeClr val="tx1">
+            <a:lumMod val="35000"/>
+            <a:lumOff val="65000"/>
+          </a:schemeClr>
+        </a:solidFill>
+        <a:round/>
+      </a:ln>
+    </cs:spPr>
+  </cs:leaderLine>
+  <cs:legend>
+    <cs:lnRef idx="0"/>
+    <cs:fillRef idx="0"/>
+    <cs:effectRef idx="0"/>
+    <cs:fontRef idx="minor">
+      <a:schemeClr val="tx1">
+        <a:lumMod val="65000"/>
+        <a:lumOff val="35000"/>
+      </a:schemeClr>
+    </cs:fontRef>
+    <cs:defRPr sz="900" kern="1200"/>
+  </cs:legend>
+  <cs:plotArea mods="allowNoFillOverride allowNoLineOverride">
+    <cs:lnRef idx="0"/>
+    <cs:fillRef idx="0"/>
+    <cs:effectRef idx="0"/>
+    <cs:fontRef idx="minor">
+      <a:schemeClr val="tx1"/>
+    </cs:fontRef>
+  </cs:plotArea>
+  <cs:plotArea3D mods="allowNoFillOverride allowNoLineOverride">
+    <cs:lnRef idx="0"/>
+    <cs:fillRef idx="0"/>
+    <cs:effectRef idx="0"/>
+    <cs:fontRef idx="minor">
+      <a:schemeClr val="tx1"/>
+    </cs:fontRef>
+  </cs:plotArea3D>
+  <cs:seriesAxis>
+    <cs:lnRef idx="0"/>
+    <cs:fillRef idx="0"/>
+    <cs:effectRef idx="0"/>
+    <cs:fontRef idx="minor">
+      <a:schemeClr val="tx1">
+        <a:lumMod val="65000"/>
+        <a:lumOff val="35000"/>
+      </a:schemeClr>
+    </cs:fontRef>
+    <cs:defRPr sz="900" kern="1200"/>
+  </cs:seriesAxis>
+  <cs:seriesLine>
+    <cs:lnRef idx="0"/>
+    <cs:fillRef idx="0"/>
+    <cs:effectRef idx="0"/>
+    <cs:fontRef idx="minor">
+      <a:schemeClr val="tx1"/>
+    </cs:fontRef>
+    <cs:spPr>
+      <a:ln w="9525" cap="flat" cmpd="sng" algn="ctr">
+        <a:solidFill>
+          <a:schemeClr val="tx1">
+            <a:lumMod val="35000"/>
+            <a:lumOff val="65000"/>
+          </a:schemeClr>
+        </a:solidFill>
+        <a:round/>
+      </a:ln>
+    </cs:spPr>
+  </cs:seriesLine>
+  <cs:title>
+    <cs:lnRef idx="0"/>
+    <cs:fillRef idx="0"/>
+    <cs:effectRef idx="0"/>
+    <cs:fontRef idx="minor">
+      <a:schemeClr val="tx1">
+        <a:lumMod val="65000"/>
+        <a:lumOff val="35000"/>
+      </a:schemeClr>
+    </cs:fontRef>
+    <cs:defRPr sz="1400" b="0" kern="1200" spc="0" baseline="0"/>
+  </cs:title>
+  <cs:trendline>
+    <cs:lnRef idx="0">
+      <cs:styleClr val="auto"/>
+    </cs:lnRef>
+    <cs:fillRef idx="0"/>
+    <cs:effectRef idx="0"/>
+    <cs:fontRef idx="minor">
+      <a:schemeClr val="tx1"/>
+    </cs:fontRef>
+    <cs:spPr>
+      <a:ln w="19050" cap="rnd">
+        <a:solidFill>
+          <a:schemeClr val="phClr"/>
+        </a:solidFill>
+        <a:prstDash val="sysDot"/>
+      </a:ln>
+    </cs:spPr>
+  </cs:trendline>
+  <cs:trendlineLabel>
+    <cs:lnRef idx="0"/>
+    <cs:fillRef idx="0"/>
+    <cs:effectRef idx="0"/>
+    <cs:fontRef idx="minor">
+      <a:schemeClr val="tx1">
+        <a:lumMod val="65000"/>
+        <a:lumOff val="35000"/>
+      </a:schemeClr>
+    </cs:fontRef>
+    <cs:defRPr sz="900" kern="1200"/>
+  </cs:trendlineLabel>
+  <cs:upBar>
+    <cs:lnRef idx="0"/>
+    <cs:fillRef idx="0"/>
+    <cs:effectRef idx="0"/>
+    <cs:fontRef idx="minor">
+      <a:schemeClr val="dk1"/>
+    </cs:fontRef>
+    <cs:spPr>
+      <a:solidFill>
+        <a:schemeClr val="lt1"/>
+      </a:solidFill>
+      <a:ln w="9525">
+        <a:solidFill>
+          <a:schemeClr val="tx1">
+            <a:lumMod val="15000"/>
+            <a:lumOff val="85000"/>
+          </a:schemeClr>
+        </a:solidFill>
+      </a:ln>
+    </cs:spPr>
+  </cs:upBar>
+  <cs:valueAxis>
+    <cs:lnRef idx="0"/>
+    <cs:fillRef idx="0"/>
+    <cs:effectRef idx="0"/>
+    <cs:fontRef idx="minor">
+      <a:schemeClr val="tx1">
+        <a:lumMod val="65000"/>
+        <a:lumOff val="35000"/>
+      </a:schemeClr>
+    </cs:fontRef>
+    <cs:defRPr sz="900" kern="1200"/>
+  </cs:valueAxis>
+  <cs:wall>
+    <cs:lnRef idx="0"/>
+    <cs:fillRef idx="0"/>
+    <cs:effectRef idx="0"/>
+    <cs:fontRef idx="minor">
+      <a:schemeClr val="tx1"/>
+    </cs:fontRef>
+    <cs:spPr>
+      <a:noFill/>
+      <a:ln>
+        <a:noFill/>
+      </a:ln>
+    </cs:spPr>
+  </cs:wall>
+</cs:chartStyle>
+</file>
+
+<file path=word/charts/style6.xml><?xml version="1.0" encoding="utf-8"?>
+<cs:chartStyle xmlns:cs="http://schemas.microsoft.com/office/drawing/2012/chartStyle" xmlns:a="http://schemas.openxmlformats.org/drawingml/2006/main" id="227">
+  <cs:axisTitle>
+    <cs:lnRef idx="0"/>
+    <cs:fillRef idx="0"/>
+    <cs:effectRef idx="0"/>
+    <cs:fontRef idx="minor">
+      <a:schemeClr val="tx1">
+        <a:lumMod val="65000"/>
+        <a:lumOff val="35000"/>
+      </a:schemeClr>
+    </cs:fontRef>
+    <cs:defRPr sz="1000" kern="1200"/>
+  </cs:axisTitle>
+  <cs:categoryAxis>
+    <cs:lnRef idx="0"/>
+    <cs:fillRef idx="0"/>
+    <cs:effectRef idx="0"/>
+    <cs:fontRef idx="minor">
+      <a:schemeClr val="tx1">
+        <a:lumMod val="65000"/>
+        <a:lumOff val="35000"/>
+      </a:schemeClr>
+    </cs:fontRef>
+    <cs:spPr>
+      <a:ln w="9525" cap="flat" cmpd="sng" algn="ctr">
+        <a:solidFill>
+          <a:schemeClr val="tx1">
+            <a:lumMod val="15000"/>
+            <a:lumOff val="85000"/>
+          </a:schemeClr>
+        </a:solidFill>
+        <a:round/>
+      </a:ln>
+    </cs:spPr>
+    <cs:defRPr sz="900" kern="1200"/>
+  </cs:categoryAxis>
+  <cs:chartArea mods="allowNoFillOverride allowNoLineOverride">
+    <cs:lnRef idx="0"/>
+    <cs:fillRef idx="0"/>
+    <cs:effectRef idx="0"/>
+    <cs:fontRef idx="minor">
+      <a:schemeClr val="tx1"/>
+    </cs:fontRef>
+    <cs:spPr>
+      <a:solidFill>
+        <a:schemeClr val="bg1"/>
+      </a:solidFill>
+      <a:ln w="9525" cap="flat" cmpd="sng" algn="ctr">
+        <a:solidFill>
+          <a:schemeClr val="tx1">
+            <a:lumMod val="15000"/>
+            <a:lumOff val="85000"/>
+          </a:schemeClr>
+        </a:solidFill>
+        <a:round/>
+      </a:ln>
+    </cs:spPr>
+    <cs:defRPr sz="1000" kern="1200"/>
+  </cs:chartArea>
+  <cs:dataLabel>
+    <cs:lnRef idx="0"/>
+    <cs:fillRef idx="0"/>
+    <cs:effectRef idx="0"/>
+    <cs:fontRef idx="minor">
+      <a:schemeClr val="tx1">
+        <a:lumMod val="75000"/>
+        <a:lumOff val="25000"/>
+      </a:schemeClr>
+    </cs:fontRef>
+    <cs:defRPr sz="900" kern="1200"/>
+  </cs:dataLabel>
+  <cs:dataLabelCallout>
+    <cs:lnRef idx="0"/>
+    <cs:fillRef idx="0"/>
+    <cs:effectRef idx="0"/>
+    <cs:fontRef idx="minor">
+      <a:schemeClr val="dk1">
+        <a:lumMod val="65000"/>
+        <a:lumOff val="35000"/>
+      </a:schemeClr>
+    </cs:fontRef>
+    <cs:spPr>
+      <a:solidFill>
+        <a:schemeClr val="lt1"/>
+      </a:solidFill>
+      <a:ln>
+        <a:solidFill>
+          <a:schemeClr val="dk1">
+            <a:lumMod val="25000"/>
+            <a:lumOff val="75000"/>
+          </a:schemeClr>
+        </a:solidFill>
+      </a:ln>
+    </cs:spPr>
+    <cs:defRPr sz="900" kern="1200"/>
+    <cs:bodyPr rot="0" spcFirstLastPara="1" vertOverflow="clip" horzOverflow="clip" vert="horz" wrap="square" lIns="36576" tIns="18288" rIns="36576" bIns="18288" anchor="ctr" anchorCtr="1">
+      <a:spAutoFit/>
+    </cs:bodyPr>
+  </cs:dataLabelCallout>
+  <cs:dataPoint>
+    <cs:lnRef idx="0"/>
+    <cs:fillRef idx="1">
+      <cs:styleClr val="auto"/>
+    </cs:fillRef>
+    <cs:effectRef idx="0"/>
+    <cs:fontRef idx="minor">
+      <a:schemeClr val="tx1"/>
+    </cs:fontRef>
+    <cs:spPr>
+      <a:solidFill>
+        <a:schemeClr val="phClr"/>
+      </a:solidFill>
+    </cs:spPr>
+  </cs:dataPoint>
+  <cs:dataPoint3D>
+    <cs:lnRef idx="0"/>
+    <cs:fillRef idx="1">
+      <cs:styleClr val="auto"/>
+    </cs:fillRef>
+    <cs:effectRef idx="0"/>
+    <cs:fontRef idx="minor">
+      <a:schemeClr val="tx1"/>
+    </cs:fontRef>
+    <cs:spPr>
+      <a:solidFill>
+        <a:schemeClr val="phClr"/>
+      </a:solidFill>
+    </cs:spPr>
+  </cs:dataPoint3D>
+  <cs:dataPointLine>
+    <cs:lnRef idx="0">
+      <cs:styleClr val="auto"/>
+    </cs:lnRef>
+    <cs:fillRef idx="1"/>
+    <cs:effectRef idx="0"/>
+    <cs:fontRef idx="minor">
+      <a:schemeClr val="tx1"/>
+    </cs:fontRef>
+    <cs:spPr>
+      <a:ln w="28575" cap="rnd">
+        <a:solidFill>
+          <a:schemeClr val="phClr"/>
+        </a:solidFill>
+        <a:round/>
+      </a:ln>
+    </cs:spPr>
+  </cs:dataPointLine>
+  <cs:dataPointMarker>
+    <cs:lnRef idx="0">
+      <cs:styleClr val="auto"/>
+    </cs:lnRef>
+    <cs:fillRef idx="1">
+      <cs:styleClr val="auto"/>
+    </cs:fillRef>
+    <cs:effectRef idx="0"/>
+    <cs:fontRef idx="minor">
+      <a:schemeClr val="tx1"/>
+    </cs:fontRef>
+    <cs:spPr>
+      <a:solidFill>
+        <a:schemeClr val="phClr"/>
+      </a:solidFill>
+      <a:ln w="9525">
+        <a:solidFill>
+          <a:schemeClr val="phClr"/>
+        </a:solidFill>
+      </a:ln>
+    </cs:spPr>
+  </cs:dataPointMarker>
+  <cs:dataPointMarkerLayout symbol="circle" size="5"/>
+  <cs:dataPointWireframe>
+    <cs:lnRef idx="0">
+      <cs:styleClr val="auto"/>
+    </cs:lnRef>
+    <cs:fillRef idx="1"/>
+    <cs:effectRef idx="0"/>
+    <cs:fontRef idx="minor">
+      <a:schemeClr val="tx1"/>
+    </cs:fontRef>
+    <cs:spPr>
+      <a:ln w="9525" cap="rnd">
+        <a:solidFill>
+          <a:schemeClr val="phClr"/>
+        </a:solidFill>
+        <a:round/>
+      </a:ln>
+    </cs:spPr>
+  </cs:dataPointWireframe>
+  <cs:dataTable>
+    <cs:lnRef idx="0"/>
+    <cs:fillRef idx="0"/>
+    <cs:effectRef idx="0"/>
+    <cs:fontRef idx="minor">
+      <a:schemeClr val="tx1">
+        <a:lumMod val="65000"/>
+        <a:lumOff val="35000"/>
+      </a:schemeClr>
+    </cs:fontRef>
+    <cs:spPr>
+      <a:noFill/>
+      <a:ln w="9525" cap="flat" cmpd="sng" algn="ctr">
+        <a:solidFill>
+          <a:schemeClr val="tx1">
+            <a:lumMod val="15000"/>
+            <a:lumOff val="85000"/>
+          </a:schemeClr>
+        </a:solidFill>
+        <a:round/>
+      </a:ln>
+    </cs:spPr>
+    <cs:defRPr sz="900" kern="1200"/>
+  </cs:dataTable>
+  <cs:downBar>
+    <cs:lnRef idx="0"/>
+    <cs:fillRef idx="0"/>
+    <cs:effectRef idx="0"/>
+    <cs:fontRef idx="minor">
+      <a:schemeClr val="dk1"/>
+    </cs:fontRef>
+    <cs:spPr>
+      <a:solidFill>
+        <a:schemeClr val="dk1">
+          <a:lumMod val="65000"/>
+          <a:lumOff val="35000"/>
+        </a:schemeClr>
+      </a:solidFill>
+      <a:ln w="9525">
+        <a:solidFill>
+          <a:schemeClr val="tx1">
+            <a:lumMod val="65000"/>
+            <a:lumOff val="35000"/>
+          </a:schemeClr>
+        </a:solidFill>
+      </a:ln>
+    </cs:spPr>
+  </cs:downBar>
+  <cs:dropLine>
+    <cs:lnRef idx="0"/>
+    <cs:fillRef idx="0"/>
+    <cs:effectRef idx="0"/>
+    <cs:fontRef idx="minor">
+      <a:schemeClr val="tx1"/>
+    </cs:fontRef>
+    <cs:spPr>
+      <a:ln w="9525" cap="flat" cmpd="sng" algn="ctr">
+        <a:solidFill>
+          <a:schemeClr val="tx1">
+            <a:lumMod val="35000"/>
+            <a:lumOff val="65000"/>
+          </a:schemeClr>
+        </a:solidFill>
+        <a:round/>
+      </a:ln>
+    </cs:spPr>
+  </cs:dropLine>
+  <cs:errorBar>
+    <cs:lnRef idx="0"/>
+    <cs:fillRef idx="0"/>
+    <cs:effectRef idx="0"/>
+    <cs:fontRef idx="minor">
+      <a:schemeClr val="tx1"/>
+    </cs:fontRef>
+    <cs:spPr>
+      <a:ln w="9525" cap="flat" cmpd="sng" algn="ctr">
+        <a:solidFill>
+          <a:schemeClr val="tx1">
+            <a:lumMod val="65000"/>
+            <a:lumOff val="35000"/>
+          </a:schemeClr>
+        </a:solidFill>
+        <a:round/>
+      </a:ln>
+    </cs:spPr>
+  </cs:errorBar>
+  <cs:floor>
+    <cs:lnRef idx="0"/>
+    <cs:fillRef idx="0"/>
+    <cs:effectRef idx="0"/>
+    <cs:fontRef idx="minor">
+      <a:schemeClr val="tx1"/>
+    </cs:fontRef>
+    <cs:spPr>
+      <a:noFill/>
+      <a:ln>
+        <a:noFill/>
+      </a:ln>
+    </cs:spPr>
+  </cs:floor>
+  <cs:gridlineMajor>
+    <cs:lnRef idx="0"/>
+    <cs:fillRef idx="0"/>
+    <cs:effectRef idx="0"/>
+    <cs:fontRef idx="minor">
+      <a:schemeClr val="tx1"/>
+    </cs:fontRef>
+    <cs:spPr>
+      <a:ln w="9525" cap="flat" cmpd="sng" algn="ctr">
+        <a:solidFill>
+          <a:schemeClr val="tx1">
+            <a:lumMod val="15000"/>
+            <a:lumOff val="85000"/>
+          </a:schemeClr>
+        </a:solidFill>
+        <a:round/>
+      </a:ln>
+    </cs:spPr>
+  </cs:gridlineMajor>
+  <cs:gridlineMinor>
+    <cs:lnRef idx="0"/>
+    <cs:fillRef idx="0"/>
+    <cs:effectRef idx="0"/>
+    <cs:fontRef idx="minor">
+      <a:schemeClr val="tx1"/>
+    </cs:fontRef>
+    <cs:spPr>
+      <a:ln w="9525" cap="flat" cmpd="sng" algn="ctr">
+        <a:solidFill>
+          <a:schemeClr val="tx1">
+            <a:lumMod val="5000"/>
+            <a:lumOff val="95000"/>
+          </a:schemeClr>
+        </a:solidFill>
+        <a:round/>
+      </a:ln>
+    </cs:spPr>
+  </cs:gridlineMinor>
+  <cs:hiLoLine>
+    <cs:lnRef idx="0"/>
+    <cs:fillRef idx="0"/>
+    <cs:effectRef idx="0"/>
+    <cs:fontRef idx="minor">
+      <a:schemeClr val="tx1"/>
+    </cs:fontRef>
+    <cs:spPr>
+      <a:ln w="9525" cap="flat" cmpd="sng" algn="ctr">
+        <a:solidFill>
+          <a:schemeClr val="tx1">
+            <a:lumMod val="75000"/>
+            <a:lumOff val="25000"/>
+          </a:schemeClr>
+        </a:solidFill>
+        <a:round/>
+      </a:ln>
+    </cs:spPr>
+  </cs:hiLoLine>
+  <cs:leaderLine>
+    <cs:lnRef idx="0"/>
+    <cs:fillRef idx="0"/>
+    <cs:effectRef idx="0"/>
+    <cs:fontRef idx="minor">
+      <a:schemeClr val="tx1"/>
+    </cs:fontRef>
+    <cs:spPr>
+      <a:ln w="9525" cap="flat" cmpd="sng" algn="ctr">
+        <a:solidFill>
+          <a:schemeClr val="tx1">
+            <a:lumMod val="35000"/>
+            <a:lumOff val="65000"/>
+          </a:schemeClr>
+        </a:solidFill>
+        <a:round/>
+      </a:ln>
+    </cs:spPr>
+  </cs:leaderLine>
+  <cs:legend>
+    <cs:lnRef idx="0"/>
+    <cs:fillRef idx="0"/>
+    <cs:effectRef idx="0"/>
+    <cs:fontRef idx="minor">
+      <a:schemeClr val="tx1">
+        <a:lumMod val="65000"/>
+        <a:lumOff val="35000"/>
+      </a:schemeClr>
+    </cs:fontRef>
+    <cs:defRPr sz="900" kern="1200"/>
+  </cs:legend>
+  <cs:plotArea mods="allowNoFillOverride allowNoLineOverride">
+    <cs:lnRef idx="0"/>
+    <cs:fillRef idx="0"/>
+    <cs:effectRef idx="0"/>
+    <cs:fontRef idx="minor">
+      <a:schemeClr val="tx1"/>
+    </cs:fontRef>
+  </cs:plotArea>
+  <cs:plotArea3D mods="allowNoFillOverride allowNoLineOverride">
+    <cs:lnRef idx="0"/>
+    <cs:fillRef idx="0"/>
+    <cs:effectRef idx="0"/>
+    <cs:fontRef idx="minor">
+      <a:schemeClr val="tx1"/>
+    </cs:fontRef>
+  </cs:plotArea3D>
+  <cs:seriesAxis>
+    <cs:lnRef idx="0"/>
+    <cs:fillRef idx="0"/>
+    <cs:effectRef idx="0"/>
+    <cs:fontRef idx="minor">
+      <a:schemeClr val="tx1">
+        <a:lumMod val="65000"/>
+        <a:lumOff val="35000"/>
+      </a:schemeClr>
+    </cs:fontRef>
+    <cs:defRPr sz="900" kern="1200"/>
+  </cs:seriesAxis>
+  <cs:seriesLine>
+    <cs:lnRef idx="0"/>
+    <cs:fillRef idx="0"/>
+    <cs:effectRef idx="0"/>
+    <cs:fontRef idx="minor">
+      <a:schemeClr val="tx1"/>
+    </cs:fontRef>
+    <cs:spPr>
+      <a:ln w="9525" cap="flat" cmpd="sng" algn="ctr">
+        <a:solidFill>
+          <a:schemeClr val="tx1">
+            <a:lumMod val="35000"/>
+            <a:lumOff val="65000"/>
+          </a:schemeClr>
+        </a:solidFill>
+        <a:round/>
+      </a:ln>
+    </cs:spPr>
+  </cs:seriesLine>
+  <cs:title>
+    <cs:lnRef idx="0"/>
+    <cs:fillRef idx="0"/>
+    <cs:effectRef idx="0"/>
+    <cs:fontRef idx="minor">
+      <a:schemeClr val="tx1">
+        <a:lumMod val="65000"/>
+        <a:lumOff val="35000"/>
+      </a:schemeClr>
+    </cs:fontRef>
+    <cs:defRPr sz="1400" b="0" kern="1200" spc="0" baseline="0"/>
+  </cs:title>
+  <cs:trendline>
+    <cs:lnRef idx="0">
+      <cs:styleClr val="auto"/>
+    </cs:lnRef>
+    <cs:fillRef idx="0"/>
+    <cs:effectRef idx="0"/>
+    <cs:fontRef idx="minor">
+      <a:schemeClr val="tx1"/>
+    </cs:fontRef>
+    <cs:spPr>
+      <a:ln w="19050" cap="rnd">
+        <a:solidFill>
+          <a:schemeClr val="phClr"/>
+        </a:solidFill>
+        <a:prstDash val="sysDot"/>
+      </a:ln>
+    </cs:spPr>
+  </cs:trendline>
+  <cs:trendlineLabel>
+    <cs:lnRef idx="0"/>
+    <cs:fillRef idx="0"/>
+    <cs:effectRef idx="0"/>
+    <cs:fontRef idx="minor">
+      <a:schemeClr val="tx1">
+        <a:lumMod val="65000"/>
+        <a:lumOff val="35000"/>
+      </a:schemeClr>
+    </cs:fontRef>
+    <cs:defRPr sz="900" kern="1200"/>
+  </cs:trendlineLabel>
+  <cs:upBar>
+    <cs:lnRef idx="0"/>
+    <cs:fillRef idx="0"/>
+    <cs:effectRef idx="0"/>
+    <cs:fontRef idx="minor">
+      <a:schemeClr val="dk1"/>
+    </cs:fontRef>
+    <cs:spPr>
+      <a:solidFill>
+        <a:schemeClr val="lt1"/>
+      </a:solidFill>
+      <a:ln w="9525">
+        <a:solidFill>
+          <a:schemeClr val="tx1">
+            <a:lumMod val="15000"/>
+            <a:lumOff val="85000"/>
+          </a:schemeClr>
+        </a:solidFill>
+      </a:ln>
+    </cs:spPr>
+  </cs:upBar>
+  <cs:valueAxis>
+    <cs:lnRef idx="0"/>
+    <cs:fillRef idx="0"/>
+    <cs:effectRef idx="0"/>
+    <cs:fontRef idx="minor">
+      <a:schemeClr val="tx1">
+        <a:lumMod val="65000"/>
+        <a:lumOff val="35000"/>
+      </a:schemeClr>
+    </cs:fontRef>
+    <cs:defRPr sz="900" kern="1200"/>
+  </cs:valueAxis>
+  <cs:wall>
+    <cs:lnRef idx="0"/>
+    <cs:fillRef idx="0"/>
+    <cs:effectRef idx="0"/>
+    <cs:fontRef idx="minor">
+      <a:schemeClr val="tx1"/>
+    </cs:fontRef>
+    <cs:spPr>
+      <a:noFill/>
+      <a:ln>
+        <a:noFill/>
+      </a:ln>
+    </cs:spPr>
+  </cs:wall>
+</cs:chartStyle>
+</file>
+
+<file path=word/charts/style7.xml><?xml version="1.0" encoding="utf-8"?>
+<cs:chartStyle xmlns:cs="http://schemas.microsoft.com/office/drawing/2012/chartStyle" xmlns:a="http://schemas.openxmlformats.org/drawingml/2006/main" id="227">
+  <cs:axisTitle>
+    <cs:lnRef idx="0"/>
+    <cs:fillRef idx="0"/>
+    <cs:effectRef idx="0"/>
+    <cs:fontRef idx="minor">
+      <a:schemeClr val="tx1">
+        <a:lumMod val="65000"/>
+        <a:lumOff val="35000"/>
+      </a:schemeClr>
+    </cs:fontRef>
+    <cs:defRPr sz="1000" kern="1200"/>
+  </cs:axisTitle>
+  <cs:categoryAxis>
+    <cs:lnRef idx="0"/>
+    <cs:fillRef idx="0"/>
+    <cs:effectRef idx="0"/>
+    <cs:fontRef idx="minor">
+      <a:schemeClr val="tx1">
+        <a:lumMod val="65000"/>
+        <a:lumOff val="35000"/>
+      </a:schemeClr>
+    </cs:fontRef>
+    <cs:spPr>
+      <a:ln w="9525" cap="flat" cmpd="sng" algn="ctr">
+        <a:solidFill>
+          <a:schemeClr val="tx1">
+            <a:lumMod val="15000"/>
+            <a:lumOff val="85000"/>
+          </a:schemeClr>
+        </a:solidFill>
+        <a:round/>
+      </a:ln>
+    </cs:spPr>
+    <cs:defRPr sz="900" kern="1200"/>
+  </cs:categoryAxis>
+  <cs:chartArea mods="allowNoFillOverride allowNoLineOverride">
+    <cs:lnRef idx="0"/>
+    <cs:fillRef idx="0"/>
+    <cs:effectRef idx="0"/>
+    <cs:fontRef idx="minor">
+      <a:schemeClr val="tx1"/>
+    </cs:fontRef>
+    <cs:spPr>
+      <a:solidFill>
+        <a:schemeClr val="bg1"/>
+      </a:solidFill>
+      <a:ln w="9525" cap="flat" cmpd="sng" algn="ctr">
+        <a:solidFill>
+          <a:schemeClr val="tx1">
+            <a:lumMod val="15000"/>
+            <a:lumOff val="85000"/>
+          </a:schemeClr>
+        </a:solidFill>
+        <a:round/>
+      </a:ln>
+    </cs:spPr>
+    <cs:defRPr sz="1000" kern="1200"/>
+  </cs:chartArea>
+  <cs:dataLabel>
+    <cs:lnRef idx="0"/>
+    <cs:fillRef idx="0"/>
+    <cs:effectRef idx="0"/>
+    <cs:fontRef idx="minor">
+      <a:schemeClr val="tx1">
+        <a:lumMod val="75000"/>
+        <a:lumOff val="25000"/>
+      </a:schemeClr>
+    </cs:fontRef>
+    <cs:defRPr sz="900" kern="1200"/>
+  </cs:dataLabel>
+  <cs:dataLabelCallout>
+    <cs:lnRef idx="0"/>
+    <cs:fillRef idx="0"/>
+    <cs:effectRef idx="0"/>
+    <cs:fontRef idx="minor">
+      <a:schemeClr val="dk1">
+        <a:lumMod val="65000"/>
+        <a:lumOff val="35000"/>
+      </a:schemeClr>
+    </cs:fontRef>
+    <cs:spPr>
+      <a:solidFill>
+        <a:schemeClr val="lt1"/>
+      </a:solidFill>
+      <a:ln>
+        <a:solidFill>
+          <a:schemeClr val="dk1">
+            <a:lumMod val="25000"/>
+            <a:lumOff val="75000"/>
+          </a:schemeClr>
+        </a:solidFill>
+      </a:ln>
+    </cs:spPr>
+    <cs:defRPr sz="900" kern="1200"/>
+    <cs:bodyPr rot="0" spcFirstLastPara="1" vertOverflow="clip" horzOverflow="clip" vert="horz" wrap="square" lIns="36576" tIns="18288" rIns="36576" bIns="18288" anchor="ctr" anchorCtr="1">
+      <a:spAutoFit/>
+    </cs:bodyPr>
+  </cs:dataLabelCallout>
+  <cs:dataPoint>
+    <cs:lnRef idx="0"/>
+    <cs:fillRef idx="1">
+      <cs:styleClr val="auto"/>
+    </cs:fillRef>
+    <cs:effectRef idx="0"/>
+    <cs:fontRef idx="minor">
+      <a:schemeClr val="tx1"/>
+    </cs:fontRef>
+    <cs:spPr>
+      <a:solidFill>
+        <a:schemeClr val="phClr"/>
+      </a:solidFill>
+    </cs:spPr>
+  </cs:dataPoint>
+  <cs:dataPoint3D>
+    <cs:lnRef idx="0"/>
+    <cs:fillRef idx="1">
+      <cs:styleClr val="auto"/>
+    </cs:fillRef>
+    <cs:effectRef idx="0"/>
+    <cs:fontRef idx="minor">
+      <a:schemeClr val="tx1"/>
+    </cs:fontRef>
+    <cs:spPr>
+      <a:solidFill>
+        <a:schemeClr val="phClr"/>
+      </a:solidFill>
+    </cs:spPr>
+  </cs:dataPoint3D>
+  <cs:dataPointLine>
+    <cs:lnRef idx="0">
+      <cs:styleClr val="auto"/>
+    </cs:lnRef>
+    <cs:fillRef idx="1"/>
+    <cs:effectRef idx="0"/>
+    <cs:fontRef idx="minor">
+      <a:schemeClr val="tx1"/>
+    </cs:fontRef>
+    <cs:spPr>
+      <a:ln w="28575" cap="rnd">
+        <a:solidFill>
+          <a:schemeClr val="phClr"/>
+        </a:solidFill>
+        <a:round/>
+      </a:ln>
+    </cs:spPr>
+  </cs:dataPointLine>
+  <cs:dataPointMarker>
+    <cs:lnRef idx="0">
+      <cs:styleClr val="auto"/>
+    </cs:lnRef>
+    <cs:fillRef idx="1">
+      <cs:styleClr val="auto"/>
+    </cs:fillRef>
+    <cs:effectRef idx="0"/>
+    <cs:fontRef idx="minor">
+      <a:schemeClr val="tx1"/>
+    </cs:fontRef>
+    <cs:spPr>
+      <a:solidFill>
+        <a:schemeClr val="phClr"/>
+      </a:solidFill>
+      <a:ln w="9525">
+        <a:solidFill>
+          <a:schemeClr val="phClr"/>
+        </a:solidFill>
+      </a:ln>
+    </cs:spPr>
+  </cs:dataPointMarker>
+  <cs:dataPointMarkerLayout symbol="circle" size="5"/>
+  <cs:dataPointWireframe>
+    <cs:lnRef idx="0">
+      <cs:styleClr val="auto"/>
+    </cs:lnRef>
+    <cs:fillRef idx="1"/>
+    <cs:effectRef idx="0"/>
+    <cs:fontRef idx="minor">
+      <a:schemeClr val="tx1"/>
+    </cs:fontRef>
+    <cs:spPr>
+      <a:ln w="9525" cap="rnd">
+        <a:solidFill>
+          <a:schemeClr val="phClr"/>
+        </a:solidFill>
+        <a:round/>
+      </a:ln>
+    </cs:spPr>
+  </cs:dataPointWireframe>
+  <cs:dataTable>
+    <cs:lnRef idx="0"/>
+    <cs:fillRef idx="0"/>
+    <cs:effectRef idx="0"/>
+    <cs:fontRef idx="minor">
+      <a:schemeClr val="tx1">
+        <a:lumMod val="65000"/>
+        <a:lumOff val="35000"/>
+      </a:schemeClr>
+    </cs:fontRef>
+    <cs:spPr>
+      <a:noFill/>
+      <a:ln w="9525" cap="flat" cmpd="sng" algn="ctr">
+        <a:solidFill>
+          <a:schemeClr val="tx1">
+            <a:lumMod val="15000"/>
+            <a:lumOff val="85000"/>
+          </a:schemeClr>
+        </a:solidFill>
+        <a:round/>
+      </a:ln>
+    </cs:spPr>
+    <cs:defRPr sz="900" kern="1200"/>
+  </cs:dataTable>
+  <cs:downBar>
+    <cs:lnRef idx="0"/>
+    <cs:fillRef idx="0"/>
+    <cs:effectRef idx="0"/>
+    <cs:fontRef idx="minor">
+      <a:schemeClr val="dk1"/>
+    </cs:fontRef>
+    <cs:spPr>
+      <a:solidFill>
+        <a:schemeClr val="dk1">
+          <a:lumMod val="65000"/>
+          <a:lumOff val="35000"/>
+        </a:schemeClr>
+      </a:solidFill>
+      <a:ln w="9525">
+        <a:solidFill>
+          <a:schemeClr val="tx1">
+            <a:lumMod val="65000"/>
+            <a:lumOff val="35000"/>
+          </a:schemeClr>
+        </a:solidFill>
+      </a:ln>
+    </cs:spPr>
+  </cs:downBar>
+  <cs:dropLine>
+    <cs:lnRef idx="0"/>
+    <cs:fillRef idx="0"/>
+    <cs:effectRef idx="0"/>
+    <cs:fontRef idx="minor">
+      <a:schemeClr val="tx1"/>
+    </cs:fontRef>
+    <cs:spPr>
+      <a:ln w="9525" cap="flat" cmpd="sng" algn="ctr">
+        <a:solidFill>
+          <a:schemeClr val="tx1">
+            <a:lumMod val="35000"/>
+            <a:lumOff val="65000"/>
+          </a:schemeClr>
+        </a:solidFill>
+        <a:round/>
+      </a:ln>
+    </cs:spPr>
+  </cs:dropLine>
+  <cs:errorBar>
+    <cs:lnRef idx="0"/>
+    <cs:fillRef idx="0"/>
+    <cs:effectRef idx="0"/>
+    <cs:fontRef idx="minor">
+      <a:schemeClr val="tx1"/>
+    </cs:fontRef>
+    <cs:spPr>
+      <a:ln w="9525" cap="flat" cmpd="sng" algn="ctr">
+        <a:solidFill>
+          <a:schemeClr val="tx1">
+            <a:lumMod val="65000"/>
+            <a:lumOff val="35000"/>
+          </a:schemeClr>
+        </a:solidFill>
+        <a:round/>
+      </a:ln>
+    </cs:spPr>
+  </cs:errorBar>
+  <cs:floor>
+    <cs:lnRef idx="0"/>
+    <cs:fillRef idx="0"/>
+    <cs:effectRef idx="0"/>
+    <cs:fontRef idx="minor">
+      <a:schemeClr val="tx1"/>
+    </cs:fontRef>
+    <cs:spPr>
+      <a:noFill/>
+      <a:ln>
+        <a:noFill/>
+      </a:ln>
+    </cs:spPr>
+  </cs:floor>
+  <cs:gridlineMajor>
+    <cs:lnRef idx="0"/>
+    <cs:fillRef idx="0"/>
+    <cs:effectRef idx="0"/>
+    <cs:fontRef idx="minor">
+      <a:schemeClr val="tx1"/>
+    </cs:fontRef>
+    <cs:spPr>
+      <a:ln w="9525" cap="flat" cmpd="sng" algn="ctr">
+        <a:solidFill>
+          <a:schemeClr val="tx1">
+            <a:lumMod val="15000"/>
+            <a:lumOff val="85000"/>
+          </a:schemeClr>
+        </a:solidFill>
+        <a:round/>
+      </a:ln>
+    </cs:spPr>
+  </cs:gridlineMajor>
+  <cs:gridlineMinor>
+    <cs:lnRef idx="0"/>
+    <cs:fillRef idx="0"/>
+    <cs:effectRef idx="0"/>
+    <cs:fontRef idx="minor">
+      <a:schemeClr val="tx1"/>
+    </cs:fontRef>
+    <cs:spPr>
+      <a:ln w="9525" cap="flat" cmpd="sng" algn="ctr">
+        <a:solidFill>
+          <a:schemeClr val="tx1">
+            <a:lumMod val="5000"/>
+            <a:lumOff val="95000"/>
+          </a:schemeClr>
+        </a:solidFill>
+        <a:round/>
+      </a:ln>
+    </cs:spPr>
+  </cs:gridlineMinor>
+  <cs:hiLoLine>
+    <cs:lnRef idx="0"/>
+    <cs:fillRef idx="0"/>
+    <cs:effectRef idx="0"/>
+    <cs:fontRef idx="minor">
+      <a:schemeClr val="tx1"/>
+    </cs:fontRef>
+    <cs:spPr>
+      <a:ln w="9525" cap="flat" cmpd="sng" algn="ctr">
+        <a:solidFill>
+          <a:schemeClr val="tx1">
+            <a:lumMod val="75000"/>
+            <a:lumOff val="25000"/>
+          </a:schemeClr>
+        </a:solidFill>
+        <a:round/>
+      </a:ln>
+    </cs:spPr>
+  </cs:hiLoLine>
+  <cs:leaderLine>
+    <cs:lnRef idx="0"/>
+    <cs:fillRef idx="0"/>
+    <cs:effectRef idx="0"/>
+    <cs:fontRef idx="minor">
+      <a:schemeClr val="tx1"/>
+    </cs:fontRef>
+    <cs:spPr>
+      <a:ln w="9525" cap="flat" cmpd="sng" algn="ctr">
+        <a:solidFill>
+          <a:schemeClr val="tx1">
+            <a:lumMod val="35000"/>
+            <a:lumOff val="65000"/>
+          </a:schemeClr>
+        </a:solidFill>
+        <a:round/>
+      </a:ln>
+    </cs:spPr>
+  </cs:leaderLine>
+  <cs:legend>
+    <cs:lnRef idx="0"/>
+    <cs:fillRef idx="0"/>
+    <cs:effectRef idx="0"/>
+    <cs:fontRef idx="minor">
+      <a:schemeClr val="tx1">
+        <a:lumMod val="65000"/>
+        <a:lumOff val="35000"/>
+      </a:schemeClr>
+    </cs:fontRef>
+    <cs:defRPr sz="900" kern="1200"/>
+  </cs:legend>
+  <cs:plotArea mods="allowNoFillOverride allowNoLineOverride">
+    <cs:lnRef idx="0"/>
+    <cs:fillRef idx="0"/>
+    <cs:effectRef idx="0"/>
+    <cs:fontRef idx="minor">
+      <a:schemeClr val="tx1"/>
+    </cs:fontRef>
+  </cs:plotArea>
+  <cs:plotArea3D mods="allowNoFillOverride allowNoLineOverride">
+    <cs:lnRef idx="0"/>
+    <cs:fillRef idx="0"/>
+    <cs:effectRef idx="0"/>
+    <cs:fontRef idx="minor">
+      <a:schemeClr val="tx1"/>
+    </cs:fontRef>
+  </cs:plotArea3D>
+  <cs:seriesAxis>
+    <cs:lnRef idx="0"/>
+    <cs:fillRef idx="0"/>
+    <cs:effectRef idx="0"/>
+    <cs:fontRef idx="minor">
+      <a:schemeClr val="tx1">
+        <a:lumMod val="65000"/>
+        <a:lumOff val="35000"/>
+      </a:schemeClr>
+    </cs:fontRef>
+    <cs:defRPr sz="900" kern="1200"/>
+  </cs:seriesAxis>
+  <cs:seriesLine>
+    <cs:lnRef idx="0"/>
+    <cs:fillRef idx="0"/>
+    <cs:effectRef idx="0"/>
+    <cs:fontRef idx="minor">
+      <a:schemeClr val="tx1"/>
+    </cs:fontRef>
+    <cs:spPr>
+      <a:ln w="9525" cap="flat" cmpd="sng" algn="ctr">
+        <a:solidFill>
+          <a:schemeClr val="tx1">
+            <a:lumMod val="35000"/>
+            <a:lumOff val="65000"/>
+          </a:schemeClr>
+        </a:solidFill>
+        <a:round/>
+      </a:ln>
+    </cs:spPr>
+  </cs:seriesLine>
+  <cs:title>
+    <cs:lnRef idx="0"/>
+    <cs:fillRef idx="0"/>
+    <cs:effectRef idx="0"/>
+    <cs:fontRef idx="minor">
+      <a:schemeClr val="tx1">
+        <a:lumMod val="65000"/>
+        <a:lumOff val="35000"/>
+      </a:schemeClr>
+    </cs:fontRef>
+    <cs:defRPr sz="1400" b="0" kern="1200" spc="0" baseline="0"/>
+  </cs:title>
+  <cs:trendline>
+    <cs:lnRef idx="0">
+      <cs:styleClr val="auto"/>
+    </cs:lnRef>
+    <cs:fillRef idx="0"/>
+    <cs:effectRef idx="0"/>
+    <cs:fontRef idx="minor">
+      <a:schemeClr val="tx1"/>
+    </cs:fontRef>
+    <cs:spPr>
+      <a:ln w="19050" cap="rnd">
+        <a:solidFill>
+          <a:schemeClr val="phClr"/>
+        </a:solidFill>
+        <a:prstDash val="sysDot"/>
+      </a:ln>
+    </cs:spPr>
+  </cs:trendline>
+  <cs:trendlineLabel>
+    <cs:lnRef idx="0"/>
+    <cs:fillRef idx="0"/>
+    <cs:effectRef idx="0"/>
+    <cs:fontRef idx="minor">
+      <a:schemeClr val="tx1">
+        <a:lumMod val="65000"/>
+        <a:lumOff val="35000"/>
+      </a:schemeClr>
+    </cs:fontRef>
+    <cs:defRPr sz="900" kern="1200"/>
+  </cs:trendlineLabel>
+  <cs:upBar>
+    <cs:lnRef idx="0"/>
+    <cs:fillRef idx="0"/>
+    <cs:effectRef idx="0"/>
+    <cs:fontRef idx="minor">
+      <a:schemeClr val="dk1"/>
+    </cs:fontRef>
+    <cs:spPr>
+      <a:solidFill>
+        <a:schemeClr val="lt1"/>
+      </a:solidFill>
+      <a:ln w="9525">
+        <a:solidFill>
+          <a:schemeClr val="tx1">
+            <a:lumMod val="15000"/>
+            <a:lumOff val="85000"/>
+          </a:schemeClr>
+        </a:solidFill>
+      </a:ln>
+    </cs:spPr>
+  </cs:upBar>
+  <cs:valueAxis>
+    <cs:lnRef idx="0"/>
+    <cs:fillRef idx="0"/>
+    <cs:effectRef idx="0"/>
+    <cs:fontRef idx="minor">
+      <a:schemeClr val="tx1">
+        <a:lumMod val="65000"/>
+        <a:lumOff val="35000"/>
+      </a:schemeClr>
+    </cs:fontRef>
+    <cs:defRPr sz="900" kern="1200"/>
+  </cs:valueAxis>
+  <cs:wall>
+    <cs:lnRef idx="0"/>
+    <cs:fillRef idx="0"/>
+    <cs:effectRef idx="0"/>
+    <cs:fontRef idx="minor">
+      <a:schemeClr val="tx1"/>
+    </cs:fontRef>
+    <cs:spPr>
+      <a:noFill/>
+      <a:ln>
+        <a:noFill/>
+      </a:ln>
+    </cs:spPr>
+  </cs:wall>
+</cs:chartStyle>
+</file>
+
+<file path=word/charts/style8.xml><?xml version="1.0" encoding="utf-8"?>
 <cs:chartStyle xmlns:cs="http://schemas.microsoft.com/office/drawing/2012/chartStyle" xmlns:a="http://schemas.openxmlformats.org/drawingml/2006/main" id="227">
   <cs:axisTitle>
     <cs:lnRef idx="0"/>

</xml_diff>